<commit_message>
APORTE RUBEN SAERPA ARREAGA
</commit_message>
<xml_diff>
--- a/Proyecto_final/GESTIÓN DE PROYECTO - PROYECTO FINAL.docx
+++ b/Proyecto_final/GESTIÓN DE PROYECTO - PROYECTO FINAL.docx
@@ -1,6 +1,6 @@
 
 <file path=word/document.xml><?xml version="1.0" encoding="utf-8"?>
-<w:document xmlns:wpc="http://schemas.microsoft.com/office/word/2010/wordprocessingCanvas" xmlns:cx="http://schemas.microsoft.com/office/drawing/2014/chartex" xmlns:cx1="http://schemas.microsoft.com/office/drawing/2015/9/8/chartex" xmlns:cx2="http://schemas.microsoft.com/office/drawing/2015/10/21/chartex" xmlns:cx3="http://schemas.microsoft.com/office/drawing/2016/5/9/chartex" xmlns:cx4="http://schemas.microsoft.com/office/drawing/2016/5/10/chartex" xmlns:cx5="http://schemas.microsoft.com/office/drawing/2016/5/11/chartex" xmlns:cx6="http://schemas.microsoft.com/office/drawing/2016/5/12/chartex" xmlns:cx7="http://schemas.microsoft.com/office/drawing/2016/5/13/chartex" xmlns:cx8="http://schemas.microsoft.com/office/drawing/2016/5/14/chartex" xmlns:mc="http://schemas.openxmlformats.org/markup-compatibility/2006" xmlns:aink="http://schemas.microsoft.com/office/drawing/2016/ink" xmlns:am3d="http://schemas.microsoft.com/office/drawing/2017/model3d" xmlns:o="urn:schemas-microsoft-com:office:office" xmlns:oel="http://schemas.microsoft.com/office/2019/extlst" xmlns:r="http://schemas.openxmlformats.org/officeDocument/2006/relationships" xmlns:m="http://schemas.openxmlformats.org/officeDocument/2006/math" xmlns:v="urn:schemas-microsoft-com:vml" xmlns:wp14="http://schemas.microsoft.com/office/word/2010/wordprocessingDrawing" xmlns:wp="http://schemas.openxmlformats.org/drawingml/2006/wordprocessingDrawing" xmlns:w10="urn:schemas-microsoft-com:office:word" xmlns:w="http://schemas.openxmlformats.org/wordprocessingml/2006/main" xmlns:w14="http://schemas.microsoft.com/office/word/2010/wordml" xmlns:w15="http://schemas.microsoft.com/office/word/2012/wordml" xmlns:w16cex="http://schemas.microsoft.com/office/word/2018/wordml/cex" xmlns:w16cid="http://schemas.microsoft.com/office/word/2016/wordml/cid" xmlns:w16="http://schemas.microsoft.com/office/word/2018/wordml" xmlns:w16sdtdh="http://schemas.microsoft.com/office/word/2020/wordml/sdtdatahash" xmlns:w16se="http://schemas.microsoft.com/office/word/2015/wordml/symex" xmlns:wpg="http://schemas.microsoft.com/office/word/2010/wordprocessingGroup" xmlns:wpi="http://schemas.microsoft.com/office/word/2010/wordprocessingInk" xmlns:wne="http://schemas.microsoft.com/office/word/2006/wordml" xmlns:wps="http://schemas.microsoft.com/office/word/2010/wordprocessingShape" mc:Ignorable="w14 w15 w16se w16cid w16 w16cex w16sdtdh wp14">
+<w:document xmlns:wpc="http://schemas.microsoft.com/office/word/2010/wordprocessingCanvas" xmlns:cx="http://schemas.microsoft.com/office/drawing/2014/chartex" xmlns:cx1="http://schemas.microsoft.com/office/drawing/2015/9/8/chartex" xmlns:cx2="http://schemas.microsoft.com/office/drawing/2015/10/21/chartex" xmlns:cx3="http://schemas.microsoft.com/office/drawing/2016/5/9/chartex" xmlns:cx4="http://schemas.microsoft.com/office/drawing/2016/5/10/chartex" xmlns:cx5="http://schemas.microsoft.com/office/drawing/2016/5/11/chartex" xmlns:cx6="http://schemas.microsoft.com/office/drawing/2016/5/12/chartex" xmlns:cx7="http://schemas.microsoft.com/office/drawing/2016/5/13/chartex" xmlns:cx8="http://schemas.microsoft.com/office/drawing/2016/5/14/chartex" xmlns:mc="http://schemas.openxmlformats.org/markup-compatibility/2006" xmlns:aink="http://schemas.microsoft.com/office/drawing/2016/ink" xmlns:am3d="http://schemas.microsoft.com/office/drawing/2017/model3d" xmlns:o="urn:schemas-microsoft-com:office:office" xmlns:r="http://schemas.openxmlformats.org/officeDocument/2006/relationships" xmlns:m="http://schemas.openxmlformats.org/officeDocument/2006/math" xmlns:v="urn:schemas-microsoft-com:vml" xmlns:wp14="http://schemas.microsoft.com/office/word/2010/wordprocessingDrawing" xmlns:wp="http://schemas.openxmlformats.org/drawingml/2006/wordprocessingDrawing" xmlns:w10="urn:schemas-microsoft-com:office:word" xmlns:w="http://schemas.openxmlformats.org/wordprocessingml/2006/main" xmlns:w14="http://schemas.microsoft.com/office/word/2010/wordml" xmlns:w15="http://schemas.microsoft.com/office/word/2012/wordml" xmlns:w16cex="http://schemas.microsoft.com/office/word/2018/wordml/cex" xmlns:w16cid="http://schemas.microsoft.com/office/word/2016/wordml/cid" xmlns:w16="http://schemas.microsoft.com/office/word/2018/wordml" xmlns:w16sdtdh="http://schemas.microsoft.com/office/word/2020/wordml/sdtdatahash" xmlns:w16se="http://schemas.microsoft.com/office/word/2015/wordml/symex" xmlns:wpg="http://schemas.microsoft.com/office/word/2010/wordprocessingGroup" xmlns:wpi="http://schemas.microsoft.com/office/word/2010/wordprocessingInk" xmlns:wne="http://schemas.microsoft.com/office/word/2006/wordml" xmlns:wps="http://schemas.microsoft.com/office/word/2010/wordprocessingShape" mc:Ignorable="w14 w15 w16se w16cid w16 w16cex w16sdtdh wp14">
   <w:body>
     <w:p>
       <w:pPr>
@@ -148,7 +148,7 @@
               </wp:inline>
             </w:drawing>
           </mc:Choice>
-          <mc:Fallback>
+          <mc:Fallback xmlns:oel="http://schemas.microsoft.com/office/2019/extlst">
             <w:pict>
               <v:group w14:anchorId="26EAB6AF" id="Grupo 1" o:spid="_x0000_s1026" style="width:349.25pt;height:1.35pt;mso-position-horizontal-relative:char;mso-position-vertical-relative:line" coordsize="44352,168" o:gfxdata="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">
                 <v:shape id="Shape 44" o:spid="_x0000_s1027" style="position:absolute;width:44352;height:168;visibility:visible;mso-wrap-style:square;v-text-anchor:top" coordsize="4435259,16890" o:gfxdata="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" path="m,l4435259,16890e" filled="f" strokeweight=".16272mm">
@@ -1763,27 +1763,7 @@
                 <w:szCs w:val="24"/>
                 <w:lang w:val="es-MX"/>
               </w:rPr>
-              <w:t>Director del Proyecto (</w:t>
-            </w:r>
-            <w:proofErr w:type="spellStart"/>
-            <w:r>
-              <w:rPr>
-                <w:rFonts w:ascii="Times New Roman" w:hAnsi="Times New Roman" w:cs="Times New Roman"/>
-                <w:sz w:val="24"/>
-                <w:szCs w:val="24"/>
-                <w:lang w:val="es-MX"/>
-              </w:rPr>
-              <w:t>Juleidy</w:t>
-            </w:r>
-            <w:proofErr w:type="spellEnd"/>
-            <w:r>
-              <w:rPr>
-                <w:rFonts w:ascii="Times New Roman" w:hAnsi="Times New Roman" w:cs="Times New Roman"/>
-                <w:sz w:val="24"/>
-                <w:szCs w:val="24"/>
-                <w:lang w:val="es-MX"/>
-              </w:rPr>
-              <w:t xml:space="preserve"> Rivera)</w:t>
+              <w:t>Director del Proyecto (Juleidy Rivera)</w:t>
             </w:r>
           </w:p>
         </w:tc>
@@ -1897,27 +1877,7 @@
                 <w:szCs w:val="24"/>
                 <w:lang w:val="es-MX"/>
               </w:rPr>
-              <w:t>Responsable técnico (</w:t>
-            </w:r>
-            <w:proofErr w:type="spellStart"/>
-            <w:r>
-              <w:rPr>
-                <w:rFonts w:ascii="Times New Roman" w:hAnsi="Times New Roman" w:cs="Times New Roman"/>
-                <w:sz w:val="24"/>
-                <w:szCs w:val="24"/>
-                <w:lang w:val="es-MX"/>
-              </w:rPr>
-              <w:t>Kenic</w:t>
-            </w:r>
-            <w:proofErr w:type="spellEnd"/>
-            <w:r>
-              <w:rPr>
-                <w:rFonts w:ascii="Times New Roman" w:hAnsi="Times New Roman" w:cs="Times New Roman"/>
-                <w:sz w:val="24"/>
-                <w:szCs w:val="24"/>
-                <w:lang w:val="es-MX"/>
-              </w:rPr>
-              <w:t xml:space="preserve"> De la cruz)</w:t>
+              <w:t>Responsable técnico (Kenic De la cruz)</w:t>
             </w:r>
           </w:p>
         </w:tc>
@@ -1974,27 +1934,7 @@
                 <w:szCs w:val="24"/>
                 <w:lang w:val="es-MX"/>
               </w:rPr>
-              <w:t>Asesor jurídico (</w:t>
-            </w:r>
-            <w:proofErr w:type="spellStart"/>
-            <w:r>
-              <w:rPr>
-                <w:rFonts w:ascii="Times New Roman" w:hAnsi="Times New Roman" w:cs="Times New Roman"/>
-                <w:sz w:val="24"/>
-                <w:szCs w:val="24"/>
-                <w:lang w:val="es-MX"/>
-              </w:rPr>
-              <w:t>Kenic</w:t>
-            </w:r>
-            <w:proofErr w:type="spellEnd"/>
-            <w:r>
-              <w:rPr>
-                <w:rFonts w:ascii="Times New Roman" w:hAnsi="Times New Roman" w:cs="Times New Roman"/>
-                <w:sz w:val="24"/>
-                <w:szCs w:val="24"/>
-                <w:lang w:val="es-MX"/>
-              </w:rPr>
-              <w:t xml:space="preserve"> De la cruz)</w:t>
+              <w:t>Asesor jurídico (Kenic De la cruz)</w:t>
             </w:r>
           </w:p>
         </w:tc>
@@ -2461,39 +2401,7 @@
           <w:sz w:val="24"/>
           <w:szCs w:val="24"/>
         </w:rPr>
-        <w:t xml:space="preserve">las necesidades del cantón Salinas mediante un diseño y construcción de un taller mecánico automotriz, este espacio estará destinado para las </w:t>
-      </w:r>
-      <w:r>
-        <w:rPr>
-          <w:rFonts w:ascii="Times New Roman" w:hAnsi="Times New Roman" w:cs="Times New Roman"/>
-          <w:sz w:val="24"/>
-          <w:szCs w:val="24"/>
-        </w:rPr>
-        <w:t xml:space="preserve">necesidades </w:t>
-      </w:r>
-      <w:r>
-        <w:rPr>
-          <w:rFonts w:ascii="Times New Roman" w:hAnsi="Times New Roman" w:cs="Times New Roman"/>
-          <w:sz w:val="24"/>
-          <w:szCs w:val="24"/>
-        </w:rPr>
-        <w:t>del cantón por la</w:t>
-      </w:r>
-      <w:r>
-        <w:rPr>
-          <w:rFonts w:ascii="Times New Roman" w:hAnsi="Times New Roman" w:cs="Times New Roman"/>
-          <w:sz w:val="24"/>
-          <w:szCs w:val="24"/>
-        </w:rPr>
-        <w:t xml:space="preserve"> falta de servicio especializado</w:t>
-      </w:r>
-      <w:r>
-        <w:rPr>
-          <w:rFonts w:ascii="Times New Roman" w:hAnsi="Times New Roman" w:cs="Times New Roman"/>
-          <w:sz w:val="24"/>
-          <w:szCs w:val="24"/>
-        </w:rPr>
-        <w:t xml:space="preserve"> en la localidad. Este proyecto permitirá mejoras como el desarrollo económico, competencia técnica en el área automotriz</w:t>
+        <w:t>las necesidades del cantón Salinas mediante un diseño y construcción de un taller mecánico automotriz, este espacio estará destinado para las necesidades del cantón por la falta de servicio especializado en la localidad. Este proyecto permitirá mejoras como el desarrollo económico, competencia técnica en el área automotriz</w:t>
       </w:r>
       <w:r>
         <w:rPr>
@@ -8868,7 +8776,6 @@
           <w:szCs w:val="24"/>
         </w:rPr>
       </w:pPr>
-      <w:proofErr w:type="gramStart"/>
       <w:r>
         <w:rPr>
           <w:rFonts w:ascii="Times New Roman" w:hAnsi="Times New Roman" w:cs="Times New Roman"/>
@@ -8891,16 +8798,7 @@
           <w:sz w:val="24"/>
           <w:szCs w:val="24"/>
         </w:rPr>
-        <w:t>por</w:t>
-      </w:r>
-      <w:proofErr w:type="gramEnd"/>
-      <w:r>
-        <w:rPr>
-          <w:rFonts w:ascii="Times New Roman" w:hAnsi="Times New Roman" w:cs="Times New Roman"/>
-          <w:sz w:val="24"/>
-          <w:szCs w:val="24"/>
-        </w:rPr>
-        <w:t xml:space="preserve"> </w:t>
+        <w:t xml:space="preserve">por </w:t>
       </w:r>
       <w:r>
         <w:rPr>
@@ -9022,7 +8920,7 @@
               </wp:anchor>
             </w:drawing>
           </mc:Choice>
-          <mc:Fallback>
+          <mc:Fallback xmlns:oel="http://schemas.microsoft.com/office/2019/extlst">
             <w:pict>
               <v:line w14:anchorId="2716AC4F" id="Conector recto 8" o:spid="_x0000_s1026" style="position:absolute;z-index:251661312;visibility:visible;mso-wrap-style:square;mso-width-percent:0;mso-height-percent:0;mso-wrap-distance-left:9pt;mso-wrap-distance-top:0;mso-wrap-distance-right:9pt;mso-wrap-distance-bottom:0;mso-position-horizontal:absolute;mso-position-horizontal-relative:text;mso-position-vertical:absolute;mso-position-vertical-relative:text;mso-width-percent:0;mso-height-percent:0;mso-width-relative:margin;mso-height-relative:margin" from="85.55pt,9.6pt" to="370.4pt,9.6pt" o:gfxdata="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" strokecolor="black [3200]" strokeweight=".5pt">
                 <v:stroke joinstyle="miter"/>
@@ -9176,7 +9074,7 @@
               </wp:anchor>
             </w:drawing>
           </mc:Choice>
-          <mc:Fallback>
+          <mc:Fallback xmlns:oel="http://schemas.microsoft.com/office/2019/extlst">
             <w:pict>
               <v:line w14:anchorId="2B552246" id="Conector recto 8" o:spid="_x0000_s1026" style="position:absolute;z-index:251663360;visibility:visible;mso-wrap-style:square;mso-width-percent:0;mso-height-percent:0;mso-wrap-distance-left:9pt;mso-wrap-distance-top:0;mso-wrap-distance-right:9pt;mso-wrap-distance-bottom:0;mso-position-horizontal:absolute;mso-position-horizontal-relative:text;mso-position-vertical:absolute;mso-position-vertical-relative:text;mso-width-percent:0;mso-height-percent:0;mso-width-relative:margin;mso-height-relative:margin" from="85.8pt,14.5pt" to="370.65pt,14.5pt" o:gfxdata="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" strokecolor="black [3200]" strokeweight=".5pt">
                 <v:stroke joinstyle="miter"/>
@@ -9330,7 +9228,7 @@
               </wp:anchor>
             </w:drawing>
           </mc:Choice>
-          <mc:Fallback>
+          <mc:Fallback xmlns:oel="http://schemas.microsoft.com/office/2019/extlst">
             <w:pict>
               <v:line w14:anchorId="5BAC6015" id="Conector recto 8" o:spid="_x0000_s1026" style="position:absolute;z-index:251665408;visibility:visible;mso-wrap-style:square;mso-width-percent:0;mso-height-percent:0;mso-wrap-distance-left:9pt;mso-wrap-distance-top:0;mso-wrap-distance-right:9pt;mso-wrap-distance-bottom:0;mso-position-horizontal:absolute;mso-position-horizontal-relative:text;mso-position-vertical:absolute;mso-position-vertical-relative:text;mso-width-percent:0;mso-height-percent:0;mso-width-relative:margin;mso-height-relative:margin" from="90.9pt,21.05pt" to="375.75pt,21.05pt" o:gfxdata="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" strokecolor="black [3200]" strokeweight=".5pt">
                 <v:stroke joinstyle="miter"/>
@@ -9532,21 +9430,21 @@
         <w:rPr>
           <w:rFonts w:ascii="Times New Roman" w:hAnsi="Times New Roman" w:cs="Times New Roman"/>
         </w:rPr>
-        <w:t xml:space="preserve">De La Cruz Rodriguez </w:t>
+        <w:t xml:space="preserve">De La Cruz </w:t>
       </w:r>
       <w:proofErr w:type="spellStart"/>
       <w:r>
         <w:rPr>
           <w:rFonts w:ascii="Times New Roman" w:hAnsi="Times New Roman" w:cs="Times New Roman"/>
         </w:rPr>
-        <w:t>Kenic</w:t>
+        <w:t>Rodriguez</w:t>
       </w:r>
       <w:proofErr w:type="spellEnd"/>
       <w:r>
         <w:rPr>
           <w:rFonts w:ascii="Times New Roman" w:hAnsi="Times New Roman" w:cs="Times New Roman"/>
         </w:rPr>
-        <w:t xml:space="preserve"> Francisco</w:t>
+        <w:t xml:space="preserve"> Kenic Francisco</w:t>
       </w:r>
     </w:p>
     <w:p>
@@ -10966,7 +10864,7 @@
               </wp:anchor>
             </w:drawing>
           </mc:Choice>
-          <mc:Fallback>
+          <mc:Fallback xmlns:oel="http://schemas.microsoft.com/office/2019/extlst">
             <w:pict>
               <v:line w14:anchorId="40B60BCF" id="Conector recto 8" o:spid="_x0000_s1026" style="position:absolute;z-index:251667456;visibility:visible;mso-wrap-style:square;mso-width-percent:0;mso-height-percent:0;mso-wrap-distance-left:9pt;mso-wrap-distance-top:0;mso-wrap-distance-right:9pt;mso-wrap-distance-bottom:0;mso-position-horizontal:absolute;mso-position-horizontal-relative:text;mso-position-vertical:absolute;mso-position-vertical-relative:text;mso-width-percent:0;mso-height-percent:0;mso-width-relative:margin;mso-height-relative:margin" from="85.55pt,9.6pt" to="370.4pt,9.6pt" o:gfxdata="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" strokecolor="black [3200]" strokeweight=".5pt">
                 <v:stroke joinstyle="miter"/>
@@ -11120,7 +11018,7 @@
               </wp:anchor>
             </w:drawing>
           </mc:Choice>
-          <mc:Fallback>
+          <mc:Fallback xmlns:oel="http://schemas.microsoft.com/office/2019/extlst">
             <w:pict>
               <v:line w14:anchorId="07DD6CA3" id="Conector recto 8" o:spid="_x0000_s1026" style="position:absolute;z-index:251668480;visibility:visible;mso-wrap-style:square;mso-width-percent:0;mso-height-percent:0;mso-wrap-distance-left:9pt;mso-wrap-distance-top:0;mso-wrap-distance-right:9pt;mso-wrap-distance-bottom:0;mso-position-horizontal:absolute;mso-position-horizontal-relative:text;mso-position-vertical:absolute;mso-position-vertical-relative:text;mso-width-percent:0;mso-height-percent:0;mso-width-relative:margin;mso-height-relative:margin" from="85.8pt,14.5pt" to="370.65pt,14.5pt" o:gfxdata="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" strokecolor="black [3200]" strokeweight=".5pt">
                 <v:stroke joinstyle="miter"/>
@@ -11274,7 +11172,7 @@
               </wp:anchor>
             </w:drawing>
           </mc:Choice>
-          <mc:Fallback>
+          <mc:Fallback xmlns:oel="http://schemas.microsoft.com/office/2019/extlst">
             <w:pict>
               <v:line w14:anchorId="33534CEB" id="Conector recto 8" o:spid="_x0000_s1026" style="position:absolute;z-index:251669504;visibility:visible;mso-wrap-style:square;mso-width-percent:0;mso-height-percent:0;mso-wrap-distance-left:9pt;mso-wrap-distance-top:0;mso-wrap-distance-right:9pt;mso-wrap-distance-bottom:0;mso-position-horizontal:absolute;mso-position-horizontal-relative:text;mso-position-vertical:absolute;mso-position-vertical-relative:text;mso-width-percent:0;mso-height-percent:0;mso-width-relative:margin;mso-height-relative:margin" from="90.9pt,21.05pt" to="375.75pt,21.05pt" o:gfxdata="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" strokecolor="black [3200]" strokeweight=".5pt">
                 <v:stroke joinstyle="miter"/>
@@ -11832,15 +11730,7 @@
           <w:sz w:val="24"/>
           <w:szCs w:val="24"/>
         </w:rPr>
-        <w:t>Revisar y actualizar documentos relacionados, como el Plan de Gestión del Proyecto</w:t>
-      </w:r>
-      <w:r>
-        <w:rPr>
-          <w:rFonts w:ascii="Times New Roman" w:hAnsi="Times New Roman" w:cs="Times New Roman"/>
-          <w:sz w:val="24"/>
-          <w:szCs w:val="24"/>
-        </w:rPr>
-        <w:t>.</w:t>
+        <w:t>Revisar y actualizar documentos relacionados, como el Plan de Gestión del Proyecto.</w:t>
       </w:r>
     </w:p>
     <w:p>
@@ -12665,8 +12555,8 @@
           <w:szCs w:val="24"/>
         </w:rPr>
       </w:pPr>
-      <w:bookmarkStart w:id="7" w:name="_Hlk181696499"/>
-      <w:bookmarkStart w:id="8" w:name="_Hlk181698585"/>
+      <w:bookmarkStart w:id="7" w:name="_Hlk181698585"/>
+      <w:bookmarkStart w:id="8" w:name="_Hlk181696499"/>
       <w:r>
         <w:rPr>
           <w:rFonts w:ascii="Times New Roman" w:hAnsi="Times New Roman" w:cs="Times New Roman"/>
@@ -12764,17 +12654,17 @@
         <w:t>Dotación del personal (19/05/25-09/06/25)</w:t>
       </w:r>
     </w:p>
+    <w:bookmarkEnd w:id="7"/>
+    <w:p>
+      <w:pPr>
+        <w:rPr>
+          <w:rFonts w:ascii="Times New Roman" w:hAnsi="Times New Roman" w:cs="Times New Roman"/>
+          <w:sz w:val="24"/>
+          <w:szCs w:val="24"/>
+        </w:rPr>
+      </w:pPr>
+    </w:p>
     <w:bookmarkEnd w:id="8"/>
-    <w:p>
-      <w:pPr>
-        <w:rPr>
-          <w:rFonts w:ascii="Times New Roman" w:hAnsi="Times New Roman" w:cs="Times New Roman"/>
-          <w:sz w:val="24"/>
-          <w:szCs w:val="24"/>
-        </w:rPr>
-      </w:pPr>
-    </w:p>
-    <w:bookmarkEnd w:id="7"/>
     <w:p>
       <w:pPr>
         <w:pStyle w:val="Prrafodelista"/>
@@ -17876,6 +17766,2587 @@
         </w:rPr>
       </w:pPr>
     </w:p>
+    <w:p>
+      <w:pPr>
+        <w:jc w:val="both"/>
+        <w:rPr>
+          <w:rFonts w:ascii="Times New Roman" w:hAnsi="Times New Roman" w:cs="Times New Roman"/>
+          <w:sz w:val="24"/>
+          <w:szCs w:val="24"/>
+        </w:rPr>
+      </w:pPr>
+    </w:p>
+    <w:p>
+      <w:pPr>
+        <w:spacing w:line="360" w:lineRule="auto"/>
+        <w:jc w:val="both"/>
+        <w:rPr>
+          <w:rFonts w:ascii="Times New Roman" w:hAnsi="Times New Roman" w:cs="Times New Roman"/>
+          <w:b/>
+          <w:bCs/>
+          <w:sz w:val="24"/>
+          <w:szCs w:val="24"/>
+        </w:rPr>
+      </w:pPr>
+      <w:r>
+        <w:rPr>
+          <w:rFonts w:ascii="Times New Roman" w:hAnsi="Times New Roman" w:cs="Times New Roman"/>
+          <w:b/>
+          <w:bCs/>
+          <w:sz w:val="24"/>
+          <w:szCs w:val="24"/>
+        </w:rPr>
+        <w:t>6.4: Estimar la Duración de las Actividades</w:t>
+      </w:r>
+    </w:p>
+    <w:p>
+      <w:pPr>
+        <w:spacing w:line="360" w:lineRule="auto"/>
+        <w:jc w:val="both"/>
+        <w:rPr>
+          <w:rFonts w:ascii="Times New Roman" w:hAnsi="Times New Roman" w:cs="Times New Roman"/>
+          <w:sz w:val="24"/>
+          <w:szCs w:val="24"/>
+        </w:rPr>
+      </w:pPr>
+      <w:r>
+        <w:rPr>
+          <w:rFonts w:ascii="Times New Roman" w:hAnsi="Times New Roman" w:cs="Times New Roman"/>
+          <w:sz w:val="24"/>
+          <w:szCs w:val="24"/>
+        </w:rPr>
+        <w:t>El proyecto implica la construcción de un taller mecánico automotriz, que incluye actividades como diseño, permisos, construcción, instalación de equipos y acabados. Estimar la duración de las actividades es crucial para garantizar un cronograma realista y eficiente.</w:t>
+      </w:r>
+    </w:p>
+    <w:p>
+      <w:pPr>
+        <w:spacing w:line="360" w:lineRule="auto"/>
+        <w:jc w:val="both"/>
+        <w:rPr>
+          <w:rFonts w:ascii="Times New Roman" w:hAnsi="Times New Roman" w:cs="Times New Roman"/>
+          <w:b/>
+          <w:bCs/>
+          <w:sz w:val="24"/>
+          <w:szCs w:val="24"/>
+        </w:rPr>
+      </w:pPr>
+      <w:r>
+        <w:rPr>
+          <w:rFonts w:ascii="Times New Roman" w:hAnsi="Times New Roman" w:cs="Times New Roman"/>
+          <w:b/>
+          <w:bCs/>
+          <w:sz w:val="24"/>
+          <w:szCs w:val="24"/>
+        </w:rPr>
+        <w:t>Entradas</w:t>
+      </w:r>
+    </w:p>
+    <w:p>
+      <w:pPr>
+        <w:spacing w:line="360" w:lineRule="auto"/>
+        <w:jc w:val="both"/>
+        <w:rPr>
+          <w:rFonts w:ascii="Times New Roman" w:hAnsi="Times New Roman" w:cs="Times New Roman"/>
+          <w:sz w:val="24"/>
+          <w:szCs w:val="24"/>
+        </w:rPr>
+      </w:pPr>
+      <w:r>
+        <w:rPr>
+          <w:rFonts w:ascii="Times New Roman" w:hAnsi="Times New Roman" w:cs="Times New Roman"/>
+          <w:sz w:val="24"/>
+          <w:szCs w:val="24"/>
+        </w:rPr>
+        <w:t>Para estimar la duración de las actividades en este proyecto, consideraremos las siguientes entradas específicas:</w:t>
+      </w:r>
+    </w:p>
+    <w:p>
+      <w:pPr>
+        <w:spacing w:line="360" w:lineRule="auto"/>
+        <w:jc w:val="both"/>
+        <w:rPr>
+          <w:rFonts w:ascii="Times New Roman" w:hAnsi="Times New Roman" w:cs="Times New Roman"/>
+          <w:sz w:val="24"/>
+          <w:szCs w:val="24"/>
+        </w:rPr>
+      </w:pPr>
+      <w:r>
+        <w:rPr>
+          <w:rFonts w:ascii="Times New Roman" w:hAnsi="Times New Roman" w:cs="Times New Roman"/>
+          <w:sz w:val="24"/>
+          <w:szCs w:val="24"/>
+        </w:rPr>
+        <w:t>Lista de actividades y atributos:</w:t>
+      </w:r>
+    </w:p>
+    <w:p>
+      <w:pPr>
+        <w:pStyle w:val="Prrafodelista"/>
+        <w:numPr>
+          <w:ilvl w:val="0"/>
+          <w:numId w:val="36"/>
+        </w:numPr>
+        <w:spacing w:line="360" w:lineRule="auto"/>
+        <w:jc w:val="both"/>
+        <w:rPr>
+          <w:rFonts w:ascii="Times New Roman" w:hAnsi="Times New Roman" w:cs="Times New Roman"/>
+          <w:sz w:val="24"/>
+          <w:szCs w:val="24"/>
+        </w:rPr>
+      </w:pPr>
+      <w:r>
+        <w:rPr>
+          <w:rFonts w:ascii="Times New Roman" w:hAnsi="Times New Roman" w:cs="Times New Roman"/>
+          <w:sz w:val="24"/>
+          <w:szCs w:val="24"/>
+        </w:rPr>
+        <w:t>Diseñar planos arquitectónicos.</w:t>
+      </w:r>
+    </w:p>
+    <w:p>
+      <w:pPr>
+        <w:pStyle w:val="Prrafodelista"/>
+        <w:numPr>
+          <w:ilvl w:val="0"/>
+          <w:numId w:val="36"/>
+        </w:numPr>
+        <w:spacing w:line="360" w:lineRule="auto"/>
+        <w:jc w:val="both"/>
+        <w:rPr>
+          <w:rFonts w:ascii="Times New Roman" w:hAnsi="Times New Roman" w:cs="Times New Roman"/>
+          <w:sz w:val="24"/>
+          <w:szCs w:val="24"/>
+        </w:rPr>
+      </w:pPr>
+      <w:r>
+        <w:rPr>
+          <w:rFonts w:ascii="Times New Roman" w:hAnsi="Times New Roman" w:cs="Times New Roman"/>
+          <w:sz w:val="24"/>
+          <w:szCs w:val="24"/>
+        </w:rPr>
+        <w:t>Gestionar permisos municipales.</w:t>
+      </w:r>
+    </w:p>
+    <w:p>
+      <w:pPr>
+        <w:pStyle w:val="Prrafodelista"/>
+        <w:numPr>
+          <w:ilvl w:val="0"/>
+          <w:numId w:val="36"/>
+        </w:numPr>
+        <w:spacing w:line="360" w:lineRule="auto"/>
+        <w:jc w:val="both"/>
+        <w:rPr>
+          <w:rFonts w:ascii="Times New Roman" w:hAnsi="Times New Roman" w:cs="Times New Roman"/>
+          <w:sz w:val="24"/>
+          <w:szCs w:val="24"/>
+        </w:rPr>
+      </w:pPr>
+      <w:r>
+        <w:rPr>
+          <w:rFonts w:ascii="Times New Roman" w:hAnsi="Times New Roman" w:cs="Times New Roman"/>
+          <w:sz w:val="24"/>
+          <w:szCs w:val="24"/>
+        </w:rPr>
+        <w:t>Preparar el terreno (limpieza, nivelación).</w:t>
+      </w:r>
+    </w:p>
+    <w:p>
+      <w:pPr>
+        <w:pStyle w:val="Prrafodelista"/>
+        <w:numPr>
+          <w:ilvl w:val="0"/>
+          <w:numId w:val="36"/>
+        </w:numPr>
+        <w:spacing w:line="360" w:lineRule="auto"/>
+        <w:jc w:val="both"/>
+        <w:rPr>
+          <w:rFonts w:ascii="Times New Roman" w:hAnsi="Times New Roman" w:cs="Times New Roman"/>
+          <w:sz w:val="24"/>
+          <w:szCs w:val="24"/>
+        </w:rPr>
+      </w:pPr>
+      <w:r>
+        <w:rPr>
+          <w:rFonts w:ascii="Times New Roman" w:hAnsi="Times New Roman" w:cs="Times New Roman"/>
+          <w:sz w:val="24"/>
+          <w:szCs w:val="24"/>
+        </w:rPr>
+        <w:t>Construir la estructura principal (cimientos, columnas, techado).</w:t>
+      </w:r>
+    </w:p>
+    <w:p>
+      <w:pPr>
+        <w:pStyle w:val="Prrafodelista"/>
+        <w:numPr>
+          <w:ilvl w:val="0"/>
+          <w:numId w:val="36"/>
+        </w:numPr>
+        <w:spacing w:line="360" w:lineRule="auto"/>
+        <w:jc w:val="both"/>
+        <w:rPr>
+          <w:rFonts w:ascii="Times New Roman" w:hAnsi="Times New Roman" w:cs="Times New Roman"/>
+          <w:sz w:val="24"/>
+          <w:szCs w:val="24"/>
+        </w:rPr>
+      </w:pPr>
+      <w:r>
+        <w:rPr>
+          <w:rFonts w:ascii="Times New Roman" w:hAnsi="Times New Roman" w:cs="Times New Roman"/>
+          <w:sz w:val="24"/>
+          <w:szCs w:val="24"/>
+        </w:rPr>
+        <w:t>Realizar instalaciones eléctricas, sanitarias y mecánicas.</w:t>
+      </w:r>
+    </w:p>
+    <w:p>
+      <w:pPr>
+        <w:pStyle w:val="Prrafodelista"/>
+        <w:numPr>
+          <w:ilvl w:val="0"/>
+          <w:numId w:val="36"/>
+        </w:numPr>
+        <w:spacing w:line="360" w:lineRule="auto"/>
+        <w:jc w:val="both"/>
+        <w:rPr>
+          <w:rFonts w:ascii="Times New Roman" w:hAnsi="Times New Roman" w:cs="Times New Roman"/>
+          <w:sz w:val="24"/>
+          <w:szCs w:val="24"/>
+        </w:rPr>
+      </w:pPr>
+      <w:r>
+        <w:rPr>
+          <w:rFonts w:ascii="Times New Roman" w:hAnsi="Times New Roman" w:cs="Times New Roman"/>
+          <w:sz w:val="24"/>
+          <w:szCs w:val="24"/>
+        </w:rPr>
+        <w:t>Instalar equipos (elevadores, compresores, etc.).</w:t>
+      </w:r>
+    </w:p>
+    <w:p>
+      <w:pPr>
+        <w:pStyle w:val="Prrafodelista"/>
+        <w:numPr>
+          <w:ilvl w:val="0"/>
+          <w:numId w:val="36"/>
+        </w:numPr>
+        <w:spacing w:line="360" w:lineRule="auto"/>
+        <w:jc w:val="both"/>
+        <w:rPr>
+          <w:rFonts w:ascii="Times New Roman" w:hAnsi="Times New Roman" w:cs="Times New Roman"/>
+          <w:sz w:val="24"/>
+          <w:szCs w:val="24"/>
+        </w:rPr>
+      </w:pPr>
+      <w:r>
+        <w:rPr>
+          <w:rFonts w:ascii="Times New Roman" w:hAnsi="Times New Roman" w:cs="Times New Roman"/>
+          <w:sz w:val="24"/>
+          <w:szCs w:val="24"/>
+        </w:rPr>
+        <w:t>Pintura, acabados y limpieza final.</w:t>
+      </w:r>
+    </w:p>
+    <w:p>
+      <w:pPr>
+        <w:spacing w:line="360" w:lineRule="auto"/>
+        <w:jc w:val="both"/>
+        <w:rPr>
+          <w:rFonts w:ascii="Times New Roman" w:hAnsi="Times New Roman" w:cs="Times New Roman"/>
+          <w:sz w:val="24"/>
+          <w:szCs w:val="24"/>
+        </w:rPr>
+      </w:pPr>
+      <w:r>
+        <w:rPr>
+          <w:rFonts w:ascii="Times New Roman" w:hAnsi="Times New Roman" w:cs="Times New Roman"/>
+          <w:sz w:val="24"/>
+          <w:szCs w:val="24"/>
+        </w:rPr>
+        <w:t>Requisitos de recursos:</w:t>
+      </w:r>
+    </w:p>
+    <w:p>
+      <w:pPr>
+        <w:pStyle w:val="Prrafodelista"/>
+        <w:numPr>
+          <w:ilvl w:val="0"/>
+          <w:numId w:val="37"/>
+        </w:numPr>
+        <w:spacing w:line="360" w:lineRule="auto"/>
+        <w:jc w:val="both"/>
+        <w:rPr>
+          <w:rFonts w:ascii="Times New Roman" w:hAnsi="Times New Roman" w:cs="Times New Roman"/>
+          <w:sz w:val="24"/>
+          <w:szCs w:val="24"/>
+        </w:rPr>
+      </w:pPr>
+      <w:r>
+        <w:rPr>
+          <w:rFonts w:ascii="Times New Roman" w:hAnsi="Times New Roman" w:cs="Times New Roman"/>
+          <w:sz w:val="24"/>
+          <w:szCs w:val="24"/>
+        </w:rPr>
+        <w:t>Equipos: maquinaria para construcción (retroexcavadoras, compactadoras).</w:t>
+      </w:r>
+    </w:p>
+    <w:p>
+      <w:pPr>
+        <w:pStyle w:val="Prrafodelista"/>
+        <w:numPr>
+          <w:ilvl w:val="0"/>
+          <w:numId w:val="37"/>
+        </w:numPr>
+        <w:spacing w:line="360" w:lineRule="auto"/>
+        <w:jc w:val="both"/>
+        <w:rPr>
+          <w:rFonts w:ascii="Times New Roman" w:hAnsi="Times New Roman" w:cs="Times New Roman"/>
+          <w:sz w:val="24"/>
+          <w:szCs w:val="24"/>
+        </w:rPr>
+      </w:pPr>
+      <w:r>
+        <w:rPr>
+          <w:rFonts w:ascii="Times New Roman" w:hAnsi="Times New Roman" w:cs="Times New Roman"/>
+          <w:sz w:val="24"/>
+          <w:szCs w:val="24"/>
+        </w:rPr>
+        <w:t>Mano de obra: arquitectos, ingenieros, albañiles, electricistas y técnicos especializados.</w:t>
+      </w:r>
+    </w:p>
+    <w:p>
+      <w:pPr>
+        <w:pStyle w:val="Prrafodelista"/>
+        <w:numPr>
+          <w:ilvl w:val="0"/>
+          <w:numId w:val="37"/>
+        </w:numPr>
+        <w:spacing w:line="360" w:lineRule="auto"/>
+        <w:jc w:val="both"/>
+        <w:rPr>
+          <w:rFonts w:ascii="Times New Roman" w:hAnsi="Times New Roman" w:cs="Times New Roman"/>
+          <w:sz w:val="24"/>
+          <w:szCs w:val="24"/>
+        </w:rPr>
+      </w:pPr>
+      <w:r>
+        <w:rPr>
+          <w:rFonts w:ascii="Times New Roman" w:hAnsi="Times New Roman" w:cs="Times New Roman"/>
+          <w:sz w:val="24"/>
+          <w:szCs w:val="24"/>
+        </w:rPr>
+        <w:t>Materiales: cemento, acero, tuberías, cables eléctricos, pintura, etc.</w:t>
+      </w:r>
+    </w:p>
+    <w:p>
+      <w:pPr>
+        <w:spacing w:line="360" w:lineRule="auto"/>
+        <w:jc w:val="both"/>
+        <w:rPr>
+          <w:rFonts w:ascii="Times New Roman" w:hAnsi="Times New Roman" w:cs="Times New Roman"/>
+          <w:sz w:val="24"/>
+          <w:szCs w:val="24"/>
+        </w:rPr>
+      </w:pPr>
+      <w:r>
+        <w:rPr>
+          <w:rFonts w:ascii="Times New Roman" w:hAnsi="Times New Roman" w:cs="Times New Roman"/>
+          <w:sz w:val="24"/>
+          <w:szCs w:val="24"/>
+        </w:rPr>
+        <w:t>Calendarios de recursos:</w:t>
+      </w:r>
+    </w:p>
+    <w:p>
+      <w:pPr>
+        <w:pStyle w:val="Prrafodelista"/>
+        <w:numPr>
+          <w:ilvl w:val="0"/>
+          <w:numId w:val="38"/>
+        </w:numPr>
+        <w:spacing w:line="360" w:lineRule="auto"/>
+        <w:jc w:val="both"/>
+        <w:rPr>
+          <w:rFonts w:ascii="Times New Roman" w:hAnsi="Times New Roman" w:cs="Times New Roman"/>
+          <w:sz w:val="24"/>
+          <w:szCs w:val="24"/>
+        </w:rPr>
+      </w:pPr>
+      <w:r>
+        <w:rPr>
+          <w:rFonts w:ascii="Times New Roman" w:hAnsi="Times New Roman" w:cs="Times New Roman"/>
+          <w:sz w:val="24"/>
+          <w:szCs w:val="24"/>
+        </w:rPr>
+        <w:t>Disponibilidad de la maquinaria y personal especializado.</w:t>
+      </w:r>
+    </w:p>
+    <w:p>
+      <w:pPr>
+        <w:pStyle w:val="Prrafodelista"/>
+        <w:numPr>
+          <w:ilvl w:val="0"/>
+          <w:numId w:val="38"/>
+        </w:numPr>
+        <w:spacing w:line="360" w:lineRule="auto"/>
+        <w:jc w:val="both"/>
+        <w:rPr>
+          <w:rFonts w:ascii="Times New Roman" w:hAnsi="Times New Roman" w:cs="Times New Roman"/>
+          <w:sz w:val="24"/>
+          <w:szCs w:val="24"/>
+        </w:rPr>
+      </w:pPr>
+      <w:r>
+        <w:rPr>
+          <w:rFonts w:ascii="Times New Roman" w:hAnsi="Times New Roman" w:cs="Times New Roman"/>
+          <w:sz w:val="24"/>
+          <w:szCs w:val="24"/>
+        </w:rPr>
+        <w:lastRenderedPageBreak/>
+        <w:t>Condiciones climáticas locales que puedan afectar el trabajo (por ejemplo, temporadas de lluvia).</w:t>
+      </w:r>
+    </w:p>
+    <w:p>
+      <w:pPr>
+        <w:spacing w:line="360" w:lineRule="auto"/>
+        <w:jc w:val="both"/>
+        <w:rPr>
+          <w:rFonts w:ascii="Times New Roman" w:hAnsi="Times New Roman" w:cs="Times New Roman"/>
+          <w:sz w:val="24"/>
+          <w:szCs w:val="24"/>
+        </w:rPr>
+      </w:pPr>
+      <w:r>
+        <w:rPr>
+          <w:rFonts w:ascii="Times New Roman" w:hAnsi="Times New Roman" w:cs="Times New Roman"/>
+          <w:sz w:val="24"/>
+          <w:szCs w:val="24"/>
+        </w:rPr>
+        <w:t>Factores ambientales de la empresa:</w:t>
+      </w:r>
+    </w:p>
+    <w:p>
+      <w:pPr>
+        <w:pStyle w:val="Prrafodelista"/>
+        <w:numPr>
+          <w:ilvl w:val="0"/>
+          <w:numId w:val="39"/>
+        </w:numPr>
+        <w:spacing w:line="360" w:lineRule="auto"/>
+        <w:jc w:val="both"/>
+        <w:rPr>
+          <w:rFonts w:ascii="Times New Roman" w:hAnsi="Times New Roman" w:cs="Times New Roman"/>
+          <w:sz w:val="24"/>
+          <w:szCs w:val="24"/>
+        </w:rPr>
+      </w:pPr>
+      <w:r>
+        <w:rPr>
+          <w:rFonts w:ascii="Times New Roman" w:hAnsi="Times New Roman" w:cs="Times New Roman"/>
+          <w:sz w:val="24"/>
+          <w:szCs w:val="24"/>
+        </w:rPr>
+        <w:t>Normas locales de construcción y horarios laborales permitidos.</w:t>
+      </w:r>
+    </w:p>
+    <w:p>
+      <w:pPr>
+        <w:pStyle w:val="Prrafodelista"/>
+        <w:numPr>
+          <w:ilvl w:val="0"/>
+          <w:numId w:val="39"/>
+        </w:numPr>
+        <w:spacing w:line="360" w:lineRule="auto"/>
+        <w:jc w:val="both"/>
+        <w:rPr>
+          <w:rFonts w:ascii="Times New Roman" w:hAnsi="Times New Roman" w:cs="Times New Roman"/>
+          <w:sz w:val="24"/>
+          <w:szCs w:val="24"/>
+        </w:rPr>
+      </w:pPr>
+      <w:r>
+        <w:rPr>
+          <w:rFonts w:ascii="Times New Roman" w:hAnsi="Times New Roman" w:cs="Times New Roman"/>
+          <w:sz w:val="24"/>
+          <w:szCs w:val="24"/>
+        </w:rPr>
+        <w:t>Disponibilidad de proveedores de materiales en la región.</w:t>
+      </w:r>
+    </w:p>
+    <w:p>
+      <w:pPr>
+        <w:spacing w:line="360" w:lineRule="auto"/>
+        <w:jc w:val="both"/>
+        <w:rPr>
+          <w:rFonts w:ascii="Times New Roman" w:hAnsi="Times New Roman" w:cs="Times New Roman"/>
+          <w:sz w:val="24"/>
+          <w:szCs w:val="24"/>
+        </w:rPr>
+      </w:pPr>
+      <w:r>
+        <w:rPr>
+          <w:rFonts w:ascii="Times New Roman" w:hAnsi="Times New Roman" w:cs="Times New Roman"/>
+          <w:sz w:val="24"/>
+          <w:szCs w:val="24"/>
+        </w:rPr>
+        <w:t>Activos de los procesos organizacionales:</w:t>
+      </w:r>
+    </w:p>
+    <w:p>
+      <w:pPr>
+        <w:pStyle w:val="Prrafodelista"/>
+        <w:numPr>
+          <w:ilvl w:val="0"/>
+          <w:numId w:val="40"/>
+        </w:numPr>
+        <w:spacing w:line="360" w:lineRule="auto"/>
+        <w:jc w:val="both"/>
+        <w:rPr>
+          <w:rFonts w:ascii="Times New Roman" w:hAnsi="Times New Roman" w:cs="Times New Roman"/>
+          <w:sz w:val="24"/>
+          <w:szCs w:val="24"/>
+        </w:rPr>
+      </w:pPr>
+      <w:r>
+        <w:rPr>
+          <w:rFonts w:ascii="Times New Roman" w:hAnsi="Times New Roman" w:cs="Times New Roman"/>
+          <w:sz w:val="24"/>
+          <w:szCs w:val="24"/>
+        </w:rPr>
+        <w:t>Datos históricos de proyectos de construcción similares en la zona.</w:t>
+      </w:r>
+    </w:p>
+    <w:p>
+      <w:pPr>
+        <w:pStyle w:val="Prrafodelista"/>
+        <w:numPr>
+          <w:ilvl w:val="0"/>
+          <w:numId w:val="40"/>
+        </w:numPr>
+        <w:spacing w:line="360" w:lineRule="auto"/>
+        <w:jc w:val="both"/>
+        <w:rPr>
+          <w:rFonts w:ascii="Times New Roman" w:hAnsi="Times New Roman" w:cs="Times New Roman"/>
+          <w:sz w:val="24"/>
+          <w:szCs w:val="24"/>
+        </w:rPr>
+      </w:pPr>
+      <w:r>
+        <w:rPr>
+          <w:rFonts w:ascii="Times New Roman" w:hAnsi="Times New Roman" w:cs="Times New Roman"/>
+          <w:sz w:val="24"/>
+          <w:szCs w:val="24"/>
+        </w:rPr>
+        <w:t>Lecciones aprendidas de construcciones previas.</w:t>
+      </w:r>
+    </w:p>
+    <w:p>
+      <w:pPr>
+        <w:spacing w:line="360" w:lineRule="auto"/>
+        <w:jc w:val="both"/>
+        <w:rPr>
+          <w:rFonts w:ascii="Times New Roman" w:hAnsi="Times New Roman" w:cs="Times New Roman"/>
+          <w:b/>
+          <w:bCs/>
+          <w:sz w:val="24"/>
+          <w:szCs w:val="24"/>
+        </w:rPr>
+      </w:pPr>
+      <w:r>
+        <w:rPr>
+          <w:rFonts w:ascii="Times New Roman" w:hAnsi="Times New Roman" w:cs="Times New Roman"/>
+          <w:b/>
+          <w:bCs/>
+          <w:sz w:val="24"/>
+          <w:szCs w:val="24"/>
+        </w:rPr>
+        <w:t>Herramientas y técnicas aplicadas</w:t>
+      </w:r>
+    </w:p>
+    <w:p>
+      <w:pPr>
+        <w:spacing w:line="360" w:lineRule="auto"/>
+        <w:jc w:val="both"/>
+        <w:rPr>
+          <w:rFonts w:ascii="Times New Roman" w:hAnsi="Times New Roman" w:cs="Times New Roman"/>
+          <w:sz w:val="24"/>
+          <w:szCs w:val="24"/>
+        </w:rPr>
+      </w:pPr>
+      <w:r>
+        <w:rPr>
+          <w:rFonts w:ascii="Times New Roman" w:hAnsi="Times New Roman" w:cs="Times New Roman"/>
+          <w:sz w:val="24"/>
+          <w:szCs w:val="24"/>
+        </w:rPr>
+        <w:t>Para estimar la duración de las actividades en este proyecto, se pueden usar las siguientes técnicas:</w:t>
+      </w:r>
+    </w:p>
+    <w:p>
+      <w:pPr>
+        <w:spacing w:line="360" w:lineRule="auto"/>
+        <w:jc w:val="both"/>
+        <w:rPr>
+          <w:rFonts w:ascii="Times New Roman" w:hAnsi="Times New Roman" w:cs="Times New Roman"/>
+          <w:sz w:val="24"/>
+          <w:szCs w:val="24"/>
+        </w:rPr>
+      </w:pPr>
+      <w:r>
+        <w:rPr>
+          <w:rFonts w:ascii="Times New Roman" w:hAnsi="Times New Roman" w:cs="Times New Roman"/>
+          <w:sz w:val="24"/>
+          <w:szCs w:val="24"/>
+        </w:rPr>
+        <w:t>Juicio de expertos: Consultar a contratistas locales con experiencia en construcciones similares. Por ejemplo, un ingeniero puede estimar que la construcción de la estructura principal llevará 30 días considerando el tamaño del taller.</w:t>
+      </w:r>
+    </w:p>
+    <w:p>
+      <w:pPr>
+        <w:spacing w:line="360" w:lineRule="auto"/>
+        <w:jc w:val="both"/>
+        <w:rPr>
+          <w:rFonts w:ascii="Times New Roman" w:hAnsi="Times New Roman" w:cs="Times New Roman"/>
+          <w:sz w:val="24"/>
+          <w:szCs w:val="24"/>
+        </w:rPr>
+      </w:pPr>
+    </w:p>
+    <w:p>
+      <w:pPr>
+        <w:spacing w:line="360" w:lineRule="auto"/>
+        <w:jc w:val="both"/>
+        <w:rPr>
+          <w:rFonts w:ascii="Times New Roman" w:hAnsi="Times New Roman" w:cs="Times New Roman"/>
+          <w:sz w:val="24"/>
+          <w:szCs w:val="24"/>
+        </w:rPr>
+      </w:pPr>
+      <w:r>
+        <w:rPr>
+          <w:rFonts w:ascii="Times New Roman" w:hAnsi="Times New Roman" w:cs="Times New Roman"/>
+          <w:sz w:val="24"/>
+          <w:szCs w:val="24"/>
+        </w:rPr>
+        <w:t>Estimación por analogía: Basarse en datos de proyectos de talleres mecánicos similares realizados en La Libertad o zonas cercanas. Si un taller de 300 m² requirió 3 meses para completarse, se puede ajustar esta estimación según el tamaño de este proyecto.</w:t>
+      </w:r>
+    </w:p>
+    <w:p>
+      <w:pPr>
+        <w:spacing w:line="360" w:lineRule="auto"/>
+        <w:jc w:val="both"/>
+        <w:rPr>
+          <w:rFonts w:ascii="Times New Roman" w:hAnsi="Times New Roman" w:cs="Times New Roman"/>
+          <w:sz w:val="24"/>
+          <w:szCs w:val="24"/>
+        </w:rPr>
+      </w:pPr>
+      <w:r>
+        <w:rPr>
+          <w:rFonts w:ascii="Times New Roman" w:hAnsi="Times New Roman" w:cs="Times New Roman"/>
+          <w:sz w:val="24"/>
+          <w:szCs w:val="24"/>
+        </w:rPr>
+        <w:t>Estimación paramétrica: Usar relaciones conocidas, como:</w:t>
+      </w:r>
+    </w:p>
+    <w:p>
+      <w:pPr>
+        <w:pStyle w:val="Prrafodelista"/>
+        <w:numPr>
+          <w:ilvl w:val="0"/>
+          <w:numId w:val="41"/>
+        </w:numPr>
+        <w:spacing w:line="360" w:lineRule="auto"/>
+        <w:jc w:val="both"/>
+        <w:rPr>
+          <w:rFonts w:ascii="Times New Roman" w:hAnsi="Times New Roman" w:cs="Times New Roman"/>
+          <w:sz w:val="24"/>
+          <w:szCs w:val="24"/>
+        </w:rPr>
+      </w:pPr>
+      <w:r>
+        <w:rPr>
+          <w:rFonts w:ascii="Times New Roman" w:hAnsi="Times New Roman" w:cs="Times New Roman"/>
+          <w:sz w:val="24"/>
+          <w:szCs w:val="24"/>
+        </w:rPr>
+        <w:t>Tiempo estimado para nivelar el terreno = X horas/m².</w:t>
+      </w:r>
+    </w:p>
+    <w:p>
+      <w:pPr>
+        <w:pStyle w:val="Prrafodelista"/>
+        <w:numPr>
+          <w:ilvl w:val="0"/>
+          <w:numId w:val="41"/>
+        </w:numPr>
+        <w:spacing w:line="360" w:lineRule="auto"/>
+        <w:jc w:val="both"/>
+        <w:rPr>
+          <w:rFonts w:ascii="Times New Roman" w:hAnsi="Times New Roman" w:cs="Times New Roman"/>
+          <w:sz w:val="24"/>
+          <w:szCs w:val="24"/>
+        </w:rPr>
+      </w:pPr>
+      <w:r>
+        <w:rPr>
+          <w:rFonts w:ascii="Times New Roman" w:hAnsi="Times New Roman" w:cs="Times New Roman"/>
+          <w:sz w:val="24"/>
+          <w:szCs w:val="24"/>
+        </w:rPr>
+        <w:t>Tiempo de construcción = Y días/m² de edificación.</w:t>
+      </w:r>
+    </w:p>
+    <w:p>
+      <w:pPr>
+        <w:pStyle w:val="Prrafodelista"/>
+        <w:numPr>
+          <w:ilvl w:val="0"/>
+          <w:numId w:val="41"/>
+        </w:numPr>
+        <w:spacing w:line="360" w:lineRule="auto"/>
+        <w:jc w:val="both"/>
+        <w:rPr>
+          <w:rFonts w:ascii="Times New Roman" w:hAnsi="Times New Roman" w:cs="Times New Roman"/>
+          <w:sz w:val="24"/>
+          <w:szCs w:val="24"/>
+        </w:rPr>
+      </w:pPr>
+      <w:r>
+        <w:rPr>
+          <w:rFonts w:ascii="Times New Roman" w:hAnsi="Times New Roman" w:cs="Times New Roman"/>
+          <w:sz w:val="24"/>
+          <w:szCs w:val="24"/>
+        </w:rPr>
+        <w:t xml:space="preserve">Estimación de tres valores: Para cada actividad, se pueden considerar: </w:t>
+      </w:r>
+    </w:p>
+    <w:p>
+      <w:pPr>
+        <w:pStyle w:val="Prrafodelista"/>
+        <w:numPr>
+          <w:ilvl w:val="0"/>
+          <w:numId w:val="42"/>
+        </w:numPr>
+        <w:spacing w:line="360" w:lineRule="auto"/>
+        <w:jc w:val="both"/>
+        <w:rPr>
+          <w:rFonts w:ascii="Times New Roman" w:hAnsi="Times New Roman" w:cs="Times New Roman"/>
+          <w:sz w:val="24"/>
+          <w:szCs w:val="24"/>
+        </w:rPr>
+      </w:pPr>
+      <w:r>
+        <w:rPr>
+          <w:rFonts w:ascii="Times New Roman" w:hAnsi="Times New Roman" w:cs="Times New Roman"/>
+          <w:sz w:val="24"/>
+          <w:szCs w:val="24"/>
+        </w:rPr>
+        <w:t>Optimista: Si todo fluye sin contratiempos.</w:t>
+      </w:r>
+    </w:p>
+    <w:p>
+      <w:pPr>
+        <w:pStyle w:val="Prrafodelista"/>
+        <w:numPr>
+          <w:ilvl w:val="0"/>
+          <w:numId w:val="42"/>
+        </w:numPr>
+        <w:spacing w:line="360" w:lineRule="auto"/>
+        <w:jc w:val="both"/>
+        <w:rPr>
+          <w:rFonts w:ascii="Times New Roman" w:hAnsi="Times New Roman" w:cs="Times New Roman"/>
+          <w:sz w:val="24"/>
+          <w:szCs w:val="24"/>
+        </w:rPr>
+      </w:pPr>
+      <w:r>
+        <w:rPr>
+          <w:rFonts w:ascii="Times New Roman" w:hAnsi="Times New Roman" w:cs="Times New Roman"/>
+          <w:sz w:val="24"/>
+          <w:szCs w:val="24"/>
+        </w:rPr>
+        <w:t>Más probable: Basado en condiciones normales.</w:t>
+      </w:r>
+    </w:p>
+    <w:p>
+      <w:pPr>
+        <w:pStyle w:val="Prrafodelista"/>
+        <w:numPr>
+          <w:ilvl w:val="0"/>
+          <w:numId w:val="42"/>
+        </w:numPr>
+        <w:spacing w:line="360" w:lineRule="auto"/>
+        <w:jc w:val="both"/>
+        <w:rPr>
+          <w:rFonts w:ascii="Times New Roman" w:hAnsi="Times New Roman" w:cs="Times New Roman"/>
+          <w:sz w:val="24"/>
+          <w:szCs w:val="24"/>
+        </w:rPr>
+      </w:pPr>
+      <w:r>
+        <w:rPr>
+          <w:rFonts w:ascii="Times New Roman" w:hAnsi="Times New Roman" w:cs="Times New Roman"/>
+          <w:sz w:val="24"/>
+          <w:szCs w:val="24"/>
+        </w:rPr>
+        <w:t>Pesimista: Considerando retrasos por lluvias o problemas con los permisos.</w:t>
+      </w:r>
+    </w:p>
+    <w:p>
+      <w:pPr>
+        <w:spacing w:line="360" w:lineRule="auto"/>
+        <w:jc w:val="both"/>
+        <w:rPr>
+          <w:rFonts w:ascii="Times New Roman" w:hAnsi="Times New Roman" w:cs="Times New Roman"/>
+          <w:sz w:val="24"/>
+          <w:szCs w:val="24"/>
+        </w:rPr>
+      </w:pPr>
+      <w:r>
+        <w:rPr>
+          <w:rFonts w:ascii="Times New Roman" w:hAnsi="Times New Roman" w:cs="Times New Roman"/>
+          <w:sz w:val="24"/>
+          <w:szCs w:val="24"/>
+        </w:rPr>
+        <w:t>Por ejemplo, para la instalación eléctrica:</w:t>
+      </w:r>
+    </w:p>
+    <w:p>
+      <w:pPr>
+        <w:spacing w:line="360" w:lineRule="auto"/>
+        <w:jc w:val="both"/>
+        <w:rPr>
+          <w:rFonts w:ascii="Times New Roman" w:hAnsi="Times New Roman" w:cs="Times New Roman"/>
+          <w:sz w:val="24"/>
+          <w:szCs w:val="24"/>
+        </w:rPr>
+      </w:pPr>
+      <w:r>
+        <w:rPr>
+          <w:rFonts w:ascii="Times New Roman" w:hAnsi="Times New Roman" w:cs="Times New Roman"/>
+          <w:sz w:val="24"/>
+          <w:szCs w:val="24"/>
+        </w:rPr>
+        <w:t>Optimista: 3 días.</w:t>
+      </w:r>
+    </w:p>
+    <w:p>
+      <w:pPr>
+        <w:spacing w:line="360" w:lineRule="auto"/>
+        <w:jc w:val="both"/>
+        <w:rPr>
+          <w:rFonts w:ascii="Times New Roman" w:hAnsi="Times New Roman" w:cs="Times New Roman"/>
+          <w:sz w:val="24"/>
+          <w:szCs w:val="24"/>
+        </w:rPr>
+      </w:pPr>
+      <w:r>
+        <w:rPr>
+          <w:rFonts w:ascii="Times New Roman" w:hAnsi="Times New Roman" w:cs="Times New Roman"/>
+          <w:sz w:val="24"/>
+          <w:szCs w:val="24"/>
+        </w:rPr>
+        <w:lastRenderedPageBreak/>
+        <w:t>Más probable: 5 días.</w:t>
+      </w:r>
+    </w:p>
+    <w:p>
+      <w:pPr>
+        <w:spacing w:line="360" w:lineRule="auto"/>
+        <w:jc w:val="both"/>
+        <w:rPr>
+          <w:rFonts w:ascii="Times New Roman" w:hAnsi="Times New Roman" w:cs="Times New Roman"/>
+          <w:sz w:val="24"/>
+          <w:szCs w:val="24"/>
+        </w:rPr>
+      </w:pPr>
+      <w:r>
+        <w:rPr>
+          <w:rFonts w:ascii="Times New Roman" w:hAnsi="Times New Roman" w:cs="Times New Roman"/>
+          <w:sz w:val="24"/>
+          <w:szCs w:val="24"/>
+        </w:rPr>
+        <w:t>Pesimista: 8 días.</w:t>
+      </w:r>
+    </w:p>
+    <w:p>
+      <w:pPr>
+        <w:spacing w:line="360" w:lineRule="auto"/>
+        <w:jc w:val="both"/>
+        <w:rPr>
+          <w:rFonts w:ascii="Times New Roman" w:hAnsi="Times New Roman" w:cs="Times New Roman"/>
+          <w:sz w:val="24"/>
+          <w:szCs w:val="24"/>
+        </w:rPr>
+      </w:pPr>
+      <w:r>
+        <w:rPr>
+          <w:rFonts w:ascii="Times New Roman" w:hAnsi="Times New Roman" w:cs="Times New Roman"/>
+          <w:sz w:val="24"/>
+          <w:szCs w:val="24"/>
+        </w:rPr>
+        <w:t>Usando la fórmula de estimación ponderada:</w:t>
+      </w:r>
+    </w:p>
+    <w:p>
+      <w:pPr>
+        <w:spacing w:line="360" w:lineRule="auto"/>
+        <w:jc w:val="both"/>
+        <w:rPr>
+          <w:rFonts w:ascii="Times New Roman" w:hAnsi="Times New Roman" w:cs="Times New Roman"/>
+          <w:sz w:val="24"/>
+          <w:szCs w:val="24"/>
+        </w:rPr>
+      </w:pPr>
+      <w:r>
+        <w:rPr>
+          <w:rFonts w:ascii="Times New Roman" w:hAnsi="Times New Roman" w:cs="Times New Roman"/>
+          <w:noProof/>
+          <w:sz w:val="24"/>
+          <w:szCs w:val="24"/>
+        </w:rPr>
+        <w:drawing>
+          <wp:inline distT="0" distB="0" distL="0" distR="0" wp14:anchorId="7DD1BE92" wp14:editId="7288D269">
+            <wp:extent cx="5400040" cy="768350"/>
+            <wp:effectExtent l="0" t="0" r="0" b="0"/>
+            <wp:docPr id="1" name="Imagen 1"/>
+            <wp:cNvGraphicFramePr>
+              <a:graphicFrameLocks xmlns:a="http://schemas.openxmlformats.org/drawingml/2006/main" noChangeAspect="1"/>
+            </wp:cNvGraphicFramePr>
+            <a:graphic xmlns:a="http://schemas.openxmlformats.org/drawingml/2006/main">
+              <a:graphicData uri="http://schemas.openxmlformats.org/drawingml/2006/picture">
+                <pic:pic xmlns:pic="http://schemas.openxmlformats.org/drawingml/2006/picture">
+                  <pic:nvPicPr>
+                    <pic:cNvPr id="1" name=""/>
+                    <pic:cNvPicPr/>
+                  </pic:nvPicPr>
+                  <pic:blipFill>
+                    <a:blip r:embed="rId10"/>
+                    <a:stretch>
+                      <a:fillRect/>
+                    </a:stretch>
+                  </pic:blipFill>
+                  <pic:spPr>
+                    <a:xfrm>
+                      <a:off x="0" y="0"/>
+                      <a:ext cx="5400040" cy="768350"/>
+                    </a:xfrm>
+                    <a:prstGeom prst="rect">
+                      <a:avLst/>
+                    </a:prstGeom>
+                  </pic:spPr>
+                </pic:pic>
+              </a:graphicData>
+            </a:graphic>
+          </wp:inline>
+        </w:drawing>
+      </w:r>
+    </w:p>
+    <w:p>
+      <w:pPr>
+        <w:spacing w:line="360" w:lineRule="auto"/>
+        <w:jc w:val="both"/>
+        <w:rPr>
+          <w:rFonts w:ascii="Times New Roman" w:hAnsi="Times New Roman" w:cs="Times New Roman"/>
+          <w:sz w:val="24"/>
+          <w:szCs w:val="24"/>
+        </w:rPr>
+      </w:pPr>
+      <w:r>
+        <w:rPr>
+          <w:rFonts w:ascii="Times New Roman" w:hAnsi="Times New Roman" w:cs="Times New Roman"/>
+          <w:sz w:val="24"/>
+          <w:szCs w:val="24"/>
+        </w:rPr>
+        <w:t>Análisis de reserva: Se añade un margen de tiempo para actividades críticas o susceptibles a retrasos. Por ejemplo, un 10% adicional para la obtención de permisos municipales.</w:t>
+      </w:r>
+    </w:p>
+    <w:p>
+      <w:pPr>
+        <w:spacing w:line="360" w:lineRule="auto"/>
+        <w:jc w:val="both"/>
+        <w:rPr>
+          <w:rFonts w:ascii="Times New Roman" w:hAnsi="Times New Roman" w:cs="Times New Roman"/>
+          <w:b/>
+          <w:bCs/>
+          <w:sz w:val="24"/>
+          <w:szCs w:val="24"/>
+        </w:rPr>
+      </w:pPr>
+      <w:r>
+        <w:rPr>
+          <w:rFonts w:ascii="Times New Roman" w:hAnsi="Times New Roman" w:cs="Times New Roman"/>
+          <w:b/>
+          <w:bCs/>
+          <w:sz w:val="24"/>
+          <w:szCs w:val="24"/>
+        </w:rPr>
+        <w:t>Salidas</w:t>
+      </w:r>
+    </w:p>
+    <w:p>
+      <w:pPr>
+        <w:spacing w:line="360" w:lineRule="auto"/>
+        <w:jc w:val="both"/>
+        <w:rPr>
+          <w:rFonts w:ascii="Times New Roman" w:hAnsi="Times New Roman" w:cs="Times New Roman"/>
+          <w:sz w:val="24"/>
+          <w:szCs w:val="24"/>
+        </w:rPr>
+      </w:pPr>
+      <w:r>
+        <w:rPr>
+          <w:rFonts w:ascii="Times New Roman" w:hAnsi="Times New Roman" w:cs="Times New Roman"/>
+          <w:sz w:val="24"/>
+          <w:szCs w:val="24"/>
+        </w:rPr>
+        <w:t>Las salidas principales del proceso aplicado al proyecto serían:</w:t>
+      </w:r>
+    </w:p>
+    <w:p>
+      <w:pPr>
+        <w:spacing w:line="360" w:lineRule="auto"/>
+        <w:jc w:val="both"/>
+        <w:rPr>
+          <w:rFonts w:ascii="Times New Roman" w:hAnsi="Times New Roman" w:cs="Times New Roman"/>
+          <w:sz w:val="24"/>
+          <w:szCs w:val="24"/>
+        </w:rPr>
+      </w:pPr>
+      <w:r>
+        <w:rPr>
+          <w:rFonts w:ascii="Times New Roman" w:hAnsi="Times New Roman" w:cs="Times New Roman"/>
+          <w:sz w:val="24"/>
+          <w:szCs w:val="24"/>
+        </w:rPr>
+        <w:t>Estimaciones de duración de las actividades:</w:t>
+      </w:r>
+    </w:p>
+    <w:p>
+      <w:pPr>
+        <w:pStyle w:val="Prrafodelista"/>
+        <w:numPr>
+          <w:ilvl w:val="0"/>
+          <w:numId w:val="43"/>
+        </w:numPr>
+        <w:spacing w:line="360" w:lineRule="auto"/>
+        <w:jc w:val="both"/>
+        <w:rPr>
+          <w:rFonts w:ascii="Times New Roman" w:hAnsi="Times New Roman" w:cs="Times New Roman"/>
+          <w:sz w:val="24"/>
+          <w:szCs w:val="24"/>
+        </w:rPr>
+      </w:pPr>
+      <w:r>
+        <w:rPr>
+          <w:rFonts w:ascii="Times New Roman" w:hAnsi="Times New Roman" w:cs="Times New Roman"/>
+          <w:sz w:val="24"/>
+          <w:szCs w:val="24"/>
+        </w:rPr>
+        <w:t>Diseñar planos: 10 días.</w:t>
+      </w:r>
+    </w:p>
+    <w:p>
+      <w:pPr>
+        <w:pStyle w:val="Prrafodelista"/>
+        <w:numPr>
+          <w:ilvl w:val="0"/>
+          <w:numId w:val="43"/>
+        </w:numPr>
+        <w:spacing w:line="360" w:lineRule="auto"/>
+        <w:jc w:val="both"/>
+        <w:rPr>
+          <w:rFonts w:ascii="Times New Roman" w:hAnsi="Times New Roman" w:cs="Times New Roman"/>
+          <w:sz w:val="24"/>
+          <w:szCs w:val="24"/>
+        </w:rPr>
+      </w:pPr>
+      <w:r>
+        <w:rPr>
+          <w:rFonts w:ascii="Times New Roman" w:hAnsi="Times New Roman" w:cs="Times New Roman"/>
+          <w:sz w:val="24"/>
+          <w:szCs w:val="24"/>
+        </w:rPr>
+        <w:t>Permisos municipales: 15 días (con reservas).</w:t>
+      </w:r>
+    </w:p>
+    <w:p>
+      <w:pPr>
+        <w:pStyle w:val="Prrafodelista"/>
+        <w:numPr>
+          <w:ilvl w:val="0"/>
+          <w:numId w:val="43"/>
+        </w:numPr>
+        <w:spacing w:line="360" w:lineRule="auto"/>
+        <w:jc w:val="both"/>
+        <w:rPr>
+          <w:rFonts w:ascii="Times New Roman" w:hAnsi="Times New Roman" w:cs="Times New Roman"/>
+          <w:sz w:val="24"/>
+          <w:szCs w:val="24"/>
+        </w:rPr>
+      </w:pPr>
+      <w:r>
+        <w:rPr>
+          <w:rFonts w:ascii="Times New Roman" w:hAnsi="Times New Roman" w:cs="Times New Roman"/>
+          <w:sz w:val="24"/>
+          <w:szCs w:val="24"/>
+        </w:rPr>
+        <w:t>Preparar terreno: 7 días.</w:t>
+      </w:r>
+    </w:p>
+    <w:p>
+      <w:pPr>
+        <w:pStyle w:val="Prrafodelista"/>
+        <w:numPr>
+          <w:ilvl w:val="0"/>
+          <w:numId w:val="43"/>
+        </w:numPr>
+        <w:spacing w:line="360" w:lineRule="auto"/>
+        <w:jc w:val="both"/>
+        <w:rPr>
+          <w:rFonts w:ascii="Times New Roman" w:hAnsi="Times New Roman" w:cs="Times New Roman"/>
+          <w:sz w:val="24"/>
+          <w:szCs w:val="24"/>
+        </w:rPr>
+      </w:pPr>
+      <w:r>
+        <w:rPr>
+          <w:rFonts w:ascii="Times New Roman" w:hAnsi="Times New Roman" w:cs="Times New Roman"/>
+          <w:sz w:val="24"/>
+          <w:szCs w:val="24"/>
+        </w:rPr>
+        <w:t>Construcción de estructura: 30 días.</w:t>
+      </w:r>
+    </w:p>
+    <w:p>
+      <w:pPr>
+        <w:pStyle w:val="Prrafodelista"/>
+        <w:numPr>
+          <w:ilvl w:val="0"/>
+          <w:numId w:val="43"/>
+        </w:numPr>
+        <w:spacing w:line="360" w:lineRule="auto"/>
+        <w:jc w:val="both"/>
+        <w:rPr>
+          <w:rFonts w:ascii="Times New Roman" w:hAnsi="Times New Roman" w:cs="Times New Roman"/>
+          <w:sz w:val="24"/>
+          <w:szCs w:val="24"/>
+        </w:rPr>
+      </w:pPr>
+      <w:r>
+        <w:rPr>
+          <w:rFonts w:ascii="Times New Roman" w:hAnsi="Times New Roman" w:cs="Times New Roman"/>
+          <w:sz w:val="24"/>
+          <w:szCs w:val="24"/>
+        </w:rPr>
+        <w:t>Instalaciones eléctricas y sanitarias: 10 días.</w:t>
+      </w:r>
+    </w:p>
+    <w:p>
+      <w:pPr>
+        <w:pStyle w:val="Prrafodelista"/>
+        <w:numPr>
+          <w:ilvl w:val="0"/>
+          <w:numId w:val="43"/>
+        </w:numPr>
+        <w:spacing w:line="360" w:lineRule="auto"/>
+        <w:jc w:val="both"/>
+        <w:rPr>
+          <w:rFonts w:ascii="Times New Roman" w:hAnsi="Times New Roman" w:cs="Times New Roman"/>
+          <w:sz w:val="24"/>
+          <w:szCs w:val="24"/>
+        </w:rPr>
+      </w:pPr>
+      <w:r>
+        <w:rPr>
+          <w:rFonts w:ascii="Times New Roman" w:hAnsi="Times New Roman" w:cs="Times New Roman"/>
+          <w:sz w:val="24"/>
+          <w:szCs w:val="24"/>
+        </w:rPr>
+        <w:t>Equipamiento del taller: 7 días.</w:t>
+      </w:r>
+    </w:p>
+    <w:p>
+      <w:pPr>
+        <w:pStyle w:val="Prrafodelista"/>
+        <w:numPr>
+          <w:ilvl w:val="0"/>
+          <w:numId w:val="43"/>
+        </w:numPr>
+        <w:spacing w:line="360" w:lineRule="auto"/>
+        <w:jc w:val="both"/>
+        <w:rPr>
+          <w:rFonts w:ascii="Times New Roman" w:hAnsi="Times New Roman" w:cs="Times New Roman"/>
+          <w:sz w:val="24"/>
+          <w:szCs w:val="24"/>
+        </w:rPr>
+      </w:pPr>
+      <w:r>
+        <w:rPr>
+          <w:rFonts w:ascii="Times New Roman" w:hAnsi="Times New Roman" w:cs="Times New Roman"/>
+          <w:sz w:val="24"/>
+          <w:szCs w:val="24"/>
+        </w:rPr>
+        <w:t>Pintura y acabados: 5 días.</w:t>
+      </w:r>
+    </w:p>
+    <w:p>
+      <w:pPr>
+        <w:pStyle w:val="Prrafodelista"/>
+        <w:numPr>
+          <w:ilvl w:val="0"/>
+          <w:numId w:val="43"/>
+        </w:numPr>
+        <w:spacing w:line="360" w:lineRule="auto"/>
+        <w:jc w:val="both"/>
+        <w:rPr>
+          <w:rFonts w:ascii="Times New Roman" w:hAnsi="Times New Roman" w:cs="Times New Roman"/>
+          <w:sz w:val="24"/>
+          <w:szCs w:val="24"/>
+        </w:rPr>
+      </w:pPr>
+      <w:r>
+        <w:rPr>
+          <w:rFonts w:ascii="Times New Roman" w:hAnsi="Times New Roman" w:cs="Times New Roman"/>
+          <w:sz w:val="24"/>
+          <w:szCs w:val="24"/>
+        </w:rPr>
+        <w:t>Duración total estimada: 84 días (incluyendo márgenes de reserva).</w:t>
+      </w:r>
+    </w:p>
+    <w:p>
+      <w:pPr>
+        <w:pStyle w:val="Prrafodelista"/>
+        <w:numPr>
+          <w:ilvl w:val="0"/>
+          <w:numId w:val="43"/>
+        </w:numPr>
+        <w:spacing w:line="360" w:lineRule="auto"/>
+        <w:jc w:val="both"/>
+        <w:rPr>
+          <w:rFonts w:ascii="Times New Roman" w:hAnsi="Times New Roman" w:cs="Times New Roman"/>
+          <w:sz w:val="24"/>
+          <w:szCs w:val="24"/>
+        </w:rPr>
+      </w:pPr>
+      <w:r>
+        <w:rPr>
+          <w:rFonts w:ascii="Times New Roman" w:hAnsi="Times New Roman" w:cs="Times New Roman"/>
+          <w:sz w:val="24"/>
+          <w:szCs w:val="24"/>
+        </w:rPr>
+        <w:t>Actualizaciones al cronograma: Un cronograma detallado con actividades secuenciales y paralelas.</w:t>
+      </w:r>
+    </w:p>
+    <w:p>
+      <w:pPr>
+        <w:spacing w:line="360" w:lineRule="auto"/>
+        <w:jc w:val="both"/>
+        <w:rPr>
+          <w:rFonts w:ascii="Times New Roman" w:hAnsi="Times New Roman" w:cs="Times New Roman"/>
+          <w:sz w:val="24"/>
+          <w:szCs w:val="24"/>
+        </w:rPr>
+      </w:pPr>
+      <w:r>
+        <w:rPr>
+          <w:rFonts w:ascii="Times New Roman" w:hAnsi="Times New Roman" w:cs="Times New Roman"/>
+          <w:sz w:val="24"/>
+          <w:szCs w:val="24"/>
+        </w:rPr>
+        <w:t>Importancia</w:t>
+      </w:r>
+    </w:p>
+    <w:p>
+      <w:pPr>
+        <w:spacing w:line="360" w:lineRule="auto"/>
+        <w:jc w:val="both"/>
+        <w:rPr>
+          <w:rFonts w:ascii="Times New Roman" w:hAnsi="Times New Roman" w:cs="Times New Roman"/>
+          <w:sz w:val="24"/>
+          <w:szCs w:val="24"/>
+        </w:rPr>
+      </w:pPr>
+      <w:r>
+        <w:rPr>
+          <w:rFonts w:ascii="Times New Roman" w:hAnsi="Times New Roman" w:cs="Times New Roman"/>
+          <w:sz w:val="24"/>
+          <w:szCs w:val="24"/>
+        </w:rPr>
+        <w:t>Realizar esta estimación con precisión asegura que el proyecto se complete dentro del tiempo planeado, evitando retrasos costosos. Además, permite prever contingencias, optimizar la asignación de recursos y coordinar eficazmente al equipo.</w:t>
+      </w:r>
+    </w:p>
+    <w:p>
+      <w:pPr>
+        <w:spacing w:line="360" w:lineRule="auto"/>
+        <w:jc w:val="both"/>
+        <w:rPr>
+          <w:rFonts w:ascii="Times New Roman" w:hAnsi="Times New Roman" w:cs="Times New Roman"/>
+          <w:sz w:val="24"/>
+          <w:szCs w:val="24"/>
+        </w:rPr>
+      </w:pPr>
+    </w:p>
+    <w:p>
+      <w:pPr>
+        <w:spacing w:line="360" w:lineRule="auto"/>
+        <w:jc w:val="both"/>
+        <w:rPr>
+          <w:rFonts w:ascii="Times New Roman" w:hAnsi="Times New Roman" w:cs="Times New Roman"/>
+          <w:sz w:val="24"/>
+          <w:szCs w:val="24"/>
+        </w:rPr>
+      </w:pPr>
+    </w:p>
+    <w:p>
+      <w:pPr>
+        <w:spacing w:line="360" w:lineRule="auto"/>
+        <w:jc w:val="both"/>
+        <w:rPr>
+          <w:rFonts w:ascii="Times New Roman" w:hAnsi="Times New Roman" w:cs="Times New Roman"/>
+          <w:sz w:val="24"/>
+          <w:szCs w:val="24"/>
+        </w:rPr>
+      </w:pPr>
+    </w:p>
+    <w:p>
+      <w:pPr>
+        <w:spacing w:line="360" w:lineRule="auto"/>
+        <w:jc w:val="both"/>
+        <w:rPr>
+          <w:rFonts w:ascii="Times New Roman" w:hAnsi="Times New Roman" w:cs="Times New Roman"/>
+          <w:sz w:val="24"/>
+          <w:szCs w:val="24"/>
+        </w:rPr>
+      </w:pPr>
+    </w:p>
+    <w:p>
+      <w:pPr>
+        <w:spacing w:line="360" w:lineRule="auto"/>
+        <w:jc w:val="both"/>
+        <w:rPr>
+          <w:rFonts w:ascii="Times New Roman" w:hAnsi="Times New Roman" w:cs="Times New Roman"/>
+          <w:sz w:val="24"/>
+          <w:szCs w:val="24"/>
+        </w:rPr>
+      </w:pPr>
+    </w:p>
+    <w:p>
+      <w:pPr>
+        <w:spacing w:line="360" w:lineRule="auto"/>
+        <w:jc w:val="both"/>
+        <w:rPr>
+          <w:rFonts w:ascii="Times New Roman" w:hAnsi="Times New Roman" w:cs="Times New Roman"/>
+          <w:sz w:val="24"/>
+          <w:szCs w:val="24"/>
+        </w:rPr>
+      </w:pPr>
+    </w:p>
+    <w:p>
+      <w:pPr>
+        <w:spacing w:line="360" w:lineRule="auto"/>
+        <w:jc w:val="both"/>
+        <w:rPr>
+          <w:rFonts w:ascii="Times New Roman" w:hAnsi="Times New Roman" w:cs="Times New Roman"/>
+          <w:sz w:val="24"/>
+          <w:szCs w:val="24"/>
+        </w:rPr>
+      </w:pPr>
+    </w:p>
+    <w:p>
+      <w:pPr>
+        <w:spacing w:line="360" w:lineRule="auto"/>
+        <w:jc w:val="both"/>
+        <w:rPr>
+          <w:rFonts w:ascii="Times New Roman" w:hAnsi="Times New Roman" w:cs="Times New Roman"/>
+          <w:sz w:val="24"/>
+          <w:szCs w:val="24"/>
+        </w:rPr>
+      </w:pPr>
+    </w:p>
+    <w:p>
+      <w:pPr>
+        <w:spacing w:line="360" w:lineRule="auto"/>
+        <w:jc w:val="both"/>
+        <w:rPr>
+          <w:rFonts w:ascii="Times New Roman" w:hAnsi="Times New Roman" w:cs="Times New Roman"/>
+          <w:b/>
+          <w:bCs/>
+          <w:sz w:val="24"/>
+          <w:szCs w:val="24"/>
+        </w:rPr>
+      </w:pPr>
+      <w:r>
+        <w:rPr>
+          <w:rFonts w:ascii="Times New Roman" w:hAnsi="Times New Roman" w:cs="Times New Roman"/>
+          <w:b/>
+          <w:bCs/>
+          <w:sz w:val="24"/>
+          <w:szCs w:val="24"/>
+        </w:rPr>
+        <w:t>6.6: Controlar el Cronograma</w:t>
+      </w:r>
+    </w:p>
+    <w:p>
+      <w:pPr>
+        <w:spacing w:line="360" w:lineRule="auto"/>
+        <w:jc w:val="both"/>
+        <w:rPr>
+          <w:rFonts w:ascii="Times New Roman" w:hAnsi="Times New Roman" w:cs="Times New Roman"/>
+          <w:sz w:val="24"/>
+          <w:szCs w:val="24"/>
+        </w:rPr>
+      </w:pPr>
+      <w:r>
+        <w:rPr>
+          <w:rFonts w:ascii="Times New Roman" w:hAnsi="Times New Roman" w:cs="Times New Roman"/>
+          <w:sz w:val="24"/>
+          <w:szCs w:val="24"/>
+        </w:rPr>
+        <w:t>El proceso de Controlar el Cronograma es crucial para garantizar que las actividades del proyecto se ejecuten conforme al plan. Dado que la construcción de un taller mecánico automotriz implica múltiples actividades críticas (diseño, permisos, construcción, instalaciones y acabados), es esencial monitorear el progreso, identificar desviaciones y tomar acciones correctivas oportunas.</w:t>
+      </w:r>
+    </w:p>
+    <w:p>
+      <w:pPr>
+        <w:spacing w:line="360" w:lineRule="auto"/>
+        <w:jc w:val="both"/>
+        <w:rPr>
+          <w:rFonts w:ascii="Times New Roman" w:hAnsi="Times New Roman" w:cs="Times New Roman"/>
+          <w:sz w:val="24"/>
+          <w:szCs w:val="24"/>
+        </w:rPr>
+      </w:pPr>
+      <w:r>
+        <w:rPr>
+          <w:rFonts w:ascii="Times New Roman" w:hAnsi="Times New Roman" w:cs="Times New Roman"/>
+          <w:sz w:val="24"/>
+          <w:szCs w:val="24"/>
+        </w:rPr>
+        <w:t>Propósito del proceso</w:t>
+      </w:r>
+    </w:p>
+    <w:p>
+      <w:pPr>
+        <w:spacing w:line="360" w:lineRule="auto"/>
+        <w:jc w:val="both"/>
+        <w:rPr>
+          <w:rFonts w:ascii="Times New Roman" w:hAnsi="Times New Roman" w:cs="Times New Roman"/>
+          <w:sz w:val="24"/>
+          <w:szCs w:val="24"/>
+        </w:rPr>
+      </w:pPr>
+      <w:r>
+        <w:rPr>
+          <w:rFonts w:ascii="Times New Roman" w:hAnsi="Times New Roman" w:cs="Times New Roman"/>
+          <w:sz w:val="24"/>
+          <w:szCs w:val="24"/>
+        </w:rPr>
+        <w:t>El objetivo principal de Controlar el Cronograma en este proyecto es:</w:t>
+      </w:r>
+    </w:p>
+    <w:p>
+      <w:pPr>
+        <w:pStyle w:val="Prrafodelista"/>
+        <w:numPr>
+          <w:ilvl w:val="0"/>
+          <w:numId w:val="44"/>
+        </w:numPr>
+        <w:spacing w:line="360" w:lineRule="auto"/>
+        <w:jc w:val="both"/>
+        <w:rPr>
+          <w:rFonts w:ascii="Times New Roman" w:hAnsi="Times New Roman" w:cs="Times New Roman"/>
+          <w:sz w:val="24"/>
+          <w:szCs w:val="24"/>
+        </w:rPr>
+      </w:pPr>
+      <w:r>
+        <w:rPr>
+          <w:rFonts w:ascii="Times New Roman" w:hAnsi="Times New Roman" w:cs="Times New Roman"/>
+          <w:sz w:val="24"/>
+          <w:szCs w:val="24"/>
+        </w:rPr>
+        <w:t>Verificar que las actividades se estén desarrollando dentro de los tiempos planificados.</w:t>
+      </w:r>
+    </w:p>
+    <w:p>
+      <w:pPr>
+        <w:pStyle w:val="Prrafodelista"/>
+        <w:numPr>
+          <w:ilvl w:val="0"/>
+          <w:numId w:val="44"/>
+        </w:numPr>
+        <w:spacing w:line="360" w:lineRule="auto"/>
+        <w:jc w:val="both"/>
+        <w:rPr>
+          <w:rFonts w:ascii="Times New Roman" w:hAnsi="Times New Roman" w:cs="Times New Roman"/>
+          <w:sz w:val="24"/>
+          <w:szCs w:val="24"/>
+        </w:rPr>
+      </w:pPr>
+      <w:r>
+        <w:rPr>
+          <w:rFonts w:ascii="Times New Roman" w:hAnsi="Times New Roman" w:cs="Times New Roman"/>
+          <w:sz w:val="24"/>
+          <w:szCs w:val="24"/>
+        </w:rPr>
+        <w:t>Identificar posibles retrasos o adelantos y sus causas.</w:t>
+      </w:r>
+    </w:p>
+    <w:p>
+      <w:pPr>
+        <w:pStyle w:val="Prrafodelista"/>
+        <w:numPr>
+          <w:ilvl w:val="0"/>
+          <w:numId w:val="44"/>
+        </w:numPr>
+        <w:spacing w:line="360" w:lineRule="auto"/>
+        <w:jc w:val="both"/>
+        <w:rPr>
+          <w:rFonts w:ascii="Times New Roman" w:hAnsi="Times New Roman" w:cs="Times New Roman"/>
+          <w:sz w:val="24"/>
+          <w:szCs w:val="24"/>
+        </w:rPr>
+      </w:pPr>
+      <w:r>
+        <w:rPr>
+          <w:rFonts w:ascii="Times New Roman" w:hAnsi="Times New Roman" w:cs="Times New Roman"/>
+          <w:sz w:val="24"/>
+          <w:szCs w:val="24"/>
+        </w:rPr>
+        <w:t>Implementar acciones correctivas o preventivas para cumplir con el cronograma general del proyecto.</w:t>
+      </w:r>
+    </w:p>
+    <w:p>
+      <w:pPr>
+        <w:spacing w:line="360" w:lineRule="auto"/>
+        <w:jc w:val="both"/>
+        <w:rPr>
+          <w:rFonts w:ascii="Times New Roman" w:hAnsi="Times New Roman" w:cs="Times New Roman"/>
+          <w:b/>
+          <w:bCs/>
+          <w:sz w:val="24"/>
+          <w:szCs w:val="24"/>
+        </w:rPr>
+      </w:pPr>
+      <w:r>
+        <w:rPr>
+          <w:rFonts w:ascii="Times New Roman" w:hAnsi="Times New Roman" w:cs="Times New Roman"/>
+          <w:b/>
+          <w:bCs/>
+          <w:sz w:val="24"/>
+          <w:szCs w:val="24"/>
+        </w:rPr>
+        <w:t>Entradas</w:t>
+      </w:r>
+    </w:p>
+    <w:p>
+      <w:pPr>
+        <w:spacing w:line="360" w:lineRule="auto"/>
+        <w:jc w:val="both"/>
+        <w:rPr>
+          <w:rFonts w:ascii="Times New Roman" w:hAnsi="Times New Roman" w:cs="Times New Roman"/>
+          <w:sz w:val="24"/>
+          <w:szCs w:val="24"/>
+        </w:rPr>
+      </w:pPr>
+      <w:r>
+        <w:rPr>
+          <w:rFonts w:ascii="Times New Roman" w:hAnsi="Times New Roman" w:cs="Times New Roman"/>
+          <w:sz w:val="24"/>
+          <w:szCs w:val="24"/>
+        </w:rPr>
+        <w:t>Cronograma del proyecto: Este contiene todas las actividades planificadas con sus duraciones, fechas de inicio y fin, así como relaciones entre tareas. Por ejemplo:</w:t>
+      </w:r>
+    </w:p>
+    <w:p>
+      <w:pPr>
+        <w:pStyle w:val="Prrafodelista"/>
+        <w:numPr>
+          <w:ilvl w:val="0"/>
+          <w:numId w:val="45"/>
+        </w:numPr>
+        <w:spacing w:line="360" w:lineRule="auto"/>
+        <w:jc w:val="both"/>
+        <w:rPr>
+          <w:rFonts w:ascii="Times New Roman" w:hAnsi="Times New Roman" w:cs="Times New Roman"/>
+          <w:sz w:val="24"/>
+          <w:szCs w:val="24"/>
+        </w:rPr>
+      </w:pPr>
+      <w:r>
+        <w:rPr>
+          <w:rFonts w:ascii="Times New Roman" w:hAnsi="Times New Roman" w:cs="Times New Roman"/>
+          <w:sz w:val="24"/>
+          <w:szCs w:val="24"/>
+        </w:rPr>
+        <w:t>Diseño: 10 días.</w:t>
+      </w:r>
+    </w:p>
+    <w:p>
+      <w:pPr>
+        <w:pStyle w:val="Prrafodelista"/>
+        <w:numPr>
+          <w:ilvl w:val="0"/>
+          <w:numId w:val="45"/>
+        </w:numPr>
+        <w:spacing w:line="360" w:lineRule="auto"/>
+        <w:jc w:val="both"/>
+        <w:rPr>
+          <w:rFonts w:ascii="Times New Roman" w:hAnsi="Times New Roman" w:cs="Times New Roman"/>
+          <w:sz w:val="24"/>
+          <w:szCs w:val="24"/>
+        </w:rPr>
+      </w:pPr>
+      <w:r>
+        <w:rPr>
+          <w:rFonts w:ascii="Times New Roman" w:hAnsi="Times New Roman" w:cs="Times New Roman"/>
+          <w:sz w:val="24"/>
+          <w:szCs w:val="24"/>
+        </w:rPr>
+        <w:t>Permisos: 15 días.</w:t>
+      </w:r>
+    </w:p>
+    <w:p>
+      <w:pPr>
+        <w:pStyle w:val="Prrafodelista"/>
+        <w:numPr>
+          <w:ilvl w:val="0"/>
+          <w:numId w:val="45"/>
+        </w:numPr>
+        <w:spacing w:line="360" w:lineRule="auto"/>
+        <w:jc w:val="both"/>
+        <w:rPr>
+          <w:rFonts w:ascii="Times New Roman" w:hAnsi="Times New Roman" w:cs="Times New Roman"/>
+          <w:sz w:val="24"/>
+          <w:szCs w:val="24"/>
+        </w:rPr>
+      </w:pPr>
+      <w:r>
+        <w:rPr>
+          <w:rFonts w:ascii="Times New Roman" w:hAnsi="Times New Roman" w:cs="Times New Roman"/>
+          <w:sz w:val="24"/>
+          <w:szCs w:val="24"/>
+        </w:rPr>
+        <w:t>Construcción de la estructura: 30 días.</w:t>
+      </w:r>
+    </w:p>
+    <w:p>
+      <w:pPr>
+        <w:spacing w:line="360" w:lineRule="auto"/>
+        <w:jc w:val="both"/>
+        <w:rPr>
+          <w:rFonts w:ascii="Times New Roman" w:hAnsi="Times New Roman" w:cs="Times New Roman"/>
+          <w:sz w:val="24"/>
+          <w:szCs w:val="24"/>
+        </w:rPr>
+      </w:pPr>
+      <w:r>
+        <w:rPr>
+          <w:rFonts w:ascii="Times New Roman" w:hAnsi="Times New Roman" w:cs="Times New Roman"/>
+          <w:sz w:val="24"/>
+          <w:szCs w:val="24"/>
+        </w:rPr>
+        <w:t>Datos de desempeño del trabajo: Información sobre el avance real de las actividades, como:</w:t>
+      </w:r>
+    </w:p>
+    <w:p>
+      <w:pPr>
+        <w:pStyle w:val="Prrafodelista"/>
+        <w:numPr>
+          <w:ilvl w:val="0"/>
+          <w:numId w:val="46"/>
+        </w:numPr>
+        <w:spacing w:line="360" w:lineRule="auto"/>
+        <w:jc w:val="both"/>
+        <w:rPr>
+          <w:rFonts w:ascii="Times New Roman" w:hAnsi="Times New Roman" w:cs="Times New Roman"/>
+          <w:sz w:val="24"/>
+          <w:szCs w:val="24"/>
+        </w:rPr>
+      </w:pPr>
+      <w:r>
+        <w:rPr>
+          <w:rFonts w:ascii="Times New Roman" w:hAnsi="Times New Roman" w:cs="Times New Roman"/>
+          <w:sz w:val="24"/>
+          <w:szCs w:val="24"/>
+        </w:rPr>
+        <w:lastRenderedPageBreak/>
+        <w:t>Progreso del diseño: ¿Se entregaron los planos en el plazo previsto?</w:t>
+      </w:r>
+    </w:p>
+    <w:p>
+      <w:pPr>
+        <w:pStyle w:val="Prrafodelista"/>
+        <w:numPr>
+          <w:ilvl w:val="0"/>
+          <w:numId w:val="46"/>
+        </w:numPr>
+        <w:spacing w:line="360" w:lineRule="auto"/>
+        <w:jc w:val="both"/>
+        <w:rPr>
+          <w:rFonts w:ascii="Times New Roman" w:hAnsi="Times New Roman" w:cs="Times New Roman"/>
+          <w:sz w:val="24"/>
+          <w:szCs w:val="24"/>
+        </w:rPr>
+      </w:pPr>
+      <w:r>
+        <w:rPr>
+          <w:rFonts w:ascii="Times New Roman" w:hAnsi="Times New Roman" w:cs="Times New Roman"/>
+          <w:sz w:val="24"/>
+          <w:szCs w:val="24"/>
+        </w:rPr>
+        <w:t>¿Se han conseguido los permisos según lo planeado?</w:t>
+      </w:r>
+    </w:p>
+    <w:p>
+      <w:pPr>
+        <w:pStyle w:val="Prrafodelista"/>
+        <w:numPr>
+          <w:ilvl w:val="0"/>
+          <w:numId w:val="46"/>
+        </w:numPr>
+        <w:spacing w:line="360" w:lineRule="auto"/>
+        <w:jc w:val="both"/>
+        <w:rPr>
+          <w:rFonts w:ascii="Times New Roman" w:hAnsi="Times New Roman" w:cs="Times New Roman"/>
+          <w:sz w:val="24"/>
+          <w:szCs w:val="24"/>
+        </w:rPr>
+      </w:pPr>
+      <w:r>
+        <w:rPr>
+          <w:rFonts w:ascii="Times New Roman" w:hAnsi="Times New Roman" w:cs="Times New Roman"/>
+          <w:sz w:val="24"/>
+          <w:szCs w:val="24"/>
+        </w:rPr>
+        <w:t>¿Se ha completado el 50% de la estructura dentro del tiempo planificado?</w:t>
+      </w:r>
+    </w:p>
+    <w:p>
+      <w:pPr>
+        <w:spacing w:line="360" w:lineRule="auto"/>
+        <w:jc w:val="both"/>
+        <w:rPr>
+          <w:rFonts w:ascii="Times New Roman" w:hAnsi="Times New Roman" w:cs="Times New Roman"/>
+          <w:sz w:val="24"/>
+          <w:szCs w:val="24"/>
+        </w:rPr>
+      </w:pPr>
+      <w:r>
+        <w:rPr>
+          <w:rFonts w:ascii="Times New Roman" w:hAnsi="Times New Roman" w:cs="Times New Roman"/>
+          <w:sz w:val="24"/>
+          <w:szCs w:val="24"/>
+        </w:rPr>
+        <w:t>Calendarios de recursos: Disponibilidad del personal, equipos y materiales. Por ejemplo:</w:t>
+      </w:r>
+    </w:p>
+    <w:p>
+      <w:pPr>
+        <w:pStyle w:val="Prrafodelista"/>
+        <w:numPr>
+          <w:ilvl w:val="0"/>
+          <w:numId w:val="47"/>
+        </w:numPr>
+        <w:spacing w:line="360" w:lineRule="auto"/>
+        <w:jc w:val="both"/>
+        <w:rPr>
+          <w:rFonts w:ascii="Times New Roman" w:hAnsi="Times New Roman" w:cs="Times New Roman"/>
+          <w:sz w:val="24"/>
+          <w:szCs w:val="24"/>
+        </w:rPr>
+      </w:pPr>
+      <w:r>
+        <w:rPr>
+          <w:rFonts w:ascii="Times New Roman" w:hAnsi="Times New Roman" w:cs="Times New Roman"/>
+          <w:sz w:val="24"/>
+          <w:szCs w:val="24"/>
+        </w:rPr>
+        <w:t>¿El arquitecto y el equipo de diseño estuvieron disponibles en la fecha requerida?</w:t>
+      </w:r>
+    </w:p>
+    <w:p>
+      <w:pPr>
+        <w:pStyle w:val="Prrafodelista"/>
+        <w:numPr>
+          <w:ilvl w:val="0"/>
+          <w:numId w:val="47"/>
+        </w:numPr>
+        <w:spacing w:line="360" w:lineRule="auto"/>
+        <w:jc w:val="both"/>
+        <w:rPr>
+          <w:rFonts w:ascii="Times New Roman" w:hAnsi="Times New Roman" w:cs="Times New Roman"/>
+          <w:sz w:val="24"/>
+          <w:szCs w:val="24"/>
+        </w:rPr>
+      </w:pPr>
+      <w:r>
+        <w:rPr>
+          <w:rFonts w:ascii="Times New Roman" w:hAnsi="Times New Roman" w:cs="Times New Roman"/>
+          <w:sz w:val="24"/>
+          <w:szCs w:val="24"/>
+        </w:rPr>
+        <w:t>¿Se entregaron los materiales a tiempo?</w:t>
+      </w:r>
+    </w:p>
+    <w:p>
+      <w:pPr>
+        <w:spacing w:line="360" w:lineRule="auto"/>
+        <w:jc w:val="both"/>
+        <w:rPr>
+          <w:rFonts w:ascii="Times New Roman" w:hAnsi="Times New Roman" w:cs="Times New Roman"/>
+          <w:sz w:val="24"/>
+          <w:szCs w:val="24"/>
+        </w:rPr>
+      </w:pPr>
+      <w:r>
+        <w:rPr>
+          <w:rFonts w:ascii="Times New Roman" w:hAnsi="Times New Roman" w:cs="Times New Roman"/>
+          <w:sz w:val="24"/>
+          <w:szCs w:val="24"/>
+        </w:rPr>
+        <w:t>Factores ambientales de la empresa: Restricciones locales, como las condiciones climáticas (temporadas de lluvia) o normativas municipales que puedan generar retrasos.</w:t>
+      </w:r>
+    </w:p>
+    <w:p>
+      <w:pPr>
+        <w:spacing w:line="360" w:lineRule="auto"/>
+        <w:jc w:val="both"/>
+        <w:rPr>
+          <w:rFonts w:ascii="Times New Roman" w:hAnsi="Times New Roman" w:cs="Times New Roman"/>
+          <w:sz w:val="24"/>
+          <w:szCs w:val="24"/>
+        </w:rPr>
+      </w:pPr>
+      <w:r>
+        <w:rPr>
+          <w:rFonts w:ascii="Times New Roman" w:hAnsi="Times New Roman" w:cs="Times New Roman"/>
+          <w:sz w:val="24"/>
+          <w:szCs w:val="24"/>
+        </w:rPr>
+        <w:t>Activos de los procesos organizacionales: Datos históricos de proyectos similares que permitan comparar el rendimiento actual con proyectos pasados.</w:t>
+      </w:r>
+    </w:p>
+    <w:p>
+      <w:pPr>
+        <w:spacing w:line="360" w:lineRule="auto"/>
+        <w:jc w:val="both"/>
+        <w:rPr>
+          <w:rFonts w:ascii="Times New Roman" w:hAnsi="Times New Roman" w:cs="Times New Roman"/>
+          <w:b/>
+          <w:bCs/>
+          <w:sz w:val="24"/>
+          <w:szCs w:val="24"/>
+        </w:rPr>
+      </w:pPr>
+      <w:r>
+        <w:rPr>
+          <w:rFonts w:ascii="Times New Roman" w:hAnsi="Times New Roman" w:cs="Times New Roman"/>
+          <w:b/>
+          <w:bCs/>
+          <w:sz w:val="24"/>
+          <w:szCs w:val="24"/>
+        </w:rPr>
+        <w:t>Herramientas y técnicas aplicadas</w:t>
+      </w:r>
+    </w:p>
+    <w:p>
+      <w:pPr>
+        <w:spacing w:line="360" w:lineRule="auto"/>
+        <w:jc w:val="both"/>
+        <w:rPr>
+          <w:rFonts w:ascii="Times New Roman" w:hAnsi="Times New Roman" w:cs="Times New Roman"/>
+          <w:sz w:val="24"/>
+          <w:szCs w:val="24"/>
+        </w:rPr>
+      </w:pPr>
+      <w:r>
+        <w:rPr>
+          <w:rFonts w:ascii="Times New Roman" w:hAnsi="Times New Roman" w:cs="Times New Roman"/>
+          <w:sz w:val="24"/>
+          <w:szCs w:val="24"/>
+        </w:rPr>
+        <w:t>Revisión del desempeño:</w:t>
+      </w:r>
+    </w:p>
+    <w:p>
+      <w:pPr>
+        <w:spacing w:line="360" w:lineRule="auto"/>
+        <w:jc w:val="both"/>
+        <w:rPr>
+          <w:rFonts w:ascii="Times New Roman" w:hAnsi="Times New Roman" w:cs="Times New Roman"/>
+          <w:sz w:val="24"/>
+          <w:szCs w:val="24"/>
+        </w:rPr>
+      </w:pPr>
+      <w:r>
+        <w:rPr>
+          <w:rFonts w:ascii="Times New Roman" w:hAnsi="Times New Roman" w:cs="Times New Roman"/>
+          <w:sz w:val="24"/>
+          <w:szCs w:val="24"/>
+        </w:rPr>
+        <w:t>Se analiza el progreso real comparado con el plan. Por ejemplo:</w:t>
+      </w:r>
+    </w:p>
+    <w:p>
+      <w:pPr>
+        <w:spacing w:line="360" w:lineRule="auto"/>
+        <w:jc w:val="both"/>
+        <w:rPr>
+          <w:rFonts w:ascii="Times New Roman" w:hAnsi="Times New Roman" w:cs="Times New Roman"/>
+          <w:sz w:val="24"/>
+          <w:szCs w:val="24"/>
+        </w:rPr>
+      </w:pPr>
+      <w:r>
+        <w:rPr>
+          <w:rFonts w:ascii="Times New Roman" w:hAnsi="Times New Roman" w:cs="Times New Roman"/>
+          <w:sz w:val="24"/>
+          <w:szCs w:val="24"/>
+        </w:rPr>
+        <w:t>Si el cronograma indica que la construcción de los cimientos debería completarse en 10 días, pero lleva 12 días, se identifica la causa del retraso (falta de materiales, mal clima, etc.).</w:t>
+      </w:r>
+    </w:p>
+    <w:p>
+      <w:pPr>
+        <w:spacing w:line="360" w:lineRule="auto"/>
+        <w:jc w:val="both"/>
+        <w:rPr>
+          <w:rFonts w:ascii="Times New Roman" w:hAnsi="Times New Roman" w:cs="Times New Roman"/>
+          <w:sz w:val="24"/>
+          <w:szCs w:val="24"/>
+        </w:rPr>
+      </w:pPr>
+      <w:r>
+        <w:rPr>
+          <w:rFonts w:ascii="Times New Roman" w:hAnsi="Times New Roman" w:cs="Times New Roman"/>
+          <w:sz w:val="24"/>
+          <w:szCs w:val="24"/>
+        </w:rPr>
+        <w:t>Análisis de variación:</w:t>
+      </w:r>
+    </w:p>
+    <w:p>
+      <w:pPr>
+        <w:spacing w:line="360" w:lineRule="auto"/>
+        <w:jc w:val="both"/>
+        <w:rPr>
+          <w:rFonts w:ascii="Times New Roman" w:hAnsi="Times New Roman" w:cs="Times New Roman"/>
+          <w:sz w:val="24"/>
+          <w:szCs w:val="24"/>
+        </w:rPr>
+      </w:pPr>
+      <w:r>
+        <w:rPr>
+          <w:rFonts w:ascii="Times New Roman" w:hAnsi="Times New Roman" w:cs="Times New Roman"/>
+          <w:noProof/>
+          <w:sz w:val="24"/>
+          <w:szCs w:val="24"/>
+        </w:rPr>
+        <w:drawing>
+          <wp:inline distT="0" distB="0" distL="0" distR="0" wp14:anchorId="05FCEB3A" wp14:editId="52D8C4E5">
+            <wp:extent cx="5135880" cy="1813560"/>
+            <wp:effectExtent l="0" t="0" r="7620" b="0"/>
+            <wp:docPr id="2" name="Imagen 2"/>
+            <wp:cNvGraphicFramePr>
+              <a:graphicFrameLocks xmlns:a="http://schemas.openxmlformats.org/drawingml/2006/main" noChangeAspect="1"/>
+            </wp:cNvGraphicFramePr>
+            <a:graphic xmlns:a="http://schemas.openxmlformats.org/drawingml/2006/main">
+              <a:graphicData uri="http://schemas.openxmlformats.org/drawingml/2006/picture">
+                <pic:pic xmlns:pic="http://schemas.openxmlformats.org/drawingml/2006/picture">
+                  <pic:nvPicPr>
+                    <pic:cNvPr id="1" name=""/>
+                    <pic:cNvPicPr/>
+                  </pic:nvPicPr>
+                  <pic:blipFill>
+                    <a:blip r:embed="rId11"/>
+                    <a:stretch>
+                      <a:fillRect/>
+                    </a:stretch>
+                  </pic:blipFill>
+                  <pic:spPr>
+                    <a:xfrm>
+                      <a:off x="0" y="0"/>
+                      <a:ext cx="5145761" cy="1817049"/>
+                    </a:xfrm>
+                    <a:prstGeom prst="rect">
+                      <a:avLst/>
+                    </a:prstGeom>
+                  </pic:spPr>
+                </pic:pic>
+              </a:graphicData>
+            </a:graphic>
+          </wp:inline>
+        </w:drawing>
+      </w:r>
+    </w:p>
+    <w:p>
+      <w:pPr>
+        <w:spacing w:line="360" w:lineRule="auto"/>
+        <w:jc w:val="both"/>
+        <w:rPr>
+          <w:rFonts w:ascii="Times New Roman" w:hAnsi="Times New Roman" w:cs="Times New Roman"/>
+          <w:sz w:val="24"/>
+          <w:szCs w:val="24"/>
+        </w:rPr>
+      </w:pPr>
+      <w:r>
+        <w:rPr>
+          <w:rFonts w:ascii="Times New Roman" w:hAnsi="Times New Roman" w:cs="Times New Roman"/>
+          <w:sz w:val="24"/>
+          <w:szCs w:val="24"/>
+        </w:rPr>
+        <w:t>Esto indica un retraso de $5,000 en el cronograma.</w:t>
+      </w:r>
+    </w:p>
+    <w:p>
+      <w:pPr>
+        <w:spacing w:line="360" w:lineRule="auto"/>
+        <w:jc w:val="both"/>
+        <w:rPr>
+          <w:rFonts w:ascii="Times New Roman" w:hAnsi="Times New Roman" w:cs="Times New Roman"/>
+          <w:sz w:val="24"/>
+          <w:szCs w:val="24"/>
+        </w:rPr>
+      </w:pPr>
+      <w:r>
+        <w:rPr>
+          <w:rFonts w:ascii="Times New Roman" w:hAnsi="Times New Roman" w:cs="Times New Roman"/>
+          <w:sz w:val="24"/>
+          <w:szCs w:val="24"/>
+        </w:rPr>
+        <w:t>Análisis de tendencias:</w:t>
+      </w:r>
+    </w:p>
+    <w:p>
+      <w:pPr>
+        <w:spacing w:line="360" w:lineRule="auto"/>
+        <w:jc w:val="both"/>
+        <w:rPr>
+          <w:rFonts w:ascii="Times New Roman" w:hAnsi="Times New Roman" w:cs="Times New Roman"/>
+          <w:sz w:val="24"/>
+          <w:szCs w:val="24"/>
+        </w:rPr>
+      </w:pPr>
+      <w:r>
+        <w:rPr>
+          <w:rFonts w:ascii="Times New Roman" w:hAnsi="Times New Roman" w:cs="Times New Roman"/>
+          <w:sz w:val="24"/>
+          <w:szCs w:val="24"/>
+        </w:rPr>
+        <w:lastRenderedPageBreak/>
+        <w:t>Se evalúan patrones en el rendimiento del cronograma. Por ejemplo, si las actividades iniciales han acumulado retrasos, es probable que las siguientes también sufran demoras.</w:t>
+      </w:r>
+    </w:p>
+    <w:p>
+      <w:pPr>
+        <w:spacing w:line="360" w:lineRule="auto"/>
+        <w:jc w:val="both"/>
+        <w:rPr>
+          <w:rFonts w:ascii="Times New Roman" w:hAnsi="Times New Roman" w:cs="Times New Roman"/>
+          <w:sz w:val="24"/>
+          <w:szCs w:val="24"/>
+        </w:rPr>
+      </w:pPr>
+      <w:r>
+        <w:rPr>
+          <w:rFonts w:ascii="Times New Roman" w:hAnsi="Times New Roman" w:cs="Times New Roman"/>
+          <w:sz w:val="24"/>
+          <w:szCs w:val="24"/>
+        </w:rPr>
+        <w:t>Compresión del cronograma:</w:t>
+      </w:r>
+    </w:p>
+    <w:p>
+      <w:pPr>
+        <w:spacing w:line="360" w:lineRule="auto"/>
+        <w:jc w:val="both"/>
+        <w:rPr>
+          <w:rFonts w:ascii="Times New Roman" w:hAnsi="Times New Roman" w:cs="Times New Roman"/>
+          <w:sz w:val="24"/>
+          <w:szCs w:val="24"/>
+        </w:rPr>
+      </w:pPr>
+      <w:proofErr w:type="spellStart"/>
+      <w:r>
+        <w:rPr>
+          <w:rFonts w:ascii="Times New Roman" w:hAnsi="Times New Roman" w:cs="Times New Roman"/>
+          <w:sz w:val="24"/>
+          <w:szCs w:val="24"/>
+        </w:rPr>
+        <w:t>Fast</w:t>
+      </w:r>
+      <w:proofErr w:type="spellEnd"/>
+      <w:r>
+        <w:rPr>
+          <w:rFonts w:ascii="Times New Roman" w:hAnsi="Times New Roman" w:cs="Times New Roman"/>
+          <w:sz w:val="24"/>
+          <w:szCs w:val="24"/>
+        </w:rPr>
+        <w:t xml:space="preserve"> tracking: Realizar actividades en paralelo para recuperar tiempo. Por ejemplo, trabajar en las instalaciones eléctricas y sanitarias al mismo tiempo.</w:t>
+      </w:r>
+    </w:p>
+    <w:p>
+      <w:pPr>
+        <w:spacing w:line="360" w:lineRule="auto"/>
+        <w:jc w:val="both"/>
+        <w:rPr>
+          <w:rFonts w:ascii="Times New Roman" w:hAnsi="Times New Roman" w:cs="Times New Roman"/>
+          <w:sz w:val="24"/>
+          <w:szCs w:val="24"/>
+        </w:rPr>
+      </w:pPr>
+      <w:proofErr w:type="spellStart"/>
+      <w:r>
+        <w:rPr>
+          <w:rFonts w:ascii="Times New Roman" w:hAnsi="Times New Roman" w:cs="Times New Roman"/>
+          <w:sz w:val="24"/>
+          <w:szCs w:val="24"/>
+        </w:rPr>
+        <w:t>Crashing</w:t>
+      </w:r>
+      <w:proofErr w:type="spellEnd"/>
+      <w:r>
+        <w:rPr>
+          <w:rFonts w:ascii="Times New Roman" w:hAnsi="Times New Roman" w:cs="Times New Roman"/>
+          <w:sz w:val="24"/>
+          <w:szCs w:val="24"/>
+        </w:rPr>
+        <w:t>: Asignar recursos adicionales a actividades críticas, como contratar más obreros para acelerar la construcción de la estructura.</w:t>
+      </w:r>
+    </w:p>
+    <w:p>
+      <w:pPr>
+        <w:spacing w:line="360" w:lineRule="auto"/>
+        <w:jc w:val="both"/>
+        <w:rPr>
+          <w:rFonts w:ascii="Times New Roman" w:hAnsi="Times New Roman" w:cs="Times New Roman"/>
+          <w:sz w:val="24"/>
+          <w:szCs w:val="24"/>
+        </w:rPr>
+      </w:pPr>
+      <w:r>
+        <w:rPr>
+          <w:rFonts w:ascii="Times New Roman" w:hAnsi="Times New Roman" w:cs="Times New Roman"/>
+          <w:sz w:val="24"/>
+          <w:szCs w:val="24"/>
+        </w:rPr>
+        <w:t>Herramientas de software:</w:t>
+      </w:r>
+    </w:p>
+    <w:p>
+      <w:pPr>
+        <w:spacing w:line="360" w:lineRule="auto"/>
+        <w:jc w:val="both"/>
+        <w:rPr>
+          <w:rFonts w:ascii="Times New Roman" w:hAnsi="Times New Roman" w:cs="Times New Roman"/>
+          <w:sz w:val="24"/>
+          <w:szCs w:val="24"/>
+        </w:rPr>
+      </w:pPr>
+      <w:r>
+        <w:rPr>
+          <w:rFonts w:ascii="Times New Roman" w:hAnsi="Times New Roman" w:cs="Times New Roman"/>
+          <w:sz w:val="24"/>
+          <w:szCs w:val="24"/>
+        </w:rPr>
+        <w:t>Usar herramientas como Microsoft Project o similares para monitorear gráficas de Gantt y diagramas de red que permitan identificar desviaciones en tiempo real.</w:t>
+      </w:r>
+    </w:p>
+    <w:p>
+      <w:pPr>
+        <w:spacing w:line="360" w:lineRule="auto"/>
+        <w:jc w:val="both"/>
+        <w:rPr>
+          <w:rFonts w:ascii="Times New Roman" w:hAnsi="Times New Roman" w:cs="Times New Roman"/>
+          <w:b/>
+          <w:bCs/>
+          <w:sz w:val="24"/>
+          <w:szCs w:val="24"/>
+        </w:rPr>
+      </w:pPr>
+      <w:r>
+        <w:rPr>
+          <w:rFonts w:ascii="Times New Roman" w:hAnsi="Times New Roman" w:cs="Times New Roman"/>
+          <w:b/>
+          <w:bCs/>
+          <w:sz w:val="24"/>
+          <w:szCs w:val="24"/>
+        </w:rPr>
+        <w:t>Salidas</w:t>
+      </w:r>
+    </w:p>
+    <w:p>
+      <w:pPr>
+        <w:spacing w:line="360" w:lineRule="auto"/>
+        <w:jc w:val="both"/>
+        <w:rPr>
+          <w:rFonts w:ascii="Times New Roman" w:hAnsi="Times New Roman" w:cs="Times New Roman"/>
+          <w:sz w:val="24"/>
+          <w:szCs w:val="24"/>
+        </w:rPr>
+      </w:pPr>
+      <w:r>
+        <w:rPr>
+          <w:rFonts w:ascii="Times New Roman" w:hAnsi="Times New Roman" w:cs="Times New Roman"/>
+          <w:sz w:val="24"/>
+          <w:szCs w:val="24"/>
+        </w:rPr>
+        <w:t>Actualizaciones al cronograma del proyecto:</w:t>
+      </w:r>
+    </w:p>
+    <w:p>
+      <w:pPr>
+        <w:spacing w:line="360" w:lineRule="auto"/>
+        <w:jc w:val="both"/>
+        <w:rPr>
+          <w:rFonts w:ascii="Times New Roman" w:hAnsi="Times New Roman" w:cs="Times New Roman"/>
+          <w:sz w:val="24"/>
+          <w:szCs w:val="24"/>
+        </w:rPr>
+      </w:pPr>
+      <w:r>
+        <w:rPr>
+          <w:rFonts w:ascii="Times New Roman" w:hAnsi="Times New Roman" w:cs="Times New Roman"/>
+          <w:sz w:val="24"/>
+          <w:szCs w:val="24"/>
+        </w:rPr>
+        <w:t>Ajustar las fechas de actividades afectadas por retrasos. Por ejemplo:</w:t>
+      </w:r>
+    </w:p>
+    <w:p>
+      <w:pPr>
+        <w:spacing w:line="360" w:lineRule="auto"/>
+        <w:jc w:val="both"/>
+        <w:rPr>
+          <w:rFonts w:ascii="Times New Roman" w:hAnsi="Times New Roman" w:cs="Times New Roman"/>
+          <w:sz w:val="24"/>
+          <w:szCs w:val="24"/>
+        </w:rPr>
+      </w:pPr>
+      <w:r>
+        <w:rPr>
+          <w:rFonts w:ascii="Times New Roman" w:hAnsi="Times New Roman" w:cs="Times New Roman"/>
+          <w:sz w:val="24"/>
+          <w:szCs w:val="24"/>
+        </w:rPr>
+        <w:t>Si los permisos tomaron 20 días en lugar de 15, se ajusta el inicio de la construcción en consecuencia.</w:t>
+      </w:r>
+    </w:p>
+    <w:p>
+      <w:pPr>
+        <w:spacing w:line="360" w:lineRule="auto"/>
+        <w:jc w:val="both"/>
+        <w:rPr>
+          <w:rFonts w:ascii="Times New Roman" w:hAnsi="Times New Roman" w:cs="Times New Roman"/>
+          <w:sz w:val="24"/>
+          <w:szCs w:val="24"/>
+        </w:rPr>
+      </w:pPr>
+      <w:r>
+        <w:rPr>
+          <w:rFonts w:ascii="Times New Roman" w:hAnsi="Times New Roman" w:cs="Times New Roman"/>
+          <w:sz w:val="24"/>
+          <w:szCs w:val="24"/>
+        </w:rPr>
+        <w:t>Informes de desempeño del trabajo:</w:t>
+      </w:r>
+      <w:r>
+        <w:rPr>
+          <w:rFonts w:ascii="Times New Roman" w:hAnsi="Times New Roman" w:cs="Times New Roman"/>
+          <w:sz w:val="24"/>
+          <w:szCs w:val="24"/>
+        </w:rPr>
+        <w:t xml:space="preserve"> </w:t>
+      </w:r>
+      <w:r>
+        <w:rPr>
+          <w:rFonts w:ascii="Times New Roman" w:hAnsi="Times New Roman" w:cs="Times New Roman"/>
+          <w:sz w:val="24"/>
+          <w:szCs w:val="24"/>
+        </w:rPr>
+        <w:t>Un informe que detalla actividades retrasadas, causas, impacto en el cronograma general y acciones correctivas tomadas.</w:t>
+      </w:r>
+    </w:p>
+    <w:p>
+      <w:pPr>
+        <w:spacing w:line="360" w:lineRule="auto"/>
+        <w:jc w:val="both"/>
+        <w:rPr>
+          <w:rFonts w:ascii="Times New Roman" w:hAnsi="Times New Roman" w:cs="Times New Roman"/>
+          <w:sz w:val="24"/>
+          <w:szCs w:val="24"/>
+        </w:rPr>
+      </w:pPr>
+      <w:r>
+        <w:rPr>
+          <w:rFonts w:ascii="Times New Roman" w:hAnsi="Times New Roman" w:cs="Times New Roman"/>
+          <w:sz w:val="24"/>
+          <w:szCs w:val="24"/>
+        </w:rPr>
+        <w:t>Solicitudes de cambio:</w:t>
+      </w:r>
+      <w:r>
+        <w:rPr>
+          <w:rFonts w:ascii="Times New Roman" w:hAnsi="Times New Roman" w:cs="Times New Roman"/>
+          <w:sz w:val="24"/>
+          <w:szCs w:val="24"/>
+        </w:rPr>
+        <w:t xml:space="preserve"> </w:t>
+      </w:r>
+      <w:r>
+        <w:rPr>
+          <w:rFonts w:ascii="Times New Roman" w:hAnsi="Times New Roman" w:cs="Times New Roman"/>
+          <w:sz w:val="24"/>
+          <w:szCs w:val="24"/>
+        </w:rPr>
+        <w:t>En caso de retrasos significativos, se puede solicitar un cambio en el cronograma global. Por ejemplo, si las lluvias afectan la nivelación del terreno, se ajustan las fechas de inicio de las actividades relacionadas.</w:t>
+      </w:r>
+    </w:p>
+    <w:p>
+      <w:pPr>
+        <w:spacing w:line="360" w:lineRule="auto"/>
+        <w:jc w:val="both"/>
+        <w:rPr>
+          <w:rFonts w:ascii="Times New Roman" w:hAnsi="Times New Roman" w:cs="Times New Roman"/>
+          <w:sz w:val="24"/>
+          <w:szCs w:val="24"/>
+        </w:rPr>
+      </w:pPr>
+      <w:r>
+        <w:rPr>
+          <w:rFonts w:ascii="Times New Roman" w:hAnsi="Times New Roman" w:cs="Times New Roman"/>
+          <w:sz w:val="24"/>
+          <w:szCs w:val="24"/>
+        </w:rPr>
+        <w:t>Lecciones aprendidas:</w:t>
+      </w:r>
+    </w:p>
+    <w:p>
+      <w:pPr>
+        <w:spacing w:line="360" w:lineRule="auto"/>
+        <w:jc w:val="both"/>
+        <w:rPr>
+          <w:rFonts w:ascii="Times New Roman" w:hAnsi="Times New Roman" w:cs="Times New Roman"/>
+          <w:sz w:val="24"/>
+          <w:szCs w:val="24"/>
+        </w:rPr>
+      </w:pPr>
+      <w:r>
+        <w:rPr>
+          <w:rFonts w:ascii="Times New Roman" w:hAnsi="Times New Roman" w:cs="Times New Roman"/>
+          <w:sz w:val="24"/>
+          <w:szCs w:val="24"/>
+        </w:rPr>
+        <w:t>Registrar las causas de las desviaciones y las estrategias aplicadas para corregirlas, para que sirvan en futuros proyectos.</w:t>
+      </w:r>
+    </w:p>
+    <w:p>
+      <w:pPr>
+        <w:spacing w:line="360" w:lineRule="auto"/>
+        <w:jc w:val="both"/>
+        <w:rPr>
+          <w:rFonts w:ascii="Times New Roman" w:hAnsi="Times New Roman" w:cs="Times New Roman"/>
+          <w:sz w:val="24"/>
+          <w:szCs w:val="24"/>
+        </w:rPr>
+      </w:pPr>
+      <w:r>
+        <w:rPr>
+          <w:rFonts w:ascii="Times New Roman" w:hAnsi="Times New Roman" w:cs="Times New Roman"/>
+          <w:sz w:val="24"/>
+          <w:szCs w:val="24"/>
+        </w:rPr>
+        <w:t>Ejemplo aplicado</w:t>
+      </w:r>
+    </w:p>
+    <w:p>
+      <w:pPr>
+        <w:spacing w:line="360" w:lineRule="auto"/>
+        <w:jc w:val="both"/>
+        <w:rPr>
+          <w:rFonts w:ascii="Times New Roman" w:hAnsi="Times New Roman" w:cs="Times New Roman"/>
+          <w:sz w:val="24"/>
+          <w:szCs w:val="24"/>
+        </w:rPr>
+      </w:pPr>
+      <w:r>
+        <w:rPr>
+          <w:rFonts w:ascii="Times New Roman" w:hAnsi="Times New Roman" w:cs="Times New Roman"/>
+          <w:sz w:val="24"/>
+          <w:szCs w:val="24"/>
+        </w:rPr>
+        <w:lastRenderedPageBreak/>
+        <w:t>Situación: La construcción de la estructura del taller estaba planificada para 30 días, pero a mitad del proceso (día 15) solo se ha completado el 40% de la tarea.</w:t>
+      </w:r>
+    </w:p>
+    <w:p>
+      <w:pPr>
+        <w:spacing w:line="360" w:lineRule="auto"/>
+        <w:jc w:val="both"/>
+        <w:rPr>
+          <w:rFonts w:ascii="Times New Roman" w:hAnsi="Times New Roman" w:cs="Times New Roman"/>
+          <w:sz w:val="24"/>
+          <w:szCs w:val="24"/>
+        </w:rPr>
+      </w:pPr>
+      <w:r>
+        <w:rPr>
+          <w:rFonts w:ascii="Times New Roman" w:hAnsi="Times New Roman" w:cs="Times New Roman"/>
+          <w:sz w:val="24"/>
+          <w:szCs w:val="24"/>
+        </w:rPr>
+        <w:t>Acción correctiva:</w:t>
+      </w:r>
+    </w:p>
+    <w:p>
+      <w:pPr>
+        <w:pStyle w:val="Prrafodelista"/>
+        <w:numPr>
+          <w:ilvl w:val="0"/>
+          <w:numId w:val="48"/>
+        </w:numPr>
+        <w:spacing w:line="360" w:lineRule="auto"/>
+        <w:jc w:val="both"/>
+        <w:rPr>
+          <w:rFonts w:ascii="Times New Roman" w:hAnsi="Times New Roman" w:cs="Times New Roman"/>
+          <w:sz w:val="24"/>
+          <w:szCs w:val="24"/>
+        </w:rPr>
+      </w:pPr>
+      <w:r>
+        <w:rPr>
+          <w:rFonts w:ascii="Times New Roman" w:hAnsi="Times New Roman" w:cs="Times New Roman"/>
+          <w:sz w:val="24"/>
+          <w:szCs w:val="24"/>
+        </w:rPr>
+        <w:t>Analizar la causa del retraso (falta de materiales, clima, baja productividad).</w:t>
+      </w:r>
+    </w:p>
+    <w:p>
+      <w:pPr>
+        <w:pStyle w:val="Prrafodelista"/>
+        <w:numPr>
+          <w:ilvl w:val="0"/>
+          <w:numId w:val="48"/>
+        </w:numPr>
+        <w:spacing w:line="360" w:lineRule="auto"/>
+        <w:jc w:val="both"/>
+        <w:rPr>
+          <w:rFonts w:ascii="Times New Roman" w:hAnsi="Times New Roman" w:cs="Times New Roman"/>
+          <w:sz w:val="24"/>
+          <w:szCs w:val="24"/>
+        </w:rPr>
+      </w:pPr>
+      <w:r>
+        <w:rPr>
+          <w:rFonts w:ascii="Times New Roman" w:hAnsi="Times New Roman" w:cs="Times New Roman"/>
+          <w:sz w:val="24"/>
+          <w:szCs w:val="24"/>
+        </w:rPr>
+        <w:t xml:space="preserve">Implementar </w:t>
+      </w:r>
+      <w:proofErr w:type="spellStart"/>
+      <w:r>
+        <w:rPr>
+          <w:rFonts w:ascii="Times New Roman" w:hAnsi="Times New Roman" w:cs="Times New Roman"/>
+          <w:sz w:val="24"/>
+          <w:szCs w:val="24"/>
+        </w:rPr>
+        <w:t>crashing</w:t>
+      </w:r>
+      <w:proofErr w:type="spellEnd"/>
+      <w:r>
+        <w:rPr>
+          <w:rFonts w:ascii="Times New Roman" w:hAnsi="Times New Roman" w:cs="Times New Roman"/>
+          <w:sz w:val="24"/>
+          <w:szCs w:val="24"/>
+        </w:rPr>
+        <w:t xml:space="preserve"> asignando un equipo adicional de albañiles para completar la tarea en el tiempo restante.</w:t>
+      </w:r>
+    </w:p>
+    <w:p>
+      <w:pPr>
+        <w:spacing w:line="360" w:lineRule="auto"/>
+        <w:jc w:val="both"/>
+        <w:rPr>
+          <w:rFonts w:ascii="Times New Roman" w:hAnsi="Times New Roman" w:cs="Times New Roman"/>
+          <w:sz w:val="24"/>
+          <w:szCs w:val="24"/>
+        </w:rPr>
+      </w:pPr>
+      <w:r>
+        <w:rPr>
+          <w:rFonts w:ascii="Times New Roman" w:hAnsi="Times New Roman" w:cs="Times New Roman"/>
+          <w:sz w:val="24"/>
+          <w:szCs w:val="24"/>
+        </w:rPr>
+        <w:t>Revisión del cronograma:</w:t>
+      </w:r>
+      <w:r>
+        <w:rPr>
+          <w:rFonts w:ascii="Times New Roman" w:hAnsi="Times New Roman" w:cs="Times New Roman"/>
+          <w:sz w:val="24"/>
+          <w:szCs w:val="24"/>
+        </w:rPr>
+        <w:t xml:space="preserve"> </w:t>
+      </w:r>
+      <w:r>
+        <w:rPr>
+          <w:rFonts w:ascii="Times New Roman" w:hAnsi="Times New Roman" w:cs="Times New Roman"/>
+          <w:sz w:val="24"/>
+          <w:szCs w:val="24"/>
+        </w:rPr>
+        <w:t>Ajustar las actividades dependientes para reflejar el impacto del retraso.</w:t>
+      </w:r>
+    </w:p>
+    <w:p>
+      <w:pPr>
+        <w:spacing w:line="360" w:lineRule="auto"/>
+        <w:jc w:val="both"/>
+        <w:rPr>
+          <w:rFonts w:ascii="Times New Roman" w:hAnsi="Times New Roman" w:cs="Times New Roman"/>
+          <w:sz w:val="24"/>
+          <w:szCs w:val="24"/>
+        </w:rPr>
+      </w:pPr>
+      <w:r>
+        <w:rPr>
+          <w:rFonts w:ascii="Times New Roman" w:hAnsi="Times New Roman" w:cs="Times New Roman"/>
+          <w:sz w:val="24"/>
+          <w:szCs w:val="24"/>
+        </w:rPr>
+        <w:t>Resultados esperados:</w:t>
+      </w:r>
+      <w:r>
+        <w:rPr>
+          <w:rFonts w:ascii="Times New Roman" w:hAnsi="Times New Roman" w:cs="Times New Roman"/>
+          <w:sz w:val="24"/>
+          <w:szCs w:val="24"/>
+        </w:rPr>
+        <w:t xml:space="preserve"> </w:t>
+      </w:r>
+      <w:r>
+        <w:rPr>
+          <w:rFonts w:ascii="Times New Roman" w:hAnsi="Times New Roman" w:cs="Times New Roman"/>
+          <w:sz w:val="24"/>
+          <w:szCs w:val="24"/>
+        </w:rPr>
+        <w:t>Se recupera el tiempo perdido y se minimiza el impacto en el cronograma general.</w:t>
+      </w:r>
+    </w:p>
+    <w:p>
+      <w:pPr>
+        <w:jc w:val="both"/>
+        <w:rPr>
+          <w:rFonts w:ascii="Times New Roman" w:hAnsi="Times New Roman" w:cs="Times New Roman"/>
+          <w:sz w:val="24"/>
+          <w:szCs w:val="24"/>
+        </w:rPr>
+      </w:pPr>
+    </w:p>
     <w:p/>
     <w:p>
       <w:pPr>
@@ -17902,7 +20373,7 @@
 </file>
 
 <file path=word/endnotes.xml><?xml version="1.0" encoding="utf-8"?>
-<w:endnotes xmlns:wpc="http://schemas.microsoft.com/office/word/2010/wordprocessingCanvas" xmlns:cx="http://schemas.microsoft.com/office/drawing/2014/chartex" xmlns:cx1="http://schemas.microsoft.com/office/drawing/2015/9/8/chartex" xmlns:cx2="http://schemas.microsoft.com/office/drawing/2015/10/21/chartex" xmlns:cx3="http://schemas.microsoft.com/office/drawing/2016/5/9/chartex" xmlns:cx4="http://schemas.microsoft.com/office/drawing/2016/5/10/chartex" xmlns:cx5="http://schemas.microsoft.com/office/drawing/2016/5/11/chartex" xmlns:cx6="http://schemas.microsoft.com/office/drawing/2016/5/12/chartex" xmlns:cx7="http://schemas.microsoft.com/office/drawing/2016/5/13/chartex" xmlns:cx8="http://schemas.microsoft.com/office/drawing/2016/5/14/chartex" xmlns:mc="http://schemas.openxmlformats.org/markup-compatibility/2006" xmlns:aink="http://schemas.microsoft.com/office/drawing/2016/ink" xmlns:am3d="http://schemas.microsoft.com/office/drawing/2017/model3d" xmlns:o="urn:schemas-microsoft-com:office:office" xmlns:oel="http://schemas.microsoft.com/office/2019/extlst" xmlns:r="http://schemas.openxmlformats.org/officeDocument/2006/relationships" xmlns:m="http://schemas.openxmlformats.org/officeDocument/2006/math" xmlns:v="urn:schemas-microsoft-com:vml" xmlns:wp14="http://schemas.microsoft.com/office/word/2010/wordprocessingDrawing" xmlns:wp="http://schemas.openxmlformats.org/drawingml/2006/wordprocessingDrawing" xmlns:w10="urn:schemas-microsoft-com:office:word" xmlns:w="http://schemas.openxmlformats.org/wordprocessingml/2006/main" xmlns:w14="http://schemas.microsoft.com/office/word/2010/wordml" xmlns:w15="http://schemas.microsoft.com/office/word/2012/wordml" xmlns:w16cex="http://schemas.microsoft.com/office/word/2018/wordml/cex" xmlns:w16cid="http://schemas.microsoft.com/office/word/2016/wordml/cid" xmlns:w16="http://schemas.microsoft.com/office/word/2018/wordml" xmlns:w16sdtdh="http://schemas.microsoft.com/office/word/2020/wordml/sdtdatahash" xmlns:w16se="http://schemas.microsoft.com/office/word/2015/wordml/symex" xmlns:wpg="http://schemas.microsoft.com/office/word/2010/wordprocessingGroup" xmlns:wpi="http://schemas.microsoft.com/office/word/2010/wordprocessingInk" xmlns:wne="http://schemas.microsoft.com/office/word/2006/wordml" xmlns:wps="http://schemas.microsoft.com/office/word/2010/wordprocessingShape" mc:Ignorable="w14 w15 w16se w16cid w16 w16cex w16sdtdh wp14">
+<w:endnotes xmlns:wpc="http://schemas.microsoft.com/office/word/2010/wordprocessingCanvas" xmlns:cx="http://schemas.microsoft.com/office/drawing/2014/chartex" xmlns:cx1="http://schemas.microsoft.com/office/drawing/2015/9/8/chartex" xmlns:cx2="http://schemas.microsoft.com/office/drawing/2015/10/21/chartex" xmlns:cx3="http://schemas.microsoft.com/office/drawing/2016/5/9/chartex" xmlns:cx4="http://schemas.microsoft.com/office/drawing/2016/5/10/chartex" xmlns:cx5="http://schemas.microsoft.com/office/drawing/2016/5/11/chartex" xmlns:cx6="http://schemas.microsoft.com/office/drawing/2016/5/12/chartex" xmlns:cx7="http://schemas.microsoft.com/office/drawing/2016/5/13/chartex" xmlns:cx8="http://schemas.microsoft.com/office/drawing/2016/5/14/chartex" xmlns:mc="http://schemas.openxmlformats.org/markup-compatibility/2006" xmlns:aink="http://schemas.microsoft.com/office/drawing/2016/ink" xmlns:am3d="http://schemas.microsoft.com/office/drawing/2017/model3d" xmlns:o="urn:schemas-microsoft-com:office:office" xmlns:r="http://schemas.openxmlformats.org/officeDocument/2006/relationships" xmlns:m="http://schemas.openxmlformats.org/officeDocument/2006/math" xmlns:v="urn:schemas-microsoft-com:vml" xmlns:wp14="http://schemas.microsoft.com/office/word/2010/wordprocessingDrawing" xmlns:wp="http://schemas.openxmlformats.org/drawingml/2006/wordprocessingDrawing" xmlns:w10="urn:schemas-microsoft-com:office:word" xmlns:w="http://schemas.openxmlformats.org/wordprocessingml/2006/main" xmlns:w14="http://schemas.microsoft.com/office/word/2010/wordml" xmlns:w15="http://schemas.microsoft.com/office/word/2012/wordml" xmlns:w16cex="http://schemas.microsoft.com/office/word/2018/wordml/cex" xmlns:w16cid="http://schemas.microsoft.com/office/word/2016/wordml/cid" xmlns:w16="http://schemas.microsoft.com/office/word/2018/wordml" xmlns:w16sdtdh="http://schemas.microsoft.com/office/word/2020/wordml/sdtdatahash" xmlns:w16se="http://schemas.microsoft.com/office/word/2015/wordml/symex" xmlns:wpg="http://schemas.microsoft.com/office/word/2010/wordprocessingGroup" xmlns:wpi="http://schemas.microsoft.com/office/word/2010/wordprocessingInk" xmlns:wne="http://schemas.microsoft.com/office/word/2006/wordml" xmlns:wps="http://schemas.microsoft.com/office/word/2010/wordprocessingShape" mc:Ignorable="w14 w15 w16se w16cid w16 w16cex w16sdtdh wp14">
   <w:endnote w:type="separator" w:id="-1">
     <w:p>
       <w:pPr>
@@ -17927,7 +20398,7 @@
 </file>
 
 <file path=word/footnotes.xml><?xml version="1.0" encoding="utf-8"?>
-<w:footnotes xmlns:wpc="http://schemas.microsoft.com/office/word/2010/wordprocessingCanvas" xmlns:cx="http://schemas.microsoft.com/office/drawing/2014/chartex" xmlns:cx1="http://schemas.microsoft.com/office/drawing/2015/9/8/chartex" xmlns:cx2="http://schemas.microsoft.com/office/drawing/2015/10/21/chartex" xmlns:cx3="http://schemas.microsoft.com/office/drawing/2016/5/9/chartex" xmlns:cx4="http://schemas.microsoft.com/office/drawing/2016/5/10/chartex" xmlns:cx5="http://schemas.microsoft.com/office/drawing/2016/5/11/chartex" xmlns:cx6="http://schemas.microsoft.com/office/drawing/2016/5/12/chartex" xmlns:cx7="http://schemas.microsoft.com/office/drawing/2016/5/13/chartex" xmlns:cx8="http://schemas.microsoft.com/office/drawing/2016/5/14/chartex" xmlns:mc="http://schemas.openxmlformats.org/markup-compatibility/2006" xmlns:aink="http://schemas.microsoft.com/office/drawing/2016/ink" xmlns:am3d="http://schemas.microsoft.com/office/drawing/2017/model3d" xmlns:o="urn:schemas-microsoft-com:office:office" xmlns:oel="http://schemas.microsoft.com/office/2019/extlst" xmlns:r="http://schemas.openxmlformats.org/officeDocument/2006/relationships" xmlns:m="http://schemas.openxmlformats.org/officeDocument/2006/math" xmlns:v="urn:schemas-microsoft-com:vml" xmlns:wp14="http://schemas.microsoft.com/office/word/2010/wordprocessingDrawing" xmlns:wp="http://schemas.openxmlformats.org/drawingml/2006/wordprocessingDrawing" xmlns:w10="urn:schemas-microsoft-com:office:word" xmlns:w="http://schemas.openxmlformats.org/wordprocessingml/2006/main" xmlns:w14="http://schemas.microsoft.com/office/word/2010/wordml" xmlns:w15="http://schemas.microsoft.com/office/word/2012/wordml" xmlns:w16cex="http://schemas.microsoft.com/office/word/2018/wordml/cex" xmlns:w16cid="http://schemas.microsoft.com/office/word/2016/wordml/cid" xmlns:w16="http://schemas.microsoft.com/office/word/2018/wordml" xmlns:w16sdtdh="http://schemas.microsoft.com/office/word/2020/wordml/sdtdatahash" xmlns:w16se="http://schemas.microsoft.com/office/word/2015/wordml/symex" xmlns:wpg="http://schemas.microsoft.com/office/word/2010/wordprocessingGroup" xmlns:wpi="http://schemas.microsoft.com/office/word/2010/wordprocessingInk" xmlns:wne="http://schemas.microsoft.com/office/word/2006/wordml" xmlns:wps="http://schemas.microsoft.com/office/word/2010/wordprocessingShape" mc:Ignorable="w14 w15 w16se w16cid w16 w16cex w16sdtdh wp14">
+<w:footnotes xmlns:wpc="http://schemas.microsoft.com/office/word/2010/wordprocessingCanvas" xmlns:cx="http://schemas.microsoft.com/office/drawing/2014/chartex" xmlns:cx1="http://schemas.microsoft.com/office/drawing/2015/9/8/chartex" xmlns:cx2="http://schemas.microsoft.com/office/drawing/2015/10/21/chartex" xmlns:cx3="http://schemas.microsoft.com/office/drawing/2016/5/9/chartex" xmlns:cx4="http://schemas.microsoft.com/office/drawing/2016/5/10/chartex" xmlns:cx5="http://schemas.microsoft.com/office/drawing/2016/5/11/chartex" xmlns:cx6="http://schemas.microsoft.com/office/drawing/2016/5/12/chartex" xmlns:cx7="http://schemas.microsoft.com/office/drawing/2016/5/13/chartex" xmlns:cx8="http://schemas.microsoft.com/office/drawing/2016/5/14/chartex" xmlns:mc="http://schemas.openxmlformats.org/markup-compatibility/2006" xmlns:aink="http://schemas.microsoft.com/office/drawing/2016/ink" xmlns:am3d="http://schemas.microsoft.com/office/drawing/2017/model3d" xmlns:o="urn:schemas-microsoft-com:office:office" xmlns:r="http://schemas.openxmlformats.org/officeDocument/2006/relationships" xmlns:m="http://schemas.openxmlformats.org/officeDocument/2006/math" xmlns:v="urn:schemas-microsoft-com:vml" xmlns:wp14="http://schemas.microsoft.com/office/word/2010/wordprocessingDrawing" xmlns:wp="http://schemas.openxmlformats.org/drawingml/2006/wordprocessingDrawing" xmlns:w10="urn:schemas-microsoft-com:office:word" xmlns:w="http://schemas.openxmlformats.org/wordprocessingml/2006/main" xmlns:w14="http://schemas.microsoft.com/office/word/2010/wordml" xmlns:w15="http://schemas.microsoft.com/office/word/2012/wordml" xmlns:w16cex="http://schemas.microsoft.com/office/word/2018/wordml/cex" xmlns:w16cid="http://schemas.microsoft.com/office/word/2016/wordml/cid" xmlns:w16="http://schemas.microsoft.com/office/word/2018/wordml" xmlns:w16sdtdh="http://schemas.microsoft.com/office/word/2020/wordml/sdtdatahash" xmlns:w16se="http://schemas.microsoft.com/office/word/2015/wordml/symex" xmlns:wpg="http://schemas.microsoft.com/office/word/2010/wordprocessingGroup" xmlns:wpi="http://schemas.microsoft.com/office/word/2010/wordprocessingInk" xmlns:wne="http://schemas.microsoft.com/office/word/2006/wordml" xmlns:wps="http://schemas.microsoft.com/office/word/2010/wordprocessingShape" mc:Ignorable="w14 w15 w16se w16cid w16 w16cex w16sdtdh wp14">
   <w:footnote w:type="separator" w:id="-1">
     <w:p>
       <w:pPr>
@@ -17952,8 +20423,234 @@
 </file>
 
 <file path=word/numbering.xml><?xml version="1.0" encoding="utf-8"?>
-<w:numbering xmlns:wpc="http://schemas.microsoft.com/office/word/2010/wordprocessingCanvas" xmlns:cx="http://schemas.microsoft.com/office/drawing/2014/chartex" xmlns:cx1="http://schemas.microsoft.com/office/drawing/2015/9/8/chartex" xmlns:cx2="http://schemas.microsoft.com/office/drawing/2015/10/21/chartex" xmlns:cx3="http://schemas.microsoft.com/office/drawing/2016/5/9/chartex" xmlns:cx4="http://schemas.microsoft.com/office/drawing/2016/5/10/chartex" xmlns:cx5="http://schemas.microsoft.com/office/drawing/2016/5/11/chartex" xmlns:cx6="http://schemas.microsoft.com/office/drawing/2016/5/12/chartex" xmlns:cx7="http://schemas.microsoft.com/office/drawing/2016/5/13/chartex" xmlns:cx8="http://schemas.microsoft.com/office/drawing/2016/5/14/chartex" xmlns:mc="http://schemas.openxmlformats.org/markup-compatibility/2006" xmlns:aink="http://schemas.microsoft.com/office/drawing/2016/ink" xmlns:am3d="http://schemas.microsoft.com/office/drawing/2017/model3d" xmlns:o="urn:schemas-microsoft-com:office:office" xmlns:oel="http://schemas.microsoft.com/office/2019/extlst" xmlns:r="http://schemas.openxmlformats.org/officeDocument/2006/relationships" xmlns:m="http://schemas.openxmlformats.org/officeDocument/2006/math" xmlns:v="urn:schemas-microsoft-com:vml" xmlns:wp14="http://schemas.microsoft.com/office/word/2010/wordprocessingDrawing" xmlns:wp="http://schemas.openxmlformats.org/drawingml/2006/wordprocessingDrawing" xmlns:w10="urn:schemas-microsoft-com:office:word" xmlns:w="http://schemas.openxmlformats.org/wordprocessingml/2006/main" xmlns:w14="http://schemas.microsoft.com/office/word/2010/wordml" xmlns:w15="http://schemas.microsoft.com/office/word/2012/wordml" xmlns:w16cex="http://schemas.microsoft.com/office/word/2018/wordml/cex" xmlns:w16cid="http://schemas.microsoft.com/office/word/2016/wordml/cid" xmlns:w16="http://schemas.microsoft.com/office/word/2018/wordml" xmlns:w16sdtdh="http://schemas.microsoft.com/office/word/2020/wordml/sdtdatahash" xmlns:w16se="http://schemas.microsoft.com/office/word/2015/wordml/symex" xmlns:wpg="http://schemas.microsoft.com/office/word/2010/wordprocessingGroup" xmlns:wpi="http://schemas.microsoft.com/office/word/2010/wordprocessingInk" xmlns:wne="http://schemas.microsoft.com/office/word/2006/wordml" xmlns:wps="http://schemas.microsoft.com/office/word/2010/wordprocessingShape" mc:Ignorable="w14 w15 w16se w16cid w16 w16cex w16sdtdh wp14">
+<w:numbering xmlns:wpc="http://schemas.microsoft.com/office/word/2010/wordprocessingCanvas" xmlns:cx="http://schemas.microsoft.com/office/drawing/2014/chartex" xmlns:cx1="http://schemas.microsoft.com/office/drawing/2015/9/8/chartex" xmlns:cx2="http://schemas.microsoft.com/office/drawing/2015/10/21/chartex" xmlns:cx3="http://schemas.microsoft.com/office/drawing/2016/5/9/chartex" xmlns:cx4="http://schemas.microsoft.com/office/drawing/2016/5/10/chartex" xmlns:cx5="http://schemas.microsoft.com/office/drawing/2016/5/11/chartex" xmlns:cx6="http://schemas.microsoft.com/office/drawing/2016/5/12/chartex" xmlns:cx7="http://schemas.microsoft.com/office/drawing/2016/5/13/chartex" xmlns:cx8="http://schemas.microsoft.com/office/drawing/2016/5/14/chartex" xmlns:mc="http://schemas.openxmlformats.org/markup-compatibility/2006" xmlns:aink="http://schemas.microsoft.com/office/drawing/2016/ink" xmlns:am3d="http://schemas.microsoft.com/office/drawing/2017/model3d" xmlns:o="urn:schemas-microsoft-com:office:office" xmlns:r="http://schemas.openxmlformats.org/officeDocument/2006/relationships" xmlns:m="http://schemas.openxmlformats.org/officeDocument/2006/math" xmlns:v="urn:schemas-microsoft-com:vml" xmlns:wp14="http://schemas.microsoft.com/office/word/2010/wordprocessingDrawing" xmlns:wp="http://schemas.openxmlformats.org/drawingml/2006/wordprocessingDrawing" xmlns:w10="urn:schemas-microsoft-com:office:word" xmlns:w="http://schemas.openxmlformats.org/wordprocessingml/2006/main" xmlns:w14="http://schemas.microsoft.com/office/word/2010/wordml" xmlns:w15="http://schemas.microsoft.com/office/word/2012/wordml" xmlns:w16cex="http://schemas.microsoft.com/office/word/2018/wordml/cex" xmlns:w16cid="http://schemas.microsoft.com/office/word/2016/wordml/cid" xmlns:w16="http://schemas.microsoft.com/office/word/2018/wordml" xmlns:w16sdtdh="http://schemas.microsoft.com/office/word/2020/wordml/sdtdatahash" xmlns:w16se="http://schemas.microsoft.com/office/word/2015/wordml/symex" xmlns:wpg="http://schemas.microsoft.com/office/word/2010/wordprocessingGroup" xmlns:wpi="http://schemas.microsoft.com/office/word/2010/wordprocessingInk" xmlns:wne="http://schemas.microsoft.com/office/word/2006/wordml" xmlns:wps="http://schemas.microsoft.com/office/word/2010/wordprocessingShape" mc:Ignorable="w14 w15 w16se w16cid w16 w16cex w16sdtdh wp14">
   <w:abstractNum w:abstractNumId="0" w15:restartNumberingAfterBreak="0">
+    <w:nsid w:val="00491F50"/>
+    <w:multiLevelType w:val="hybridMultilevel"/>
+    <w:tmpl w:val="0A7229F6"/>
+    <w:lvl w:ilvl="0" w:tplc="300A0001">
+      <w:start w:val="1"/>
+      <w:numFmt w:val="bullet"/>
+      <w:lvlText w:val=""/>
+      <w:lvlJc w:val="left"/>
+      <w:pPr>
+        <w:ind w:left="720" w:hanging="360"/>
+      </w:pPr>
+      <w:rPr>
+        <w:rFonts w:ascii="Symbol" w:hAnsi="Symbol" w:hint="default"/>
+      </w:rPr>
+    </w:lvl>
+    <w:lvl w:ilvl="1" w:tplc="300A0003" w:tentative="1">
+      <w:start w:val="1"/>
+      <w:numFmt w:val="bullet"/>
+      <w:lvlText w:val="o"/>
+      <w:lvlJc w:val="left"/>
+      <w:pPr>
+        <w:ind w:left="1440" w:hanging="360"/>
+      </w:pPr>
+      <w:rPr>
+        <w:rFonts w:ascii="Courier New" w:hAnsi="Courier New" w:cs="Courier New" w:hint="default"/>
+      </w:rPr>
+    </w:lvl>
+    <w:lvl w:ilvl="2" w:tplc="300A0005" w:tentative="1">
+      <w:start w:val="1"/>
+      <w:numFmt w:val="bullet"/>
+      <w:lvlText w:val=""/>
+      <w:lvlJc w:val="left"/>
+      <w:pPr>
+        <w:ind w:left="2160" w:hanging="360"/>
+      </w:pPr>
+      <w:rPr>
+        <w:rFonts w:ascii="Wingdings" w:hAnsi="Wingdings" w:hint="default"/>
+      </w:rPr>
+    </w:lvl>
+    <w:lvl w:ilvl="3" w:tplc="300A0001" w:tentative="1">
+      <w:start w:val="1"/>
+      <w:numFmt w:val="bullet"/>
+      <w:lvlText w:val=""/>
+      <w:lvlJc w:val="left"/>
+      <w:pPr>
+        <w:ind w:left="2880" w:hanging="360"/>
+      </w:pPr>
+      <w:rPr>
+        <w:rFonts w:ascii="Symbol" w:hAnsi="Symbol" w:hint="default"/>
+      </w:rPr>
+    </w:lvl>
+    <w:lvl w:ilvl="4" w:tplc="300A0003" w:tentative="1">
+      <w:start w:val="1"/>
+      <w:numFmt w:val="bullet"/>
+      <w:lvlText w:val="o"/>
+      <w:lvlJc w:val="left"/>
+      <w:pPr>
+        <w:ind w:left="3600" w:hanging="360"/>
+      </w:pPr>
+      <w:rPr>
+        <w:rFonts w:ascii="Courier New" w:hAnsi="Courier New" w:cs="Courier New" w:hint="default"/>
+      </w:rPr>
+    </w:lvl>
+    <w:lvl w:ilvl="5" w:tplc="300A0005" w:tentative="1">
+      <w:start w:val="1"/>
+      <w:numFmt w:val="bullet"/>
+      <w:lvlText w:val=""/>
+      <w:lvlJc w:val="left"/>
+      <w:pPr>
+        <w:ind w:left="4320" w:hanging="360"/>
+      </w:pPr>
+      <w:rPr>
+        <w:rFonts w:ascii="Wingdings" w:hAnsi="Wingdings" w:hint="default"/>
+      </w:rPr>
+    </w:lvl>
+    <w:lvl w:ilvl="6" w:tplc="300A0001" w:tentative="1">
+      <w:start w:val="1"/>
+      <w:numFmt w:val="bullet"/>
+      <w:lvlText w:val=""/>
+      <w:lvlJc w:val="left"/>
+      <w:pPr>
+        <w:ind w:left="5040" w:hanging="360"/>
+      </w:pPr>
+      <w:rPr>
+        <w:rFonts w:ascii="Symbol" w:hAnsi="Symbol" w:hint="default"/>
+      </w:rPr>
+    </w:lvl>
+    <w:lvl w:ilvl="7" w:tplc="300A0003" w:tentative="1">
+      <w:start w:val="1"/>
+      <w:numFmt w:val="bullet"/>
+      <w:lvlText w:val="o"/>
+      <w:lvlJc w:val="left"/>
+      <w:pPr>
+        <w:ind w:left="5760" w:hanging="360"/>
+      </w:pPr>
+      <w:rPr>
+        <w:rFonts w:ascii="Courier New" w:hAnsi="Courier New" w:cs="Courier New" w:hint="default"/>
+      </w:rPr>
+    </w:lvl>
+    <w:lvl w:ilvl="8" w:tplc="300A0005" w:tentative="1">
+      <w:start w:val="1"/>
+      <w:numFmt w:val="bullet"/>
+      <w:lvlText w:val=""/>
+      <w:lvlJc w:val="left"/>
+      <w:pPr>
+        <w:ind w:left="6480" w:hanging="360"/>
+      </w:pPr>
+      <w:rPr>
+        <w:rFonts w:ascii="Wingdings" w:hAnsi="Wingdings" w:hint="default"/>
+      </w:rPr>
+    </w:lvl>
+  </w:abstractNum>
+  <w:abstractNum w:abstractNumId="1" w15:restartNumberingAfterBreak="0">
+    <w:nsid w:val="00B43525"/>
+    <w:multiLevelType w:val="hybridMultilevel"/>
+    <w:tmpl w:val="103049D2"/>
+    <w:lvl w:ilvl="0" w:tplc="300A0001">
+      <w:start w:val="1"/>
+      <w:numFmt w:val="bullet"/>
+      <w:lvlText w:val=""/>
+      <w:lvlJc w:val="left"/>
+      <w:pPr>
+        <w:ind w:left="720" w:hanging="360"/>
+      </w:pPr>
+      <w:rPr>
+        <w:rFonts w:ascii="Symbol" w:hAnsi="Symbol" w:hint="default"/>
+      </w:rPr>
+    </w:lvl>
+    <w:lvl w:ilvl="1" w:tplc="300A0003" w:tentative="1">
+      <w:start w:val="1"/>
+      <w:numFmt w:val="bullet"/>
+      <w:lvlText w:val="o"/>
+      <w:lvlJc w:val="left"/>
+      <w:pPr>
+        <w:ind w:left="1440" w:hanging="360"/>
+      </w:pPr>
+      <w:rPr>
+        <w:rFonts w:ascii="Courier New" w:hAnsi="Courier New" w:cs="Courier New" w:hint="default"/>
+      </w:rPr>
+    </w:lvl>
+    <w:lvl w:ilvl="2" w:tplc="300A0005" w:tentative="1">
+      <w:start w:val="1"/>
+      <w:numFmt w:val="bullet"/>
+      <w:lvlText w:val=""/>
+      <w:lvlJc w:val="left"/>
+      <w:pPr>
+        <w:ind w:left="2160" w:hanging="360"/>
+      </w:pPr>
+      <w:rPr>
+        <w:rFonts w:ascii="Wingdings" w:hAnsi="Wingdings" w:hint="default"/>
+      </w:rPr>
+    </w:lvl>
+    <w:lvl w:ilvl="3" w:tplc="300A0001" w:tentative="1">
+      <w:start w:val="1"/>
+      <w:numFmt w:val="bullet"/>
+      <w:lvlText w:val=""/>
+      <w:lvlJc w:val="left"/>
+      <w:pPr>
+        <w:ind w:left="2880" w:hanging="360"/>
+      </w:pPr>
+      <w:rPr>
+        <w:rFonts w:ascii="Symbol" w:hAnsi="Symbol" w:hint="default"/>
+      </w:rPr>
+    </w:lvl>
+    <w:lvl w:ilvl="4" w:tplc="300A0003" w:tentative="1">
+      <w:start w:val="1"/>
+      <w:numFmt w:val="bullet"/>
+      <w:lvlText w:val="o"/>
+      <w:lvlJc w:val="left"/>
+      <w:pPr>
+        <w:ind w:left="3600" w:hanging="360"/>
+      </w:pPr>
+      <w:rPr>
+        <w:rFonts w:ascii="Courier New" w:hAnsi="Courier New" w:cs="Courier New" w:hint="default"/>
+      </w:rPr>
+    </w:lvl>
+    <w:lvl w:ilvl="5" w:tplc="300A0005" w:tentative="1">
+      <w:start w:val="1"/>
+      <w:numFmt w:val="bullet"/>
+      <w:lvlText w:val=""/>
+      <w:lvlJc w:val="left"/>
+      <w:pPr>
+        <w:ind w:left="4320" w:hanging="360"/>
+      </w:pPr>
+      <w:rPr>
+        <w:rFonts w:ascii="Wingdings" w:hAnsi="Wingdings" w:hint="default"/>
+      </w:rPr>
+    </w:lvl>
+    <w:lvl w:ilvl="6" w:tplc="300A0001" w:tentative="1">
+      <w:start w:val="1"/>
+      <w:numFmt w:val="bullet"/>
+      <w:lvlText w:val=""/>
+      <w:lvlJc w:val="left"/>
+      <w:pPr>
+        <w:ind w:left="5040" w:hanging="360"/>
+      </w:pPr>
+      <w:rPr>
+        <w:rFonts w:ascii="Symbol" w:hAnsi="Symbol" w:hint="default"/>
+      </w:rPr>
+    </w:lvl>
+    <w:lvl w:ilvl="7" w:tplc="300A0003" w:tentative="1">
+      <w:start w:val="1"/>
+      <w:numFmt w:val="bullet"/>
+      <w:lvlText w:val="o"/>
+      <w:lvlJc w:val="left"/>
+      <w:pPr>
+        <w:ind w:left="5760" w:hanging="360"/>
+      </w:pPr>
+      <w:rPr>
+        <w:rFonts w:ascii="Courier New" w:hAnsi="Courier New" w:cs="Courier New" w:hint="default"/>
+      </w:rPr>
+    </w:lvl>
+    <w:lvl w:ilvl="8" w:tplc="300A0005" w:tentative="1">
+      <w:start w:val="1"/>
+      <w:numFmt w:val="bullet"/>
+      <w:lvlText w:val=""/>
+      <w:lvlJc w:val="left"/>
+      <w:pPr>
+        <w:ind w:left="6480" w:hanging="360"/>
+      </w:pPr>
+      <w:rPr>
+        <w:rFonts w:ascii="Wingdings" w:hAnsi="Wingdings" w:hint="default"/>
+      </w:rPr>
+    </w:lvl>
+  </w:abstractNum>
+  <w:abstractNum w:abstractNumId="2" w15:restartNumberingAfterBreak="0">
     <w:nsid w:val="019E3F58"/>
     <w:multiLevelType w:val="hybridMultilevel"/>
     <w:tmpl w:val="ADA8BB00"/>
@@ -18066,7 +20763,120 @@
       </w:rPr>
     </w:lvl>
   </w:abstractNum>
-  <w:abstractNum w:abstractNumId="1" w15:restartNumberingAfterBreak="0">
+  <w:abstractNum w:abstractNumId="3" w15:restartNumberingAfterBreak="0">
+    <w:nsid w:val="03755CA7"/>
+    <w:multiLevelType w:val="hybridMultilevel"/>
+    <w:tmpl w:val="86E463E4"/>
+    <w:lvl w:ilvl="0" w:tplc="300A0001">
+      <w:start w:val="1"/>
+      <w:numFmt w:val="bullet"/>
+      <w:lvlText w:val=""/>
+      <w:lvlJc w:val="left"/>
+      <w:pPr>
+        <w:ind w:left="720" w:hanging="360"/>
+      </w:pPr>
+      <w:rPr>
+        <w:rFonts w:ascii="Symbol" w:hAnsi="Symbol" w:hint="default"/>
+      </w:rPr>
+    </w:lvl>
+    <w:lvl w:ilvl="1" w:tplc="300A0003" w:tentative="1">
+      <w:start w:val="1"/>
+      <w:numFmt w:val="bullet"/>
+      <w:lvlText w:val="o"/>
+      <w:lvlJc w:val="left"/>
+      <w:pPr>
+        <w:ind w:left="1440" w:hanging="360"/>
+      </w:pPr>
+      <w:rPr>
+        <w:rFonts w:ascii="Courier New" w:hAnsi="Courier New" w:cs="Courier New" w:hint="default"/>
+      </w:rPr>
+    </w:lvl>
+    <w:lvl w:ilvl="2" w:tplc="300A0005" w:tentative="1">
+      <w:start w:val="1"/>
+      <w:numFmt w:val="bullet"/>
+      <w:lvlText w:val=""/>
+      <w:lvlJc w:val="left"/>
+      <w:pPr>
+        <w:ind w:left="2160" w:hanging="360"/>
+      </w:pPr>
+      <w:rPr>
+        <w:rFonts w:ascii="Wingdings" w:hAnsi="Wingdings" w:hint="default"/>
+      </w:rPr>
+    </w:lvl>
+    <w:lvl w:ilvl="3" w:tplc="300A0001" w:tentative="1">
+      <w:start w:val="1"/>
+      <w:numFmt w:val="bullet"/>
+      <w:lvlText w:val=""/>
+      <w:lvlJc w:val="left"/>
+      <w:pPr>
+        <w:ind w:left="2880" w:hanging="360"/>
+      </w:pPr>
+      <w:rPr>
+        <w:rFonts w:ascii="Symbol" w:hAnsi="Symbol" w:hint="default"/>
+      </w:rPr>
+    </w:lvl>
+    <w:lvl w:ilvl="4" w:tplc="300A0003" w:tentative="1">
+      <w:start w:val="1"/>
+      <w:numFmt w:val="bullet"/>
+      <w:lvlText w:val="o"/>
+      <w:lvlJc w:val="left"/>
+      <w:pPr>
+        <w:ind w:left="3600" w:hanging="360"/>
+      </w:pPr>
+      <w:rPr>
+        <w:rFonts w:ascii="Courier New" w:hAnsi="Courier New" w:cs="Courier New" w:hint="default"/>
+      </w:rPr>
+    </w:lvl>
+    <w:lvl w:ilvl="5" w:tplc="300A0005" w:tentative="1">
+      <w:start w:val="1"/>
+      <w:numFmt w:val="bullet"/>
+      <w:lvlText w:val=""/>
+      <w:lvlJc w:val="left"/>
+      <w:pPr>
+        <w:ind w:left="4320" w:hanging="360"/>
+      </w:pPr>
+      <w:rPr>
+        <w:rFonts w:ascii="Wingdings" w:hAnsi="Wingdings" w:hint="default"/>
+      </w:rPr>
+    </w:lvl>
+    <w:lvl w:ilvl="6" w:tplc="300A0001" w:tentative="1">
+      <w:start w:val="1"/>
+      <w:numFmt w:val="bullet"/>
+      <w:lvlText w:val=""/>
+      <w:lvlJc w:val="left"/>
+      <w:pPr>
+        <w:ind w:left="5040" w:hanging="360"/>
+      </w:pPr>
+      <w:rPr>
+        <w:rFonts w:ascii="Symbol" w:hAnsi="Symbol" w:hint="default"/>
+      </w:rPr>
+    </w:lvl>
+    <w:lvl w:ilvl="7" w:tplc="300A0003" w:tentative="1">
+      <w:start w:val="1"/>
+      <w:numFmt w:val="bullet"/>
+      <w:lvlText w:val="o"/>
+      <w:lvlJc w:val="left"/>
+      <w:pPr>
+        <w:ind w:left="5760" w:hanging="360"/>
+      </w:pPr>
+      <w:rPr>
+        <w:rFonts w:ascii="Courier New" w:hAnsi="Courier New" w:cs="Courier New" w:hint="default"/>
+      </w:rPr>
+    </w:lvl>
+    <w:lvl w:ilvl="8" w:tplc="300A0005" w:tentative="1">
+      <w:start w:val="1"/>
+      <w:numFmt w:val="bullet"/>
+      <w:lvlText w:val=""/>
+      <w:lvlJc w:val="left"/>
+      <w:pPr>
+        <w:ind w:left="6480" w:hanging="360"/>
+      </w:pPr>
+      <w:rPr>
+        <w:rFonts w:ascii="Wingdings" w:hAnsi="Wingdings" w:hint="default"/>
+      </w:rPr>
+    </w:lvl>
+  </w:abstractNum>
+  <w:abstractNum w:abstractNumId="4" w15:restartNumberingAfterBreak="0">
     <w:nsid w:val="04864344"/>
     <w:multiLevelType w:val="hybridMultilevel"/>
     <w:tmpl w:val="AF40B87C"/>
@@ -18179,7 +20989,7 @@
       </w:rPr>
     </w:lvl>
   </w:abstractNum>
-  <w:abstractNum w:abstractNumId="2" w15:restartNumberingAfterBreak="0">
+  <w:abstractNum w:abstractNumId="5" w15:restartNumberingAfterBreak="0">
     <w:nsid w:val="04E5627B"/>
     <w:multiLevelType w:val="hybridMultilevel"/>
     <w:tmpl w:val="B088D23A"/>
@@ -18292,7 +21102,7 @@
       </w:rPr>
     </w:lvl>
   </w:abstractNum>
-  <w:abstractNum w:abstractNumId="3" w15:restartNumberingAfterBreak="0">
+  <w:abstractNum w:abstractNumId="6" w15:restartNumberingAfterBreak="0">
     <w:nsid w:val="064360BB"/>
     <w:multiLevelType w:val="hybridMultilevel"/>
     <w:tmpl w:val="48043BAE"/>
@@ -18405,7 +21215,7 @@
       </w:rPr>
     </w:lvl>
   </w:abstractNum>
-  <w:abstractNum w:abstractNumId="4" w15:restartNumberingAfterBreak="0">
+  <w:abstractNum w:abstractNumId="7" w15:restartNumberingAfterBreak="0">
     <w:nsid w:val="09C039FD"/>
     <w:multiLevelType w:val="multilevel"/>
     <w:tmpl w:val="B9824496"/>
@@ -18554,7 +21364,7 @@
       </w:rPr>
     </w:lvl>
   </w:abstractNum>
-  <w:abstractNum w:abstractNumId="5" w15:restartNumberingAfterBreak="0">
+  <w:abstractNum w:abstractNumId="8" w15:restartNumberingAfterBreak="0">
     <w:nsid w:val="0A1C1088"/>
     <w:multiLevelType w:val="hybridMultilevel"/>
     <w:tmpl w:val="14380CC0"/>
@@ -18667,7 +21477,7 @@
       </w:rPr>
     </w:lvl>
   </w:abstractNum>
-  <w:abstractNum w:abstractNumId="6" w15:restartNumberingAfterBreak="0">
+  <w:abstractNum w:abstractNumId="9" w15:restartNumberingAfterBreak="0">
     <w:nsid w:val="0D977B51"/>
     <w:multiLevelType w:val="hybridMultilevel"/>
     <w:tmpl w:val="56BE1AC2"/>
@@ -18780,7 +21590,7 @@
       </w:rPr>
     </w:lvl>
   </w:abstractNum>
-  <w:abstractNum w:abstractNumId="7" w15:restartNumberingAfterBreak="0">
+  <w:abstractNum w:abstractNumId="10" w15:restartNumberingAfterBreak="0">
     <w:nsid w:val="10343BC3"/>
     <w:multiLevelType w:val="multilevel"/>
     <w:tmpl w:val="B8C045A2"/>
@@ -18893,7 +21703,120 @@
       </w:rPr>
     </w:lvl>
   </w:abstractNum>
-  <w:abstractNum w:abstractNumId="8" w15:restartNumberingAfterBreak="0">
+  <w:abstractNum w:abstractNumId="11" w15:restartNumberingAfterBreak="0">
+    <w:nsid w:val="11E23B78"/>
+    <w:multiLevelType w:val="hybridMultilevel"/>
+    <w:tmpl w:val="43E8AE08"/>
+    <w:lvl w:ilvl="0" w:tplc="300A0001">
+      <w:start w:val="1"/>
+      <w:numFmt w:val="bullet"/>
+      <w:lvlText w:val=""/>
+      <w:lvlJc w:val="left"/>
+      <w:pPr>
+        <w:ind w:left="720" w:hanging="360"/>
+      </w:pPr>
+      <w:rPr>
+        <w:rFonts w:ascii="Symbol" w:hAnsi="Symbol" w:hint="default"/>
+      </w:rPr>
+    </w:lvl>
+    <w:lvl w:ilvl="1" w:tplc="300A0003" w:tentative="1">
+      <w:start w:val="1"/>
+      <w:numFmt w:val="bullet"/>
+      <w:lvlText w:val="o"/>
+      <w:lvlJc w:val="left"/>
+      <w:pPr>
+        <w:ind w:left="1440" w:hanging="360"/>
+      </w:pPr>
+      <w:rPr>
+        <w:rFonts w:ascii="Courier New" w:hAnsi="Courier New" w:cs="Courier New" w:hint="default"/>
+      </w:rPr>
+    </w:lvl>
+    <w:lvl w:ilvl="2" w:tplc="300A0005" w:tentative="1">
+      <w:start w:val="1"/>
+      <w:numFmt w:val="bullet"/>
+      <w:lvlText w:val=""/>
+      <w:lvlJc w:val="left"/>
+      <w:pPr>
+        <w:ind w:left="2160" w:hanging="360"/>
+      </w:pPr>
+      <w:rPr>
+        <w:rFonts w:ascii="Wingdings" w:hAnsi="Wingdings" w:hint="default"/>
+      </w:rPr>
+    </w:lvl>
+    <w:lvl w:ilvl="3" w:tplc="300A0001" w:tentative="1">
+      <w:start w:val="1"/>
+      <w:numFmt w:val="bullet"/>
+      <w:lvlText w:val=""/>
+      <w:lvlJc w:val="left"/>
+      <w:pPr>
+        <w:ind w:left="2880" w:hanging="360"/>
+      </w:pPr>
+      <w:rPr>
+        <w:rFonts w:ascii="Symbol" w:hAnsi="Symbol" w:hint="default"/>
+      </w:rPr>
+    </w:lvl>
+    <w:lvl w:ilvl="4" w:tplc="300A0003" w:tentative="1">
+      <w:start w:val="1"/>
+      <w:numFmt w:val="bullet"/>
+      <w:lvlText w:val="o"/>
+      <w:lvlJc w:val="left"/>
+      <w:pPr>
+        <w:ind w:left="3600" w:hanging="360"/>
+      </w:pPr>
+      <w:rPr>
+        <w:rFonts w:ascii="Courier New" w:hAnsi="Courier New" w:cs="Courier New" w:hint="default"/>
+      </w:rPr>
+    </w:lvl>
+    <w:lvl w:ilvl="5" w:tplc="300A0005" w:tentative="1">
+      <w:start w:val="1"/>
+      <w:numFmt w:val="bullet"/>
+      <w:lvlText w:val=""/>
+      <w:lvlJc w:val="left"/>
+      <w:pPr>
+        <w:ind w:left="4320" w:hanging="360"/>
+      </w:pPr>
+      <w:rPr>
+        <w:rFonts w:ascii="Wingdings" w:hAnsi="Wingdings" w:hint="default"/>
+      </w:rPr>
+    </w:lvl>
+    <w:lvl w:ilvl="6" w:tplc="300A0001" w:tentative="1">
+      <w:start w:val="1"/>
+      <w:numFmt w:val="bullet"/>
+      <w:lvlText w:val=""/>
+      <w:lvlJc w:val="left"/>
+      <w:pPr>
+        <w:ind w:left="5040" w:hanging="360"/>
+      </w:pPr>
+      <w:rPr>
+        <w:rFonts w:ascii="Symbol" w:hAnsi="Symbol" w:hint="default"/>
+      </w:rPr>
+    </w:lvl>
+    <w:lvl w:ilvl="7" w:tplc="300A0003" w:tentative="1">
+      <w:start w:val="1"/>
+      <w:numFmt w:val="bullet"/>
+      <w:lvlText w:val="o"/>
+      <w:lvlJc w:val="left"/>
+      <w:pPr>
+        <w:ind w:left="5760" w:hanging="360"/>
+      </w:pPr>
+      <w:rPr>
+        <w:rFonts w:ascii="Courier New" w:hAnsi="Courier New" w:cs="Courier New" w:hint="default"/>
+      </w:rPr>
+    </w:lvl>
+    <w:lvl w:ilvl="8" w:tplc="300A0005" w:tentative="1">
+      <w:start w:val="1"/>
+      <w:numFmt w:val="bullet"/>
+      <w:lvlText w:val=""/>
+      <w:lvlJc w:val="left"/>
+      <w:pPr>
+        <w:ind w:left="6480" w:hanging="360"/>
+      </w:pPr>
+      <w:rPr>
+        <w:rFonts w:ascii="Wingdings" w:hAnsi="Wingdings" w:hint="default"/>
+      </w:rPr>
+    </w:lvl>
+  </w:abstractNum>
+  <w:abstractNum w:abstractNumId="12" w15:restartNumberingAfterBreak="0">
     <w:nsid w:val="1349785A"/>
     <w:multiLevelType w:val="hybridMultilevel"/>
     <w:tmpl w:val="DC7AF6AA"/>
@@ -19006,7 +21929,120 @@
       </w:rPr>
     </w:lvl>
   </w:abstractNum>
-  <w:abstractNum w:abstractNumId="9" w15:restartNumberingAfterBreak="0">
+  <w:abstractNum w:abstractNumId="13" w15:restartNumberingAfterBreak="0">
+    <w:nsid w:val="141C33FD"/>
+    <w:multiLevelType w:val="hybridMultilevel"/>
+    <w:tmpl w:val="B97C41B8"/>
+    <w:lvl w:ilvl="0" w:tplc="300A0001">
+      <w:start w:val="1"/>
+      <w:numFmt w:val="bullet"/>
+      <w:lvlText w:val=""/>
+      <w:lvlJc w:val="left"/>
+      <w:pPr>
+        <w:ind w:left="720" w:hanging="360"/>
+      </w:pPr>
+      <w:rPr>
+        <w:rFonts w:ascii="Symbol" w:hAnsi="Symbol" w:hint="default"/>
+      </w:rPr>
+    </w:lvl>
+    <w:lvl w:ilvl="1" w:tplc="300A0003" w:tentative="1">
+      <w:start w:val="1"/>
+      <w:numFmt w:val="bullet"/>
+      <w:lvlText w:val="o"/>
+      <w:lvlJc w:val="left"/>
+      <w:pPr>
+        <w:ind w:left="1440" w:hanging="360"/>
+      </w:pPr>
+      <w:rPr>
+        <w:rFonts w:ascii="Courier New" w:hAnsi="Courier New" w:cs="Courier New" w:hint="default"/>
+      </w:rPr>
+    </w:lvl>
+    <w:lvl w:ilvl="2" w:tplc="300A0005" w:tentative="1">
+      <w:start w:val="1"/>
+      <w:numFmt w:val="bullet"/>
+      <w:lvlText w:val=""/>
+      <w:lvlJc w:val="left"/>
+      <w:pPr>
+        <w:ind w:left="2160" w:hanging="360"/>
+      </w:pPr>
+      <w:rPr>
+        <w:rFonts w:ascii="Wingdings" w:hAnsi="Wingdings" w:hint="default"/>
+      </w:rPr>
+    </w:lvl>
+    <w:lvl w:ilvl="3" w:tplc="300A0001" w:tentative="1">
+      <w:start w:val="1"/>
+      <w:numFmt w:val="bullet"/>
+      <w:lvlText w:val=""/>
+      <w:lvlJc w:val="left"/>
+      <w:pPr>
+        <w:ind w:left="2880" w:hanging="360"/>
+      </w:pPr>
+      <w:rPr>
+        <w:rFonts w:ascii="Symbol" w:hAnsi="Symbol" w:hint="default"/>
+      </w:rPr>
+    </w:lvl>
+    <w:lvl w:ilvl="4" w:tplc="300A0003" w:tentative="1">
+      <w:start w:val="1"/>
+      <w:numFmt w:val="bullet"/>
+      <w:lvlText w:val="o"/>
+      <w:lvlJc w:val="left"/>
+      <w:pPr>
+        <w:ind w:left="3600" w:hanging="360"/>
+      </w:pPr>
+      <w:rPr>
+        <w:rFonts w:ascii="Courier New" w:hAnsi="Courier New" w:cs="Courier New" w:hint="default"/>
+      </w:rPr>
+    </w:lvl>
+    <w:lvl w:ilvl="5" w:tplc="300A0005" w:tentative="1">
+      <w:start w:val="1"/>
+      <w:numFmt w:val="bullet"/>
+      <w:lvlText w:val=""/>
+      <w:lvlJc w:val="left"/>
+      <w:pPr>
+        <w:ind w:left="4320" w:hanging="360"/>
+      </w:pPr>
+      <w:rPr>
+        <w:rFonts w:ascii="Wingdings" w:hAnsi="Wingdings" w:hint="default"/>
+      </w:rPr>
+    </w:lvl>
+    <w:lvl w:ilvl="6" w:tplc="300A0001" w:tentative="1">
+      <w:start w:val="1"/>
+      <w:numFmt w:val="bullet"/>
+      <w:lvlText w:val=""/>
+      <w:lvlJc w:val="left"/>
+      <w:pPr>
+        <w:ind w:left="5040" w:hanging="360"/>
+      </w:pPr>
+      <w:rPr>
+        <w:rFonts w:ascii="Symbol" w:hAnsi="Symbol" w:hint="default"/>
+      </w:rPr>
+    </w:lvl>
+    <w:lvl w:ilvl="7" w:tplc="300A0003" w:tentative="1">
+      <w:start w:val="1"/>
+      <w:numFmt w:val="bullet"/>
+      <w:lvlText w:val="o"/>
+      <w:lvlJc w:val="left"/>
+      <w:pPr>
+        <w:ind w:left="5760" w:hanging="360"/>
+      </w:pPr>
+      <w:rPr>
+        <w:rFonts w:ascii="Courier New" w:hAnsi="Courier New" w:cs="Courier New" w:hint="default"/>
+      </w:rPr>
+    </w:lvl>
+    <w:lvl w:ilvl="8" w:tplc="300A0005" w:tentative="1">
+      <w:start w:val="1"/>
+      <w:numFmt w:val="bullet"/>
+      <w:lvlText w:val=""/>
+      <w:lvlJc w:val="left"/>
+      <w:pPr>
+        <w:ind w:left="6480" w:hanging="360"/>
+      </w:pPr>
+      <w:rPr>
+        <w:rFonts w:ascii="Wingdings" w:hAnsi="Wingdings" w:hint="default"/>
+      </w:rPr>
+    </w:lvl>
+  </w:abstractNum>
+  <w:abstractNum w:abstractNumId="14" w15:restartNumberingAfterBreak="0">
     <w:nsid w:val="14890B6F"/>
     <w:multiLevelType w:val="hybridMultilevel"/>
     <w:tmpl w:val="C9AA2AE2"/>
@@ -19119,7 +22155,7 @@
       </w:rPr>
     </w:lvl>
   </w:abstractNum>
-  <w:abstractNum w:abstractNumId="10" w15:restartNumberingAfterBreak="0">
+  <w:abstractNum w:abstractNumId="15" w15:restartNumberingAfterBreak="0">
     <w:nsid w:val="14EC6845"/>
     <w:multiLevelType w:val="hybridMultilevel"/>
     <w:tmpl w:val="A8D45C76"/>
@@ -19232,7 +22268,7 @@
       </w:rPr>
     </w:lvl>
   </w:abstractNum>
-  <w:abstractNum w:abstractNumId="11" w15:restartNumberingAfterBreak="0">
+  <w:abstractNum w:abstractNumId="16" w15:restartNumberingAfterBreak="0">
     <w:nsid w:val="1699265B"/>
     <w:multiLevelType w:val="hybridMultilevel"/>
     <w:tmpl w:val="7B2A665E"/>
@@ -19345,7 +22381,7 @@
       </w:rPr>
     </w:lvl>
   </w:abstractNum>
-  <w:abstractNum w:abstractNumId="12" w15:restartNumberingAfterBreak="0">
+  <w:abstractNum w:abstractNumId="17" w15:restartNumberingAfterBreak="0">
     <w:nsid w:val="16AF6FCE"/>
     <w:multiLevelType w:val="hybridMultilevel"/>
     <w:tmpl w:val="92241B60"/>
@@ -19458,7 +22494,7 @@
       </w:rPr>
     </w:lvl>
   </w:abstractNum>
-  <w:abstractNum w:abstractNumId="13" w15:restartNumberingAfterBreak="0">
+  <w:abstractNum w:abstractNumId="18" w15:restartNumberingAfterBreak="0">
     <w:nsid w:val="19ED53CC"/>
     <w:multiLevelType w:val="hybridMultilevel"/>
     <w:tmpl w:val="DBAA8742"/>
@@ -19571,7 +22607,120 @@
       </w:rPr>
     </w:lvl>
   </w:abstractNum>
-  <w:abstractNum w:abstractNumId="14" w15:restartNumberingAfterBreak="0">
+  <w:abstractNum w:abstractNumId="19" w15:restartNumberingAfterBreak="0">
+    <w:nsid w:val="1ECF1FE0"/>
+    <w:multiLevelType w:val="hybridMultilevel"/>
+    <w:tmpl w:val="3A74024E"/>
+    <w:lvl w:ilvl="0" w:tplc="300A0001">
+      <w:start w:val="1"/>
+      <w:numFmt w:val="bullet"/>
+      <w:lvlText w:val=""/>
+      <w:lvlJc w:val="left"/>
+      <w:pPr>
+        <w:ind w:left="720" w:hanging="360"/>
+      </w:pPr>
+      <w:rPr>
+        <w:rFonts w:ascii="Symbol" w:hAnsi="Symbol" w:hint="default"/>
+      </w:rPr>
+    </w:lvl>
+    <w:lvl w:ilvl="1" w:tplc="300A0003" w:tentative="1">
+      <w:start w:val="1"/>
+      <w:numFmt w:val="bullet"/>
+      <w:lvlText w:val="o"/>
+      <w:lvlJc w:val="left"/>
+      <w:pPr>
+        <w:ind w:left="1440" w:hanging="360"/>
+      </w:pPr>
+      <w:rPr>
+        <w:rFonts w:ascii="Courier New" w:hAnsi="Courier New" w:cs="Courier New" w:hint="default"/>
+      </w:rPr>
+    </w:lvl>
+    <w:lvl w:ilvl="2" w:tplc="300A0005" w:tentative="1">
+      <w:start w:val="1"/>
+      <w:numFmt w:val="bullet"/>
+      <w:lvlText w:val=""/>
+      <w:lvlJc w:val="left"/>
+      <w:pPr>
+        <w:ind w:left="2160" w:hanging="360"/>
+      </w:pPr>
+      <w:rPr>
+        <w:rFonts w:ascii="Wingdings" w:hAnsi="Wingdings" w:hint="default"/>
+      </w:rPr>
+    </w:lvl>
+    <w:lvl w:ilvl="3" w:tplc="300A0001" w:tentative="1">
+      <w:start w:val="1"/>
+      <w:numFmt w:val="bullet"/>
+      <w:lvlText w:val=""/>
+      <w:lvlJc w:val="left"/>
+      <w:pPr>
+        <w:ind w:left="2880" w:hanging="360"/>
+      </w:pPr>
+      <w:rPr>
+        <w:rFonts w:ascii="Symbol" w:hAnsi="Symbol" w:hint="default"/>
+      </w:rPr>
+    </w:lvl>
+    <w:lvl w:ilvl="4" w:tplc="300A0003" w:tentative="1">
+      <w:start w:val="1"/>
+      <w:numFmt w:val="bullet"/>
+      <w:lvlText w:val="o"/>
+      <w:lvlJc w:val="left"/>
+      <w:pPr>
+        <w:ind w:left="3600" w:hanging="360"/>
+      </w:pPr>
+      <w:rPr>
+        <w:rFonts w:ascii="Courier New" w:hAnsi="Courier New" w:cs="Courier New" w:hint="default"/>
+      </w:rPr>
+    </w:lvl>
+    <w:lvl w:ilvl="5" w:tplc="300A0005" w:tentative="1">
+      <w:start w:val="1"/>
+      <w:numFmt w:val="bullet"/>
+      <w:lvlText w:val=""/>
+      <w:lvlJc w:val="left"/>
+      <w:pPr>
+        <w:ind w:left="4320" w:hanging="360"/>
+      </w:pPr>
+      <w:rPr>
+        <w:rFonts w:ascii="Wingdings" w:hAnsi="Wingdings" w:hint="default"/>
+      </w:rPr>
+    </w:lvl>
+    <w:lvl w:ilvl="6" w:tplc="300A0001" w:tentative="1">
+      <w:start w:val="1"/>
+      <w:numFmt w:val="bullet"/>
+      <w:lvlText w:val=""/>
+      <w:lvlJc w:val="left"/>
+      <w:pPr>
+        <w:ind w:left="5040" w:hanging="360"/>
+      </w:pPr>
+      <w:rPr>
+        <w:rFonts w:ascii="Symbol" w:hAnsi="Symbol" w:hint="default"/>
+      </w:rPr>
+    </w:lvl>
+    <w:lvl w:ilvl="7" w:tplc="300A0003" w:tentative="1">
+      <w:start w:val="1"/>
+      <w:numFmt w:val="bullet"/>
+      <w:lvlText w:val="o"/>
+      <w:lvlJc w:val="left"/>
+      <w:pPr>
+        <w:ind w:left="5760" w:hanging="360"/>
+      </w:pPr>
+      <w:rPr>
+        <w:rFonts w:ascii="Courier New" w:hAnsi="Courier New" w:cs="Courier New" w:hint="default"/>
+      </w:rPr>
+    </w:lvl>
+    <w:lvl w:ilvl="8" w:tplc="300A0005" w:tentative="1">
+      <w:start w:val="1"/>
+      <w:numFmt w:val="bullet"/>
+      <w:lvlText w:val=""/>
+      <w:lvlJc w:val="left"/>
+      <w:pPr>
+        <w:ind w:left="6480" w:hanging="360"/>
+      </w:pPr>
+      <w:rPr>
+        <w:rFonts w:ascii="Wingdings" w:hAnsi="Wingdings" w:hint="default"/>
+      </w:rPr>
+    </w:lvl>
+  </w:abstractNum>
+  <w:abstractNum w:abstractNumId="20" w15:restartNumberingAfterBreak="0">
     <w:nsid w:val="1FD306F3"/>
     <w:multiLevelType w:val="hybridMultilevel"/>
     <w:tmpl w:val="88F0EFE0"/>
@@ -19684,7 +22833,7 @@
       </w:rPr>
     </w:lvl>
   </w:abstractNum>
-  <w:abstractNum w:abstractNumId="15" w15:restartNumberingAfterBreak="0">
+  <w:abstractNum w:abstractNumId="21" w15:restartNumberingAfterBreak="0">
     <w:nsid w:val="1FFF39BC"/>
     <w:multiLevelType w:val="hybridMultilevel"/>
     <w:tmpl w:val="6368E910"/>
@@ -19797,7 +22946,7 @@
       </w:rPr>
     </w:lvl>
   </w:abstractNum>
-  <w:abstractNum w:abstractNumId="16" w15:restartNumberingAfterBreak="0">
+  <w:abstractNum w:abstractNumId="22" w15:restartNumberingAfterBreak="0">
     <w:nsid w:val="218E704E"/>
     <w:multiLevelType w:val="multilevel"/>
     <w:tmpl w:val="66D43A9A"/>
@@ -19922,7 +23071,7 @@
       </w:pPr>
     </w:lvl>
   </w:abstractNum>
-  <w:abstractNum w:abstractNumId="17" w15:restartNumberingAfterBreak="0">
+  <w:abstractNum w:abstractNumId="23" w15:restartNumberingAfterBreak="0">
     <w:nsid w:val="24463BD5"/>
     <w:multiLevelType w:val="hybridMultilevel"/>
     <w:tmpl w:val="559E1E9C"/>
@@ -20035,7 +23184,7 @@
       </w:rPr>
     </w:lvl>
   </w:abstractNum>
-  <w:abstractNum w:abstractNumId="18" w15:restartNumberingAfterBreak="0">
+  <w:abstractNum w:abstractNumId="24" w15:restartNumberingAfterBreak="0">
     <w:nsid w:val="27EE061A"/>
     <w:multiLevelType w:val="hybridMultilevel"/>
     <w:tmpl w:val="B1B87F8A"/>
@@ -20148,7 +23297,233 @@
       </w:rPr>
     </w:lvl>
   </w:abstractNum>
-  <w:abstractNum w:abstractNumId="19" w15:restartNumberingAfterBreak="0">
+  <w:abstractNum w:abstractNumId="25" w15:restartNumberingAfterBreak="0">
+    <w:nsid w:val="28B85A02"/>
+    <w:multiLevelType w:val="hybridMultilevel"/>
+    <w:tmpl w:val="2D1CD590"/>
+    <w:lvl w:ilvl="0" w:tplc="300A000B">
+      <w:start w:val="1"/>
+      <w:numFmt w:val="bullet"/>
+      <w:lvlText w:val=""/>
+      <w:lvlJc w:val="left"/>
+      <w:pPr>
+        <w:ind w:left="1068" w:hanging="360"/>
+      </w:pPr>
+      <w:rPr>
+        <w:rFonts w:ascii="Wingdings" w:hAnsi="Wingdings" w:hint="default"/>
+      </w:rPr>
+    </w:lvl>
+    <w:lvl w:ilvl="1" w:tplc="300A0003" w:tentative="1">
+      <w:start w:val="1"/>
+      <w:numFmt w:val="bullet"/>
+      <w:lvlText w:val="o"/>
+      <w:lvlJc w:val="left"/>
+      <w:pPr>
+        <w:ind w:left="1788" w:hanging="360"/>
+      </w:pPr>
+      <w:rPr>
+        <w:rFonts w:ascii="Courier New" w:hAnsi="Courier New" w:cs="Courier New" w:hint="default"/>
+      </w:rPr>
+    </w:lvl>
+    <w:lvl w:ilvl="2" w:tplc="300A0005" w:tentative="1">
+      <w:start w:val="1"/>
+      <w:numFmt w:val="bullet"/>
+      <w:lvlText w:val=""/>
+      <w:lvlJc w:val="left"/>
+      <w:pPr>
+        <w:ind w:left="2508" w:hanging="360"/>
+      </w:pPr>
+      <w:rPr>
+        <w:rFonts w:ascii="Wingdings" w:hAnsi="Wingdings" w:hint="default"/>
+      </w:rPr>
+    </w:lvl>
+    <w:lvl w:ilvl="3" w:tplc="300A0001" w:tentative="1">
+      <w:start w:val="1"/>
+      <w:numFmt w:val="bullet"/>
+      <w:lvlText w:val=""/>
+      <w:lvlJc w:val="left"/>
+      <w:pPr>
+        <w:ind w:left="3228" w:hanging="360"/>
+      </w:pPr>
+      <w:rPr>
+        <w:rFonts w:ascii="Symbol" w:hAnsi="Symbol" w:hint="default"/>
+      </w:rPr>
+    </w:lvl>
+    <w:lvl w:ilvl="4" w:tplc="300A0003" w:tentative="1">
+      <w:start w:val="1"/>
+      <w:numFmt w:val="bullet"/>
+      <w:lvlText w:val="o"/>
+      <w:lvlJc w:val="left"/>
+      <w:pPr>
+        <w:ind w:left="3948" w:hanging="360"/>
+      </w:pPr>
+      <w:rPr>
+        <w:rFonts w:ascii="Courier New" w:hAnsi="Courier New" w:cs="Courier New" w:hint="default"/>
+      </w:rPr>
+    </w:lvl>
+    <w:lvl w:ilvl="5" w:tplc="300A0005" w:tentative="1">
+      <w:start w:val="1"/>
+      <w:numFmt w:val="bullet"/>
+      <w:lvlText w:val=""/>
+      <w:lvlJc w:val="left"/>
+      <w:pPr>
+        <w:ind w:left="4668" w:hanging="360"/>
+      </w:pPr>
+      <w:rPr>
+        <w:rFonts w:ascii="Wingdings" w:hAnsi="Wingdings" w:hint="default"/>
+      </w:rPr>
+    </w:lvl>
+    <w:lvl w:ilvl="6" w:tplc="300A0001" w:tentative="1">
+      <w:start w:val="1"/>
+      <w:numFmt w:val="bullet"/>
+      <w:lvlText w:val=""/>
+      <w:lvlJc w:val="left"/>
+      <w:pPr>
+        <w:ind w:left="5388" w:hanging="360"/>
+      </w:pPr>
+      <w:rPr>
+        <w:rFonts w:ascii="Symbol" w:hAnsi="Symbol" w:hint="default"/>
+      </w:rPr>
+    </w:lvl>
+    <w:lvl w:ilvl="7" w:tplc="300A0003" w:tentative="1">
+      <w:start w:val="1"/>
+      <w:numFmt w:val="bullet"/>
+      <w:lvlText w:val="o"/>
+      <w:lvlJc w:val="left"/>
+      <w:pPr>
+        <w:ind w:left="6108" w:hanging="360"/>
+      </w:pPr>
+      <w:rPr>
+        <w:rFonts w:ascii="Courier New" w:hAnsi="Courier New" w:cs="Courier New" w:hint="default"/>
+      </w:rPr>
+    </w:lvl>
+    <w:lvl w:ilvl="8" w:tplc="300A0005" w:tentative="1">
+      <w:start w:val="1"/>
+      <w:numFmt w:val="bullet"/>
+      <w:lvlText w:val=""/>
+      <w:lvlJc w:val="left"/>
+      <w:pPr>
+        <w:ind w:left="6828" w:hanging="360"/>
+      </w:pPr>
+      <w:rPr>
+        <w:rFonts w:ascii="Wingdings" w:hAnsi="Wingdings" w:hint="default"/>
+      </w:rPr>
+    </w:lvl>
+  </w:abstractNum>
+  <w:abstractNum w:abstractNumId="26" w15:restartNumberingAfterBreak="0">
+    <w:nsid w:val="28CF4922"/>
+    <w:multiLevelType w:val="hybridMultilevel"/>
+    <w:tmpl w:val="6F9E6A80"/>
+    <w:lvl w:ilvl="0" w:tplc="300A0001">
+      <w:start w:val="1"/>
+      <w:numFmt w:val="bullet"/>
+      <w:lvlText w:val=""/>
+      <w:lvlJc w:val="left"/>
+      <w:pPr>
+        <w:ind w:left="720" w:hanging="360"/>
+      </w:pPr>
+      <w:rPr>
+        <w:rFonts w:ascii="Symbol" w:hAnsi="Symbol" w:hint="default"/>
+      </w:rPr>
+    </w:lvl>
+    <w:lvl w:ilvl="1" w:tplc="300A0003" w:tentative="1">
+      <w:start w:val="1"/>
+      <w:numFmt w:val="bullet"/>
+      <w:lvlText w:val="o"/>
+      <w:lvlJc w:val="left"/>
+      <w:pPr>
+        <w:ind w:left="1440" w:hanging="360"/>
+      </w:pPr>
+      <w:rPr>
+        <w:rFonts w:ascii="Courier New" w:hAnsi="Courier New" w:cs="Courier New" w:hint="default"/>
+      </w:rPr>
+    </w:lvl>
+    <w:lvl w:ilvl="2" w:tplc="300A0005" w:tentative="1">
+      <w:start w:val="1"/>
+      <w:numFmt w:val="bullet"/>
+      <w:lvlText w:val=""/>
+      <w:lvlJc w:val="left"/>
+      <w:pPr>
+        <w:ind w:left="2160" w:hanging="360"/>
+      </w:pPr>
+      <w:rPr>
+        <w:rFonts w:ascii="Wingdings" w:hAnsi="Wingdings" w:hint="default"/>
+      </w:rPr>
+    </w:lvl>
+    <w:lvl w:ilvl="3" w:tplc="300A0001" w:tentative="1">
+      <w:start w:val="1"/>
+      <w:numFmt w:val="bullet"/>
+      <w:lvlText w:val=""/>
+      <w:lvlJc w:val="left"/>
+      <w:pPr>
+        <w:ind w:left="2880" w:hanging="360"/>
+      </w:pPr>
+      <w:rPr>
+        <w:rFonts w:ascii="Symbol" w:hAnsi="Symbol" w:hint="default"/>
+      </w:rPr>
+    </w:lvl>
+    <w:lvl w:ilvl="4" w:tplc="300A0003" w:tentative="1">
+      <w:start w:val="1"/>
+      <w:numFmt w:val="bullet"/>
+      <w:lvlText w:val="o"/>
+      <w:lvlJc w:val="left"/>
+      <w:pPr>
+        <w:ind w:left="3600" w:hanging="360"/>
+      </w:pPr>
+      <w:rPr>
+        <w:rFonts w:ascii="Courier New" w:hAnsi="Courier New" w:cs="Courier New" w:hint="default"/>
+      </w:rPr>
+    </w:lvl>
+    <w:lvl w:ilvl="5" w:tplc="300A0005" w:tentative="1">
+      <w:start w:val="1"/>
+      <w:numFmt w:val="bullet"/>
+      <w:lvlText w:val=""/>
+      <w:lvlJc w:val="left"/>
+      <w:pPr>
+        <w:ind w:left="4320" w:hanging="360"/>
+      </w:pPr>
+      <w:rPr>
+        <w:rFonts w:ascii="Wingdings" w:hAnsi="Wingdings" w:hint="default"/>
+      </w:rPr>
+    </w:lvl>
+    <w:lvl w:ilvl="6" w:tplc="300A0001" w:tentative="1">
+      <w:start w:val="1"/>
+      <w:numFmt w:val="bullet"/>
+      <w:lvlText w:val=""/>
+      <w:lvlJc w:val="left"/>
+      <w:pPr>
+        <w:ind w:left="5040" w:hanging="360"/>
+      </w:pPr>
+      <w:rPr>
+        <w:rFonts w:ascii="Symbol" w:hAnsi="Symbol" w:hint="default"/>
+      </w:rPr>
+    </w:lvl>
+    <w:lvl w:ilvl="7" w:tplc="300A0003" w:tentative="1">
+      <w:start w:val="1"/>
+      <w:numFmt w:val="bullet"/>
+      <w:lvlText w:val="o"/>
+      <w:lvlJc w:val="left"/>
+      <w:pPr>
+        <w:ind w:left="5760" w:hanging="360"/>
+      </w:pPr>
+      <w:rPr>
+        <w:rFonts w:ascii="Courier New" w:hAnsi="Courier New" w:cs="Courier New" w:hint="default"/>
+      </w:rPr>
+    </w:lvl>
+    <w:lvl w:ilvl="8" w:tplc="300A0005" w:tentative="1">
+      <w:start w:val="1"/>
+      <w:numFmt w:val="bullet"/>
+      <w:lvlText w:val=""/>
+      <w:lvlJc w:val="left"/>
+      <w:pPr>
+        <w:ind w:left="6480" w:hanging="360"/>
+      </w:pPr>
+      <w:rPr>
+        <w:rFonts w:ascii="Wingdings" w:hAnsi="Wingdings" w:hint="default"/>
+      </w:rPr>
+    </w:lvl>
+  </w:abstractNum>
+  <w:abstractNum w:abstractNumId="27" w15:restartNumberingAfterBreak="0">
     <w:nsid w:val="2EE417CC"/>
     <w:multiLevelType w:val="hybridMultilevel"/>
     <w:tmpl w:val="58BCB42C"/>
@@ -20261,7 +23636,233 @@
       </w:rPr>
     </w:lvl>
   </w:abstractNum>
-  <w:abstractNum w:abstractNumId="20" w15:restartNumberingAfterBreak="0">
+  <w:abstractNum w:abstractNumId="28" w15:restartNumberingAfterBreak="0">
+    <w:nsid w:val="2F435537"/>
+    <w:multiLevelType w:val="hybridMultilevel"/>
+    <w:tmpl w:val="B0D0C4DE"/>
+    <w:lvl w:ilvl="0" w:tplc="300A0001">
+      <w:start w:val="1"/>
+      <w:numFmt w:val="bullet"/>
+      <w:lvlText w:val=""/>
+      <w:lvlJc w:val="left"/>
+      <w:pPr>
+        <w:ind w:left="720" w:hanging="360"/>
+      </w:pPr>
+      <w:rPr>
+        <w:rFonts w:ascii="Symbol" w:hAnsi="Symbol" w:hint="default"/>
+      </w:rPr>
+    </w:lvl>
+    <w:lvl w:ilvl="1" w:tplc="300A0003" w:tentative="1">
+      <w:start w:val="1"/>
+      <w:numFmt w:val="bullet"/>
+      <w:lvlText w:val="o"/>
+      <w:lvlJc w:val="left"/>
+      <w:pPr>
+        <w:ind w:left="1440" w:hanging="360"/>
+      </w:pPr>
+      <w:rPr>
+        <w:rFonts w:ascii="Courier New" w:hAnsi="Courier New" w:cs="Courier New" w:hint="default"/>
+      </w:rPr>
+    </w:lvl>
+    <w:lvl w:ilvl="2" w:tplc="300A0005" w:tentative="1">
+      <w:start w:val="1"/>
+      <w:numFmt w:val="bullet"/>
+      <w:lvlText w:val=""/>
+      <w:lvlJc w:val="left"/>
+      <w:pPr>
+        <w:ind w:left="2160" w:hanging="360"/>
+      </w:pPr>
+      <w:rPr>
+        <w:rFonts w:ascii="Wingdings" w:hAnsi="Wingdings" w:hint="default"/>
+      </w:rPr>
+    </w:lvl>
+    <w:lvl w:ilvl="3" w:tplc="300A0001" w:tentative="1">
+      <w:start w:val="1"/>
+      <w:numFmt w:val="bullet"/>
+      <w:lvlText w:val=""/>
+      <w:lvlJc w:val="left"/>
+      <w:pPr>
+        <w:ind w:left="2880" w:hanging="360"/>
+      </w:pPr>
+      <w:rPr>
+        <w:rFonts w:ascii="Symbol" w:hAnsi="Symbol" w:hint="default"/>
+      </w:rPr>
+    </w:lvl>
+    <w:lvl w:ilvl="4" w:tplc="300A0003" w:tentative="1">
+      <w:start w:val="1"/>
+      <w:numFmt w:val="bullet"/>
+      <w:lvlText w:val="o"/>
+      <w:lvlJc w:val="left"/>
+      <w:pPr>
+        <w:ind w:left="3600" w:hanging="360"/>
+      </w:pPr>
+      <w:rPr>
+        <w:rFonts w:ascii="Courier New" w:hAnsi="Courier New" w:cs="Courier New" w:hint="default"/>
+      </w:rPr>
+    </w:lvl>
+    <w:lvl w:ilvl="5" w:tplc="300A0005" w:tentative="1">
+      <w:start w:val="1"/>
+      <w:numFmt w:val="bullet"/>
+      <w:lvlText w:val=""/>
+      <w:lvlJc w:val="left"/>
+      <w:pPr>
+        <w:ind w:left="4320" w:hanging="360"/>
+      </w:pPr>
+      <w:rPr>
+        <w:rFonts w:ascii="Wingdings" w:hAnsi="Wingdings" w:hint="default"/>
+      </w:rPr>
+    </w:lvl>
+    <w:lvl w:ilvl="6" w:tplc="300A0001" w:tentative="1">
+      <w:start w:val="1"/>
+      <w:numFmt w:val="bullet"/>
+      <w:lvlText w:val=""/>
+      <w:lvlJc w:val="left"/>
+      <w:pPr>
+        <w:ind w:left="5040" w:hanging="360"/>
+      </w:pPr>
+      <w:rPr>
+        <w:rFonts w:ascii="Symbol" w:hAnsi="Symbol" w:hint="default"/>
+      </w:rPr>
+    </w:lvl>
+    <w:lvl w:ilvl="7" w:tplc="300A0003" w:tentative="1">
+      <w:start w:val="1"/>
+      <w:numFmt w:val="bullet"/>
+      <w:lvlText w:val="o"/>
+      <w:lvlJc w:val="left"/>
+      <w:pPr>
+        <w:ind w:left="5760" w:hanging="360"/>
+      </w:pPr>
+      <w:rPr>
+        <w:rFonts w:ascii="Courier New" w:hAnsi="Courier New" w:cs="Courier New" w:hint="default"/>
+      </w:rPr>
+    </w:lvl>
+    <w:lvl w:ilvl="8" w:tplc="300A0005" w:tentative="1">
+      <w:start w:val="1"/>
+      <w:numFmt w:val="bullet"/>
+      <w:lvlText w:val=""/>
+      <w:lvlJc w:val="left"/>
+      <w:pPr>
+        <w:ind w:left="6480" w:hanging="360"/>
+      </w:pPr>
+      <w:rPr>
+        <w:rFonts w:ascii="Wingdings" w:hAnsi="Wingdings" w:hint="default"/>
+      </w:rPr>
+    </w:lvl>
+  </w:abstractNum>
+  <w:abstractNum w:abstractNumId="29" w15:restartNumberingAfterBreak="0">
+    <w:nsid w:val="3A9E7680"/>
+    <w:multiLevelType w:val="hybridMultilevel"/>
+    <w:tmpl w:val="DDE8B898"/>
+    <w:lvl w:ilvl="0" w:tplc="300A0001">
+      <w:start w:val="1"/>
+      <w:numFmt w:val="bullet"/>
+      <w:lvlText w:val=""/>
+      <w:lvlJc w:val="left"/>
+      <w:pPr>
+        <w:ind w:left="720" w:hanging="360"/>
+      </w:pPr>
+      <w:rPr>
+        <w:rFonts w:ascii="Symbol" w:hAnsi="Symbol" w:hint="default"/>
+      </w:rPr>
+    </w:lvl>
+    <w:lvl w:ilvl="1" w:tplc="300A0003" w:tentative="1">
+      <w:start w:val="1"/>
+      <w:numFmt w:val="bullet"/>
+      <w:lvlText w:val="o"/>
+      <w:lvlJc w:val="left"/>
+      <w:pPr>
+        <w:ind w:left="1440" w:hanging="360"/>
+      </w:pPr>
+      <w:rPr>
+        <w:rFonts w:ascii="Courier New" w:hAnsi="Courier New" w:cs="Courier New" w:hint="default"/>
+      </w:rPr>
+    </w:lvl>
+    <w:lvl w:ilvl="2" w:tplc="300A0005" w:tentative="1">
+      <w:start w:val="1"/>
+      <w:numFmt w:val="bullet"/>
+      <w:lvlText w:val=""/>
+      <w:lvlJc w:val="left"/>
+      <w:pPr>
+        <w:ind w:left="2160" w:hanging="360"/>
+      </w:pPr>
+      <w:rPr>
+        <w:rFonts w:ascii="Wingdings" w:hAnsi="Wingdings" w:hint="default"/>
+      </w:rPr>
+    </w:lvl>
+    <w:lvl w:ilvl="3" w:tplc="300A0001" w:tentative="1">
+      <w:start w:val="1"/>
+      <w:numFmt w:val="bullet"/>
+      <w:lvlText w:val=""/>
+      <w:lvlJc w:val="left"/>
+      <w:pPr>
+        <w:ind w:left="2880" w:hanging="360"/>
+      </w:pPr>
+      <w:rPr>
+        <w:rFonts w:ascii="Symbol" w:hAnsi="Symbol" w:hint="default"/>
+      </w:rPr>
+    </w:lvl>
+    <w:lvl w:ilvl="4" w:tplc="300A0003" w:tentative="1">
+      <w:start w:val="1"/>
+      <w:numFmt w:val="bullet"/>
+      <w:lvlText w:val="o"/>
+      <w:lvlJc w:val="left"/>
+      <w:pPr>
+        <w:ind w:left="3600" w:hanging="360"/>
+      </w:pPr>
+      <w:rPr>
+        <w:rFonts w:ascii="Courier New" w:hAnsi="Courier New" w:cs="Courier New" w:hint="default"/>
+      </w:rPr>
+    </w:lvl>
+    <w:lvl w:ilvl="5" w:tplc="300A0005" w:tentative="1">
+      <w:start w:val="1"/>
+      <w:numFmt w:val="bullet"/>
+      <w:lvlText w:val=""/>
+      <w:lvlJc w:val="left"/>
+      <w:pPr>
+        <w:ind w:left="4320" w:hanging="360"/>
+      </w:pPr>
+      <w:rPr>
+        <w:rFonts w:ascii="Wingdings" w:hAnsi="Wingdings" w:hint="default"/>
+      </w:rPr>
+    </w:lvl>
+    <w:lvl w:ilvl="6" w:tplc="300A0001" w:tentative="1">
+      <w:start w:val="1"/>
+      <w:numFmt w:val="bullet"/>
+      <w:lvlText w:val=""/>
+      <w:lvlJc w:val="left"/>
+      <w:pPr>
+        <w:ind w:left="5040" w:hanging="360"/>
+      </w:pPr>
+      <w:rPr>
+        <w:rFonts w:ascii="Symbol" w:hAnsi="Symbol" w:hint="default"/>
+      </w:rPr>
+    </w:lvl>
+    <w:lvl w:ilvl="7" w:tplc="300A0003" w:tentative="1">
+      <w:start w:val="1"/>
+      <w:numFmt w:val="bullet"/>
+      <w:lvlText w:val="o"/>
+      <w:lvlJc w:val="left"/>
+      <w:pPr>
+        <w:ind w:left="5760" w:hanging="360"/>
+      </w:pPr>
+      <w:rPr>
+        <w:rFonts w:ascii="Courier New" w:hAnsi="Courier New" w:cs="Courier New" w:hint="default"/>
+      </w:rPr>
+    </w:lvl>
+    <w:lvl w:ilvl="8" w:tplc="300A0005" w:tentative="1">
+      <w:start w:val="1"/>
+      <w:numFmt w:val="bullet"/>
+      <w:lvlText w:val=""/>
+      <w:lvlJc w:val="left"/>
+      <w:pPr>
+        <w:ind w:left="6480" w:hanging="360"/>
+      </w:pPr>
+      <w:rPr>
+        <w:rFonts w:ascii="Wingdings" w:hAnsi="Wingdings" w:hint="default"/>
+      </w:rPr>
+    </w:lvl>
+  </w:abstractNum>
+  <w:abstractNum w:abstractNumId="30" w15:restartNumberingAfterBreak="0">
     <w:nsid w:val="3DEE177A"/>
     <w:multiLevelType w:val="multilevel"/>
     <w:tmpl w:val="B4C8EFE8"/>
@@ -20410,7 +24011,120 @@
       </w:rPr>
     </w:lvl>
   </w:abstractNum>
-  <w:abstractNum w:abstractNumId="21" w15:restartNumberingAfterBreak="0">
+  <w:abstractNum w:abstractNumId="31" w15:restartNumberingAfterBreak="0">
+    <w:nsid w:val="47595F28"/>
+    <w:multiLevelType w:val="hybridMultilevel"/>
+    <w:tmpl w:val="5164BB52"/>
+    <w:lvl w:ilvl="0" w:tplc="300A0001">
+      <w:start w:val="1"/>
+      <w:numFmt w:val="bullet"/>
+      <w:lvlText w:val=""/>
+      <w:lvlJc w:val="left"/>
+      <w:pPr>
+        <w:ind w:left="720" w:hanging="360"/>
+      </w:pPr>
+      <w:rPr>
+        <w:rFonts w:ascii="Symbol" w:hAnsi="Symbol" w:hint="default"/>
+      </w:rPr>
+    </w:lvl>
+    <w:lvl w:ilvl="1" w:tplc="300A0003" w:tentative="1">
+      <w:start w:val="1"/>
+      <w:numFmt w:val="bullet"/>
+      <w:lvlText w:val="o"/>
+      <w:lvlJc w:val="left"/>
+      <w:pPr>
+        <w:ind w:left="1440" w:hanging="360"/>
+      </w:pPr>
+      <w:rPr>
+        <w:rFonts w:ascii="Courier New" w:hAnsi="Courier New" w:cs="Courier New" w:hint="default"/>
+      </w:rPr>
+    </w:lvl>
+    <w:lvl w:ilvl="2" w:tplc="300A0005" w:tentative="1">
+      <w:start w:val="1"/>
+      <w:numFmt w:val="bullet"/>
+      <w:lvlText w:val=""/>
+      <w:lvlJc w:val="left"/>
+      <w:pPr>
+        <w:ind w:left="2160" w:hanging="360"/>
+      </w:pPr>
+      <w:rPr>
+        <w:rFonts w:ascii="Wingdings" w:hAnsi="Wingdings" w:hint="default"/>
+      </w:rPr>
+    </w:lvl>
+    <w:lvl w:ilvl="3" w:tplc="300A0001" w:tentative="1">
+      <w:start w:val="1"/>
+      <w:numFmt w:val="bullet"/>
+      <w:lvlText w:val=""/>
+      <w:lvlJc w:val="left"/>
+      <w:pPr>
+        <w:ind w:left="2880" w:hanging="360"/>
+      </w:pPr>
+      <w:rPr>
+        <w:rFonts w:ascii="Symbol" w:hAnsi="Symbol" w:hint="default"/>
+      </w:rPr>
+    </w:lvl>
+    <w:lvl w:ilvl="4" w:tplc="300A0003" w:tentative="1">
+      <w:start w:val="1"/>
+      <w:numFmt w:val="bullet"/>
+      <w:lvlText w:val="o"/>
+      <w:lvlJc w:val="left"/>
+      <w:pPr>
+        <w:ind w:left="3600" w:hanging="360"/>
+      </w:pPr>
+      <w:rPr>
+        <w:rFonts w:ascii="Courier New" w:hAnsi="Courier New" w:cs="Courier New" w:hint="default"/>
+      </w:rPr>
+    </w:lvl>
+    <w:lvl w:ilvl="5" w:tplc="300A0005" w:tentative="1">
+      <w:start w:val="1"/>
+      <w:numFmt w:val="bullet"/>
+      <w:lvlText w:val=""/>
+      <w:lvlJc w:val="left"/>
+      <w:pPr>
+        <w:ind w:left="4320" w:hanging="360"/>
+      </w:pPr>
+      <w:rPr>
+        <w:rFonts w:ascii="Wingdings" w:hAnsi="Wingdings" w:hint="default"/>
+      </w:rPr>
+    </w:lvl>
+    <w:lvl w:ilvl="6" w:tplc="300A0001" w:tentative="1">
+      <w:start w:val="1"/>
+      <w:numFmt w:val="bullet"/>
+      <w:lvlText w:val=""/>
+      <w:lvlJc w:val="left"/>
+      <w:pPr>
+        <w:ind w:left="5040" w:hanging="360"/>
+      </w:pPr>
+      <w:rPr>
+        <w:rFonts w:ascii="Symbol" w:hAnsi="Symbol" w:hint="default"/>
+      </w:rPr>
+    </w:lvl>
+    <w:lvl w:ilvl="7" w:tplc="300A0003" w:tentative="1">
+      <w:start w:val="1"/>
+      <w:numFmt w:val="bullet"/>
+      <w:lvlText w:val="o"/>
+      <w:lvlJc w:val="left"/>
+      <w:pPr>
+        <w:ind w:left="5760" w:hanging="360"/>
+      </w:pPr>
+      <w:rPr>
+        <w:rFonts w:ascii="Courier New" w:hAnsi="Courier New" w:cs="Courier New" w:hint="default"/>
+      </w:rPr>
+    </w:lvl>
+    <w:lvl w:ilvl="8" w:tplc="300A0005" w:tentative="1">
+      <w:start w:val="1"/>
+      <w:numFmt w:val="bullet"/>
+      <w:lvlText w:val=""/>
+      <w:lvlJc w:val="left"/>
+      <w:pPr>
+        <w:ind w:left="6480" w:hanging="360"/>
+      </w:pPr>
+      <w:rPr>
+        <w:rFonts w:ascii="Wingdings" w:hAnsi="Wingdings" w:hint="default"/>
+      </w:rPr>
+    </w:lvl>
+  </w:abstractNum>
+  <w:abstractNum w:abstractNumId="32" w15:restartNumberingAfterBreak="0">
     <w:nsid w:val="507C6AAD"/>
     <w:multiLevelType w:val="multilevel"/>
     <w:tmpl w:val="581A54EE"/>
@@ -20559,7 +24273,120 @@
       </w:rPr>
     </w:lvl>
   </w:abstractNum>
-  <w:abstractNum w:abstractNumId="22" w15:restartNumberingAfterBreak="0">
+  <w:abstractNum w:abstractNumId="33" w15:restartNumberingAfterBreak="0">
+    <w:nsid w:val="53413392"/>
+    <w:multiLevelType w:val="hybridMultilevel"/>
+    <w:tmpl w:val="2B362690"/>
+    <w:lvl w:ilvl="0" w:tplc="300A0001">
+      <w:start w:val="1"/>
+      <w:numFmt w:val="bullet"/>
+      <w:lvlText w:val=""/>
+      <w:lvlJc w:val="left"/>
+      <w:pPr>
+        <w:ind w:left="720" w:hanging="360"/>
+      </w:pPr>
+      <w:rPr>
+        <w:rFonts w:ascii="Symbol" w:hAnsi="Symbol" w:hint="default"/>
+      </w:rPr>
+    </w:lvl>
+    <w:lvl w:ilvl="1" w:tplc="300A0003" w:tentative="1">
+      <w:start w:val="1"/>
+      <w:numFmt w:val="bullet"/>
+      <w:lvlText w:val="o"/>
+      <w:lvlJc w:val="left"/>
+      <w:pPr>
+        <w:ind w:left="1440" w:hanging="360"/>
+      </w:pPr>
+      <w:rPr>
+        <w:rFonts w:ascii="Courier New" w:hAnsi="Courier New" w:cs="Courier New" w:hint="default"/>
+      </w:rPr>
+    </w:lvl>
+    <w:lvl w:ilvl="2" w:tplc="300A0005" w:tentative="1">
+      <w:start w:val="1"/>
+      <w:numFmt w:val="bullet"/>
+      <w:lvlText w:val=""/>
+      <w:lvlJc w:val="left"/>
+      <w:pPr>
+        <w:ind w:left="2160" w:hanging="360"/>
+      </w:pPr>
+      <w:rPr>
+        <w:rFonts w:ascii="Wingdings" w:hAnsi="Wingdings" w:hint="default"/>
+      </w:rPr>
+    </w:lvl>
+    <w:lvl w:ilvl="3" w:tplc="300A0001" w:tentative="1">
+      <w:start w:val="1"/>
+      <w:numFmt w:val="bullet"/>
+      <w:lvlText w:val=""/>
+      <w:lvlJc w:val="left"/>
+      <w:pPr>
+        <w:ind w:left="2880" w:hanging="360"/>
+      </w:pPr>
+      <w:rPr>
+        <w:rFonts w:ascii="Symbol" w:hAnsi="Symbol" w:hint="default"/>
+      </w:rPr>
+    </w:lvl>
+    <w:lvl w:ilvl="4" w:tplc="300A0003" w:tentative="1">
+      <w:start w:val="1"/>
+      <w:numFmt w:val="bullet"/>
+      <w:lvlText w:val="o"/>
+      <w:lvlJc w:val="left"/>
+      <w:pPr>
+        <w:ind w:left="3600" w:hanging="360"/>
+      </w:pPr>
+      <w:rPr>
+        <w:rFonts w:ascii="Courier New" w:hAnsi="Courier New" w:cs="Courier New" w:hint="default"/>
+      </w:rPr>
+    </w:lvl>
+    <w:lvl w:ilvl="5" w:tplc="300A0005" w:tentative="1">
+      <w:start w:val="1"/>
+      <w:numFmt w:val="bullet"/>
+      <w:lvlText w:val=""/>
+      <w:lvlJc w:val="left"/>
+      <w:pPr>
+        <w:ind w:left="4320" w:hanging="360"/>
+      </w:pPr>
+      <w:rPr>
+        <w:rFonts w:ascii="Wingdings" w:hAnsi="Wingdings" w:hint="default"/>
+      </w:rPr>
+    </w:lvl>
+    <w:lvl w:ilvl="6" w:tplc="300A0001" w:tentative="1">
+      <w:start w:val="1"/>
+      <w:numFmt w:val="bullet"/>
+      <w:lvlText w:val=""/>
+      <w:lvlJc w:val="left"/>
+      <w:pPr>
+        <w:ind w:left="5040" w:hanging="360"/>
+      </w:pPr>
+      <w:rPr>
+        <w:rFonts w:ascii="Symbol" w:hAnsi="Symbol" w:hint="default"/>
+      </w:rPr>
+    </w:lvl>
+    <w:lvl w:ilvl="7" w:tplc="300A0003" w:tentative="1">
+      <w:start w:val="1"/>
+      <w:numFmt w:val="bullet"/>
+      <w:lvlText w:val="o"/>
+      <w:lvlJc w:val="left"/>
+      <w:pPr>
+        <w:ind w:left="5760" w:hanging="360"/>
+      </w:pPr>
+      <w:rPr>
+        <w:rFonts w:ascii="Courier New" w:hAnsi="Courier New" w:cs="Courier New" w:hint="default"/>
+      </w:rPr>
+    </w:lvl>
+    <w:lvl w:ilvl="8" w:tplc="300A0005" w:tentative="1">
+      <w:start w:val="1"/>
+      <w:numFmt w:val="bullet"/>
+      <w:lvlText w:val=""/>
+      <w:lvlJc w:val="left"/>
+      <w:pPr>
+        <w:ind w:left="6480" w:hanging="360"/>
+      </w:pPr>
+      <w:rPr>
+        <w:rFonts w:ascii="Wingdings" w:hAnsi="Wingdings" w:hint="default"/>
+      </w:rPr>
+    </w:lvl>
+  </w:abstractNum>
+  <w:abstractNum w:abstractNumId="34" w15:restartNumberingAfterBreak="0">
     <w:nsid w:val="544802C9"/>
     <w:multiLevelType w:val="hybridMultilevel"/>
     <w:tmpl w:val="1896B1E8"/>
@@ -20672,7 +24499,7 @@
       </w:rPr>
     </w:lvl>
   </w:abstractNum>
-  <w:abstractNum w:abstractNumId="23" w15:restartNumberingAfterBreak="0">
+  <w:abstractNum w:abstractNumId="35" w15:restartNumberingAfterBreak="0">
     <w:nsid w:val="545B6813"/>
     <w:multiLevelType w:val="hybridMultilevel"/>
     <w:tmpl w:val="ED520424"/>
@@ -20785,7 +24612,7 @@
       </w:rPr>
     </w:lvl>
   </w:abstractNum>
-  <w:abstractNum w:abstractNumId="24" w15:restartNumberingAfterBreak="0">
+  <w:abstractNum w:abstractNumId="36" w15:restartNumberingAfterBreak="0">
     <w:nsid w:val="58BC6AE3"/>
     <w:multiLevelType w:val="hybridMultilevel"/>
     <w:tmpl w:val="26A03376"/>
@@ -20874,7 +24701,7 @@
       </w:pPr>
     </w:lvl>
   </w:abstractNum>
-  <w:abstractNum w:abstractNumId="25" w15:restartNumberingAfterBreak="0">
+  <w:abstractNum w:abstractNumId="37" w15:restartNumberingAfterBreak="0">
     <w:nsid w:val="591721A2"/>
     <w:multiLevelType w:val="hybridMultilevel"/>
     <w:tmpl w:val="E7764066"/>
@@ -20987,7 +24814,7 @@
       </w:rPr>
     </w:lvl>
   </w:abstractNum>
-  <w:abstractNum w:abstractNumId="26" w15:restartNumberingAfterBreak="0">
+  <w:abstractNum w:abstractNumId="38" w15:restartNumberingAfterBreak="0">
     <w:nsid w:val="59BB161A"/>
     <w:multiLevelType w:val="hybridMultilevel"/>
     <w:tmpl w:val="2B76D534"/>
@@ -21100,7 +24927,7 @@
       </w:rPr>
     </w:lvl>
   </w:abstractNum>
-  <w:abstractNum w:abstractNumId="27" w15:restartNumberingAfterBreak="0">
+  <w:abstractNum w:abstractNumId="39" w15:restartNumberingAfterBreak="0">
     <w:nsid w:val="5D165672"/>
     <w:multiLevelType w:val="hybridMultilevel"/>
     <w:tmpl w:val="54B4DC6A"/>
@@ -21213,7 +25040,7 @@
       </w:rPr>
     </w:lvl>
   </w:abstractNum>
-  <w:abstractNum w:abstractNumId="28" w15:restartNumberingAfterBreak="0">
+  <w:abstractNum w:abstractNumId="40" w15:restartNumberingAfterBreak="0">
     <w:nsid w:val="6212110F"/>
     <w:multiLevelType w:val="hybridMultilevel"/>
     <w:tmpl w:val="CF6283E8"/>
@@ -21326,7 +25153,7 @@
       </w:rPr>
     </w:lvl>
   </w:abstractNum>
-  <w:abstractNum w:abstractNumId="29" w15:restartNumberingAfterBreak="0">
+  <w:abstractNum w:abstractNumId="41" w15:restartNumberingAfterBreak="0">
     <w:nsid w:val="65B070A9"/>
     <w:multiLevelType w:val="multilevel"/>
     <w:tmpl w:val="A3C4414C"/>
@@ -21444,7 +25271,7 @@
       </w:rPr>
     </w:lvl>
   </w:abstractNum>
-  <w:abstractNum w:abstractNumId="30" w15:restartNumberingAfterBreak="0">
+  <w:abstractNum w:abstractNumId="42" w15:restartNumberingAfterBreak="0">
     <w:nsid w:val="6A4A5705"/>
     <w:multiLevelType w:val="hybridMultilevel"/>
     <w:tmpl w:val="6590D05A"/>
@@ -21557,7 +25384,7 @@
       </w:rPr>
     </w:lvl>
   </w:abstractNum>
-  <w:abstractNum w:abstractNumId="31" w15:restartNumberingAfterBreak="0">
+  <w:abstractNum w:abstractNumId="43" w15:restartNumberingAfterBreak="0">
     <w:nsid w:val="6CE5494B"/>
     <w:multiLevelType w:val="multilevel"/>
     <w:tmpl w:val="E99CB17A"/>
@@ -21690,7 +25517,7 @@
       </w:pPr>
     </w:lvl>
   </w:abstractNum>
-  <w:abstractNum w:abstractNumId="32" w15:restartNumberingAfterBreak="0">
+  <w:abstractNum w:abstractNumId="44" w15:restartNumberingAfterBreak="0">
     <w:nsid w:val="6E8A05C5"/>
     <w:multiLevelType w:val="hybridMultilevel"/>
     <w:tmpl w:val="FF02B5EA"/>
@@ -21803,7 +25630,7 @@
       </w:rPr>
     </w:lvl>
   </w:abstractNum>
-  <w:abstractNum w:abstractNumId="33" w15:restartNumberingAfterBreak="0">
+  <w:abstractNum w:abstractNumId="45" w15:restartNumberingAfterBreak="0">
     <w:nsid w:val="76A85AAA"/>
     <w:multiLevelType w:val="hybridMultilevel"/>
     <w:tmpl w:val="D13C7E6A"/>
@@ -21916,7 +25743,7 @@
       </w:rPr>
     </w:lvl>
   </w:abstractNum>
-  <w:abstractNum w:abstractNumId="34" w15:restartNumberingAfterBreak="0">
+  <w:abstractNum w:abstractNumId="46" w15:restartNumberingAfterBreak="0">
     <w:nsid w:val="7A555AFC"/>
     <w:multiLevelType w:val="multilevel"/>
     <w:tmpl w:val="90EC346E"/>
@@ -22037,110 +25864,262 @@
       </w:pPr>
     </w:lvl>
   </w:abstractNum>
-  <w:num w:numId="1" w16cid:durableId="143202042">
+  <w:abstractNum w:abstractNumId="47" w15:restartNumberingAfterBreak="0">
+    <w:nsid w:val="7B831940"/>
+    <w:multiLevelType w:val="hybridMultilevel"/>
+    <w:tmpl w:val="DEC861C4"/>
+    <w:lvl w:ilvl="0" w:tplc="300A0001">
+      <w:start w:val="1"/>
+      <w:numFmt w:val="bullet"/>
+      <w:lvlText w:val=""/>
+      <w:lvlJc w:val="left"/>
+      <w:pPr>
+        <w:ind w:left="720" w:hanging="360"/>
+      </w:pPr>
+      <w:rPr>
+        <w:rFonts w:ascii="Symbol" w:hAnsi="Symbol" w:hint="default"/>
+      </w:rPr>
+    </w:lvl>
+    <w:lvl w:ilvl="1" w:tplc="300A0003" w:tentative="1">
+      <w:start w:val="1"/>
+      <w:numFmt w:val="bullet"/>
+      <w:lvlText w:val="o"/>
+      <w:lvlJc w:val="left"/>
+      <w:pPr>
+        <w:ind w:left="1440" w:hanging="360"/>
+      </w:pPr>
+      <w:rPr>
+        <w:rFonts w:ascii="Courier New" w:hAnsi="Courier New" w:cs="Courier New" w:hint="default"/>
+      </w:rPr>
+    </w:lvl>
+    <w:lvl w:ilvl="2" w:tplc="300A0005" w:tentative="1">
+      <w:start w:val="1"/>
+      <w:numFmt w:val="bullet"/>
+      <w:lvlText w:val=""/>
+      <w:lvlJc w:val="left"/>
+      <w:pPr>
+        <w:ind w:left="2160" w:hanging="360"/>
+      </w:pPr>
+      <w:rPr>
+        <w:rFonts w:ascii="Wingdings" w:hAnsi="Wingdings" w:hint="default"/>
+      </w:rPr>
+    </w:lvl>
+    <w:lvl w:ilvl="3" w:tplc="300A0001" w:tentative="1">
+      <w:start w:val="1"/>
+      <w:numFmt w:val="bullet"/>
+      <w:lvlText w:val=""/>
+      <w:lvlJc w:val="left"/>
+      <w:pPr>
+        <w:ind w:left="2880" w:hanging="360"/>
+      </w:pPr>
+      <w:rPr>
+        <w:rFonts w:ascii="Symbol" w:hAnsi="Symbol" w:hint="default"/>
+      </w:rPr>
+    </w:lvl>
+    <w:lvl w:ilvl="4" w:tplc="300A0003" w:tentative="1">
+      <w:start w:val="1"/>
+      <w:numFmt w:val="bullet"/>
+      <w:lvlText w:val="o"/>
+      <w:lvlJc w:val="left"/>
+      <w:pPr>
+        <w:ind w:left="3600" w:hanging="360"/>
+      </w:pPr>
+      <w:rPr>
+        <w:rFonts w:ascii="Courier New" w:hAnsi="Courier New" w:cs="Courier New" w:hint="default"/>
+      </w:rPr>
+    </w:lvl>
+    <w:lvl w:ilvl="5" w:tplc="300A0005" w:tentative="1">
+      <w:start w:val="1"/>
+      <w:numFmt w:val="bullet"/>
+      <w:lvlText w:val=""/>
+      <w:lvlJc w:val="left"/>
+      <w:pPr>
+        <w:ind w:left="4320" w:hanging="360"/>
+      </w:pPr>
+      <w:rPr>
+        <w:rFonts w:ascii="Wingdings" w:hAnsi="Wingdings" w:hint="default"/>
+      </w:rPr>
+    </w:lvl>
+    <w:lvl w:ilvl="6" w:tplc="300A0001" w:tentative="1">
+      <w:start w:val="1"/>
+      <w:numFmt w:val="bullet"/>
+      <w:lvlText w:val=""/>
+      <w:lvlJc w:val="left"/>
+      <w:pPr>
+        <w:ind w:left="5040" w:hanging="360"/>
+      </w:pPr>
+      <w:rPr>
+        <w:rFonts w:ascii="Symbol" w:hAnsi="Symbol" w:hint="default"/>
+      </w:rPr>
+    </w:lvl>
+    <w:lvl w:ilvl="7" w:tplc="300A0003" w:tentative="1">
+      <w:start w:val="1"/>
+      <w:numFmt w:val="bullet"/>
+      <w:lvlText w:val="o"/>
+      <w:lvlJc w:val="left"/>
+      <w:pPr>
+        <w:ind w:left="5760" w:hanging="360"/>
+      </w:pPr>
+      <w:rPr>
+        <w:rFonts w:ascii="Courier New" w:hAnsi="Courier New" w:cs="Courier New" w:hint="default"/>
+      </w:rPr>
+    </w:lvl>
+    <w:lvl w:ilvl="8" w:tplc="300A0005" w:tentative="1">
+      <w:start w:val="1"/>
+      <w:numFmt w:val="bullet"/>
+      <w:lvlText w:val=""/>
+      <w:lvlJc w:val="left"/>
+      <w:pPr>
+        <w:ind w:left="6480" w:hanging="360"/>
+      </w:pPr>
+      <w:rPr>
+        <w:rFonts w:ascii="Wingdings" w:hAnsi="Wingdings" w:hint="default"/>
+      </w:rPr>
+    </w:lvl>
+  </w:abstractNum>
+  <w:num w:numId="1">
+    <w:abstractNumId w:val="42"/>
+  </w:num>
+  <w:num w:numId="2">
+    <w:abstractNumId w:val="35"/>
+  </w:num>
+  <w:num w:numId="3">
+    <w:abstractNumId w:val="9"/>
+  </w:num>
+  <w:num w:numId="4">
+    <w:abstractNumId w:val="10"/>
+  </w:num>
+  <w:num w:numId="5">
+    <w:abstractNumId w:val="15"/>
+  </w:num>
+  <w:num w:numId="6">
+    <w:abstractNumId w:val="41"/>
+  </w:num>
+  <w:num w:numId="7">
+    <w:abstractNumId w:val="7"/>
+  </w:num>
+  <w:num w:numId="8">
     <w:abstractNumId w:val="30"/>
   </w:num>
-  <w:num w:numId="2" w16cid:durableId="729154492">
+  <w:num w:numId="9">
+    <w:abstractNumId w:val="44"/>
+  </w:num>
+  <w:num w:numId="10">
+    <w:abstractNumId w:val="21"/>
+  </w:num>
+  <w:num w:numId="11">
+    <w:abstractNumId w:val="6"/>
+  </w:num>
+  <w:num w:numId="12">
+    <w:abstractNumId w:val="4"/>
+  </w:num>
+  <w:num w:numId="13">
+    <w:abstractNumId w:val="18"/>
+  </w:num>
+  <w:num w:numId="14">
+    <w:abstractNumId w:val="45"/>
+  </w:num>
+  <w:num w:numId="15">
+    <w:abstractNumId w:val="38"/>
+  </w:num>
+  <w:num w:numId="16">
+    <w:abstractNumId w:val="34"/>
+  </w:num>
+  <w:num w:numId="17">
+    <w:abstractNumId w:val="16"/>
+  </w:num>
+  <w:num w:numId="18">
+    <w:abstractNumId w:val="37"/>
+  </w:num>
+  <w:num w:numId="19">
+    <w:abstractNumId w:val="46"/>
+  </w:num>
+  <w:num w:numId="20">
+    <w:abstractNumId w:val="43"/>
+  </w:num>
+  <w:num w:numId="21">
+    <w:abstractNumId w:val="22"/>
+  </w:num>
+  <w:num w:numId="22">
+    <w:abstractNumId w:val="5"/>
+  </w:num>
+  <w:num w:numId="23">
+    <w:abstractNumId w:val="2"/>
+  </w:num>
+  <w:num w:numId="24">
+    <w:abstractNumId w:val="40"/>
+  </w:num>
+  <w:num w:numId="25">
+    <w:abstractNumId w:val="17"/>
+  </w:num>
+  <w:num w:numId="26">
+    <w:abstractNumId w:val="32"/>
+  </w:num>
+  <w:num w:numId="27">
+    <w:abstractNumId w:val="20"/>
+  </w:num>
+  <w:num w:numId="28">
+    <w:abstractNumId w:val="36"/>
+  </w:num>
+  <w:num w:numId="29">
+    <w:abstractNumId w:val="14"/>
+  </w:num>
+  <w:num w:numId="30">
+    <w:abstractNumId w:val="24"/>
+  </w:num>
+  <w:num w:numId="31">
+    <w:abstractNumId w:val="8"/>
+  </w:num>
+  <w:num w:numId="32">
+    <w:abstractNumId w:val="27"/>
+  </w:num>
+  <w:num w:numId="33">
     <w:abstractNumId w:val="23"/>
   </w:num>
-  <w:num w:numId="3" w16cid:durableId="1873375598">
-    <w:abstractNumId w:val="6"/>
+  <w:num w:numId="34">
+    <w:abstractNumId w:val="12"/>
   </w:num>
-  <w:num w:numId="4" w16cid:durableId="1468205391">
-    <w:abstractNumId w:val="7"/>
+  <w:num w:numId="35">
+    <w:abstractNumId w:val="39"/>
   </w:num>
-  <w:num w:numId="5" w16cid:durableId="1469518967">
-    <w:abstractNumId w:val="10"/>
+  <w:num w:numId="36">
+    <w:abstractNumId w:val="31"/>
   </w:num>
-  <w:num w:numId="6" w16cid:durableId="415783630">
-    <w:abstractNumId w:val="29"/>
+  <w:num w:numId="37">
+    <w:abstractNumId w:val="11"/>
   </w:num>
-  <w:num w:numId="7" w16cid:durableId="227156066">
-    <w:abstractNumId w:val="4"/>
+  <w:num w:numId="38">
+    <w:abstractNumId w:val="0"/>
   </w:num>
-  <w:num w:numId="8" w16cid:durableId="275060516">
-    <w:abstractNumId w:val="20"/>
+  <w:num w:numId="39">
+    <w:abstractNumId w:val="33"/>
   </w:num>
-  <w:num w:numId="9" w16cid:durableId="1715735004">
-    <w:abstractNumId w:val="32"/>
+  <w:num w:numId="40">
+    <w:abstractNumId w:val="47"/>
   </w:num>
-  <w:num w:numId="10" w16cid:durableId="1897469333">
-    <w:abstractNumId w:val="15"/>
+  <w:num w:numId="41">
+    <w:abstractNumId w:val="13"/>
   </w:num>
-  <w:num w:numId="11" w16cid:durableId="179903292">
+  <w:num w:numId="42">
+    <w:abstractNumId w:val="25"/>
+  </w:num>
+  <w:num w:numId="43">
+    <w:abstractNumId w:val="26"/>
+  </w:num>
+  <w:num w:numId="44">
     <w:abstractNumId w:val="3"/>
   </w:num>
-  <w:num w:numId="12" w16cid:durableId="1886673088">
+  <w:num w:numId="45">
+    <w:abstractNumId w:val="28"/>
+  </w:num>
+  <w:num w:numId="46">
+    <w:abstractNumId w:val="19"/>
+  </w:num>
+  <w:num w:numId="47">
     <w:abstractNumId w:val="1"/>
   </w:num>
-  <w:num w:numId="13" w16cid:durableId="285502948">
-    <w:abstractNumId w:val="13"/>
-  </w:num>
-  <w:num w:numId="14" w16cid:durableId="277109251">
-    <w:abstractNumId w:val="33"/>
-  </w:num>
-  <w:num w:numId="15" w16cid:durableId="1812284896">
-    <w:abstractNumId w:val="26"/>
-  </w:num>
-  <w:num w:numId="16" w16cid:durableId="553083031">
-    <w:abstractNumId w:val="22"/>
-  </w:num>
-  <w:num w:numId="17" w16cid:durableId="1196701649">
-    <w:abstractNumId w:val="11"/>
-  </w:num>
-  <w:num w:numId="18" w16cid:durableId="422725182">
-    <w:abstractNumId w:val="25"/>
-  </w:num>
-  <w:num w:numId="19" w16cid:durableId="657226637">
-    <w:abstractNumId w:val="34"/>
-  </w:num>
-  <w:num w:numId="20" w16cid:durableId="370615784">
-    <w:abstractNumId w:val="31"/>
-  </w:num>
-  <w:num w:numId="21" w16cid:durableId="1692730554">
-    <w:abstractNumId w:val="16"/>
-  </w:num>
-  <w:num w:numId="22" w16cid:durableId="202249589">
-    <w:abstractNumId w:val="2"/>
-  </w:num>
-  <w:num w:numId="23" w16cid:durableId="1551501357">
-    <w:abstractNumId w:val="0"/>
-  </w:num>
-  <w:num w:numId="24" w16cid:durableId="1378312470">
-    <w:abstractNumId w:val="28"/>
-  </w:num>
-  <w:num w:numId="25" w16cid:durableId="1460688018">
-    <w:abstractNumId w:val="12"/>
-  </w:num>
-  <w:num w:numId="26" w16cid:durableId="459500190">
-    <w:abstractNumId w:val="21"/>
-  </w:num>
-  <w:num w:numId="27" w16cid:durableId="1934900819">
-    <w:abstractNumId w:val="14"/>
-  </w:num>
-  <w:num w:numId="28" w16cid:durableId="1130590095">
-    <w:abstractNumId w:val="24"/>
-  </w:num>
-  <w:num w:numId="29" w16cid:durableId="270627807">
-    <w:abstractNumId w:val="9"/>
-  </w:num>
-  <w:num w:numId="30" w16cid:durableId="801078270">
-    <w:abstractNumId w:val="18"/>
-  </w:num>
-  <w:num w:numId="31" w16cid:durableId="315958499">
-    <w:abstractNumId w:val="5"/>
-  </w:num>
-  <w:num w:numId="32" w16cid:durableId="1150293389">
-    <w:abstractNumId w:val="19"/>
-  </w:num>
-  <w:num w:numId="33" w16cid:durableId="1716923791">
-    <w:abstractNumId w:val="17"/>
-  </w:num>
-  <w:num w:numId="34" w16cid:durableId="2083024107">
-    <w:abstractNumId w:val="8"/>
-  </w:num>
-  <w:num w:numId="35" w16cid:durableId="379935635">
-    <w:abstractNumId w:val="27"/>
+  <w:num w:numId="48">
+    <w:abstractNumId w:val="29"/>
   </w:num>
 </w:numbering>
 </file>

</xml_diff>

<commit_message>
APORTE KENIC DE LA CRUZ
</commit_message>
<xml_diff>
--- a/Proyecto_final/GESTIÓN DE PROYECTO - PROYECTO FINAL.docx
+++ b/Proyecto_final/GESTIÓN DE PROYECTO - PROYECTO FINAL.docx
@@ -9436,21 +9436,21 @@
         <w:rPr>
           <w:rFonts w:ascii="Times New Roman" w:hAnsi="Times New Roman" w:cs="Times New Roman"/>
         </w:rPr>
-        <w:t xml:space="preserve">De La Cruz Rodriguez </w:t>
+        <w:t xml:space="preserve">De La Cruz </w:t>
       </w:r>
       <w:proofErr w:type="spellStart"/>
       <w:r>
         <w:rPr>
           <w:rFonts w:ascii="Times New Roman" w:hAnsi="Times New Roman" w:cs="Times New Roman"/>
         </w:rPr>
-        <w:t>Kenic</w:t>
+        <w:t>Rodriguez</w:t>
       </w:r>
       <w:proofErr w:type="spellEnd"/>
       <w:r>
         <w:rPr>
           <w:rFonts w:ascii="Times New Roman" w:hAnsi="Times New Roman" w:cs="Times New Roman"/>
         </w:rPr>
-        <w:t xml:space="preserve"> Francisco</w:t>
+        <w:t xml:space="preserve"> Kenic Francisco</w:t>
       </w:r>
     </w:p>
     <w:p>
@@ -22829,97 +22829,21 @@
         <w:jc w:val="both"/>
         <w:rPr>
           <w:rFonts w:ascii="Times New Roman" w:hAnsi="Times New Roman" w:cs="Times New Roman"/>
-          <w:sz w:val="24"/>
-          <w:szCs w:val="24"/>
-        </w:rPr>
-      </w:pPr>
-    </w:p>
-    <w:p>
-      <w:pPr>
-        <w:spacing w:line="360" w:lineRule="auto"/>
-        <w:jc w:val="both"/>
-        <w:rPr>
-          <w:rFonts w:ascii="Times New Roman" w:hAnsi="Times New Roman" w:cs="Times New Roman"/>
-          <w:sz w:val="24"/>
-          <w:szCs w:val="24"/>
-        </w:rPr>
-      </w:pPr>
-    </w:p>
-    <w:p>
-      <w:pPr>
-        <w:spacing w:line="360" w:lineRule="auto"/>
-        <w:jc w:val="both"/>
-        <w:rPr>
-          <w:rFonts w:ascii="Times New Roman" w:hAnsi="Times New Roman" w:cs="Times New Roman"/>
-          <w:sz w:val="24"/>
-          <w:szCs w:val="24"/>
-        </w:rPr>
-      </w:pPr>
-    </w:p>
-    <w:p>
-      <w:pPr>
-        <w:spacing w:line="360" w:lineRule="auto"/>
-        <w:jc w:val="both"/>
-        <w:rPr>
-          <w:rFonts w:ascii="Times New Roman" w:hAnsi="Times New Roman" w:cs="Times New Roman"/>
-          <w:sz w:val="24"/>
-          <w:szCs w:val="24"/>
-        </w:rPr>
-      </w:pPr>
-    </w:p>
-    <w:p>
-      <w:pPr>
-        <w:spacing w:line="360" w:lineRule="auto"/>
-        <w:jc w:val="both"/>
-        <w:rPr>
-          <w:rFonts w:ascii="Times New Roman" w:hAnsi="Times New Roman" w:cs="Times New Roman"/>
-          <w:sz w:val="24"/>
-          <w:szCs w:val="24"/>
-        </w:rPr>
-      </w:pPr>
-    </w:p>
-    <w:p>
-      <w:pPr>
-        <w:spacing w:line="360" w:lineRule="auto"/>
-        <w:jc w:val="both"/>
-        <w:rPr>
-          <w:rFonts w:ascii="Times New Roman" w:hAnsi="Times New Roman" w:cs="Times New Roman"/>
-          <w:sz w:val="24"/>
-          <w:szCs w:val="24"/>
-        </w:rPr>
-      </w:pPr>
-    </w:p>
-    <w:p>
-      <w:pPr>
-        <w:spacing w:line="360" w:lineRule="auto"/>
-        <w:jc w:val="both"/>
-        <w:rPr>
-          <w:rFonts w:ascii="Times New Roman" w:hAnsi="Times New Roman" w:cs="Times New Roman"/>
-          <w:sz w:val="24"/>
-          <w:szCs w:val="24"/>
-        </w:rPr>
-      </w:pPr>
-    </w:p>
-    <w:p>
-      <w:pPr>
-        <w:spacing w:line="360" w:lineRule="auto"/>
-        <w:jc w:val="both"/>
-        <w:rPr>
-          <w:rFonts w:ascii="Times New Roman" w:hAnsi="Times New Roman" w:cs="Times New Roman"/>
-          <w:b/>
-          <w:bCs/>
-          <w:sz w:val="24"/>
-          <w:szCs w:val="24"/>
-        </w:rPr>
-      </w:pPr>
-      <w:r>
-        <w:rPr>
-          <w:rFonts w:ascii="Times New Roman" w:hAnsi="Times New Roman" w:cs="Times New Roman"/>
-          <w:b/>
-          <w:bCs/>
-          <w:sz w:val="24"/>
-          <w:szCs w:val="24"/>
-        </w:rPr>
+          <w:b/>
+          <w:bCs/>
+          <w:sz w:val="24"/>
+          <w:szCs w:val="24"/>
+        </w:rPr>
+      </w:pPr>
+      <w:r>
+        <w:rPr>
+          <w:rFonts w:ascii="Times New Roman" w:hAnsi="Times New Roman" w:cs="Times New Roman"/>
+          <w:b/>
+          <w:bCs/>
+          <w:sz w:val="24"/>
+          <w:szCs w:val="24"/>
+        </w:rPr>
+        <w:lastRenderedPageBreak/>
         <w:t>6.6: Controlar el Cronograma</w:t>
       </w:r>
     </w:p>
@@ -23206,7 +23130,6 @@
           <w:sz w:val="24"/>
           <w:szCs w:val="24"/>
         </w:rPr>
-        <w:lastRenderedPageBreak/>
         <w:t>Progreso del diseño: ¿Se entregaron los planos en el plazo previsto?</w:t>
       </w:r>
     </w:p>
@@ -23360,6 +23283,7 @@
           <w:sz w:val="24"/>
           <w:szCs w:val="24"/>
         </w:rPr>
+        <w:lastRenderedPageBreak/>
         <w:t>Activos de los procesos organizacionales: Datos históricos de proyectos similares que permitan comparar el rendimiento actual con proyectos pasados.</w:t>
       </w:r>
     </w:p>
@@ -23570,7 +23494,6 @@
           <w:sz w:val="24"/>
           <w:szCs w:val="24"/>
         </w:rPr>
-        <w:lastRenderedPageBreak/>
         <w:t>Se evalúan patrones en el rendimiento del cronograma. Por ejemplo, si las actividades iniciales han acumulado retrasos, es probable que las siguientes también sufran demoras.</w:t>
       </w:r>
     </w:p>
@@ -23686,6 +23609,7 @@
           <w:sz w:val="24"/>
           <w:szCs w:val="24"/>
         </w:rPr>
+        <w:lastRenderedPageBreak/>
         <w:t>Usar herramientas como Microsoft Project o similares para monitorear gráficas de Gantt y diagramas de red que permitan identificar desviaciones en tiempo real.</w:t>
       </w:r>
     </w:p>
@@ -23912,7 +23836,6 @@
           <w:sz w:val="24"/>
           <w:szCs w:val="24"/>
         </w:rPr>
-        <w:lastRenderedPageBreak/>
         <w:t>Situación: La construcción de la estructura del taller estaba planificada para 30 días, pero a mitad del proceso (día 15) solo se ha completado el 40% de la tarea.</w:t>
       </w:r>
     </w:p>
@@ -24073,15 +23996,1197 @@
     </w:p>
     <w:p>
       <w:pPr>
-        <w:jc w:val="both"/>
-        <w:rPr>
-          <w:rFonts w:ascii="Times New Roman" w:hAnsi="Times New Roman" w:cs="Times New Roman"/>
-          <w:sz w:val="24"/>
-          <w:szCs w:val="24"/>
-        </w:rPr>
-      </w:pPr>
-    </w:p>
-    <w:p/>
+        <w:jc w:val="center"/>
+        <w:rPr>
+          <w:rFonts w:ascii="Times New Roman" w:hAnsi="Times New Roman" w:cs="Times New Roman"/>
+          <w:b/>
+          <w:bCs/>
+          <w:sz w:val="24"/>
+          <w:szCs w:val="24"/>
+        </w:rPr>
+      </w:pPr>
+      <w:r>
+        <w:rPr>
+          <w:rFonts w:ascii="Times New Roman" w:hAnsi="Times New Roman" w:cs="Times New Roman"/>
+          <w:b/>
+          <w:bCs/>
+          <w:sz w:val="24"/>
+          <w:szCs w:val="24"/>
+        </w:rPr>
+        <w:lastRenderedPageBreak/>
+        <w:t>CAPÍTULO 7</w:t>
+      </w:r>
+      <w:r>
+        <w:rPr>
+          <w:rFonts w:ascii="Times New Roman" w:hAnsi="Times New Roman" w:cs="Times New Roman"/>
+          <w:b/>
+          <w:bCs/>
+          <w:sz w:val="24"/>
+          <w:szCs w:val="24"/>
+        </w:rPr>
+        <w:t xml:space="preserve">: </w:t>
+      </w:r>
+      <w:r>
+        <w:rPr>
+          <w:rFonts w:ascii="Times New Roman" w:hAnsi="Times New Roman" w:cs="Times New Roman"/>
+          <w:b/>
+          <w:bCs/>
+          <w:sz w:val="24"/>
+          <w:szCs w:val="24"/>
+        </w:rPr>
+        <w:t>GESTIÓN DE LOS COSTOS DEL PROYECTO</w:t>
+      </w:r>
+    </w:p>
+    <w:p>
+      <w:pPr>
+        <w:rPr>
+          <w:rFonts w:ascii="Times New Roman" w:hAnsi="Times New Roman" w:cs="Times New Roman"/>
+          <w:b/>
+          <w:bCs/>
+          <w:sz w:val="24"/>
+          <w:szCs w:val="24"/>
+        </w:rPr>
+      </w:pPr>
+      <w:r>
+        <w:rPr>
+          <w:rFonts w:ascii="Times New Roman" w:hAnsi="Times New Roman" w:cs="Times New Roman"/>
+          <w:b/>
+          <w:bCs/>
+          <w:sz w:val="24"/>
+          <w:szCs w:val="24"/>
+        </w:rPr>
+        <w:t>Gestión de los Costos del Proyecto</w:t>
+      </w:r>
+    </w:p>
+    <w:p>
+      <w:pPr>
+        <w:rPr>
+          <w:rFonts w:ascii="Times New Roman" w:hAnsi="Times New Roman" w:cs="Times New Roman"/>
+          <w:sz w:val="24"/>
+          <w:szCs w:val="24"/>
+        </w:rPr>
+      </w:pPr>
+      <w:r>
+        <w:rPr>
+          <w:rFonts w:ascii="Times New Roman" w:hAnsi="Times New Roman" w:cs="Times New Roman"/>
+          <w:sz w:val="24"/>
+          <w:szCs w:val="24"/>
+        </w:rPr>
+        <w:t>La gestión de costos comprende tres procesos principales: estimar los costos, determinar el presupuesto y controlar los costos. Esto asegura que el proyecto se complete dentro del presupuesto aprobado.</w:t>
+      </w:r>
+    </w:p>
+    <w:p>
+      <w:pPr>
+        <w:pStyle w:val="Prrafodelista"/>
+        <w:numPr>
+          <w:ilvl w:val="0"/>
+          <w:numId w:val="56"/>
+        </w:numPr>
+        <w:rPr>
+          <w:rFonts w:ascii="Times New Roman" w:hAnsi="Times New Roman" w:cs="Times New Roman"/>
+          <w:b/>
+          <w:bCs/>
+          <w:sz w:val="24"/>
+          <w:szCs w:val="24"/>
+        </w:rPr>
+      </w:pPr>
+      <w:r>
+        <w:rPr>
+          <w:rFonts w:ascii="Times New Roman" w:hAnsi="Times New Roman" w:cs="Times New Roman"/>
+          <w:b/>
+          <w:bCs/>
+          <w:sz w:val="24"/>
+          <w:szCs w:val="24"/>
+        </w:rPr>
+        <w:t>Estimación de Costos</w:t>
+      </w:r>
+      <w:r>
+        <w:rPr>
+          <w:rFonts w:ascii="Times New Roman" w:hAnsi="Times New Roman" w:cs="Times New Roman"/>
+          <w:b/>
+          <w:bCs/>
+          <w:sz w:val="24"/>
+          <w:szCs w:val="24"/>
+        </w:rPr>
+        <w:t xml:space="preserve">: </w:t>
+      </w:r>
+      <w:r>
+        <w:rPr>
+          <w:rFonts w:ascii="Times New Roman" w:hAnsi="Times New Roman" w:cs="Times New Roman"/>
+          <w:sz w:val="24"/>
+          <w:szCs w:val="24"/>
+        </w:rPr>
+        <w:t>Este proceso implica prever los recursos financieros necesarios para actividades específicas, tales como:</w:t>
+      </w:r>
+    </w:p>
+    <w:p>
+      <w:pPr>
+        <w:pStyle w:val="Prrafodelista"/>
+        <w:numPr>
+          <w:ilvl w:val="0"/>
+          <w:numId w:val="57"/>
+        </w:numPr>
+        <w:rPr>
+          <w:rFonts w:ascii="Times New Roman" w:hAnsi="Times New Roman" w:cs="Times New Roman"/>
+          <w:b/>
+          <w:bCs/>
+          <w:sz w:val="24"/>
+          <w:szCs w:val="24"/>
+        </w:rPr>
+      </w:pPr>
+      <w:r>
+        <w:rPr>
+          <w:rFonts w:ascii="Times New Roman" w:hAnsi="Times New Roman" w:cs="Times New Roman"/>
+          <w:b/>
+          <w:bCs/>
+          <w:sz w:val="24"/>
+          <w:szCs w:val="24"/>
+        </w:rPr>
+        <w:t>Construcción e instalación:</w:t>
+      </w:r>
+      <w:r>
+        <w:rPr>
+          <w:rFonts w:ascii="Times New Roman" w:hAnsi="Times New Roman" w:cs="Times New Roman"/>
+          <w:sz w:val="24"/>
+          <w:szCs w:val="24"/>
+        </w:rPr>
+        <w:t xml:space="preserve"> Incluye el alquiler de locales, adecuaciones para maquinaria y áreas de atención al cliente</w:t>
+      </w:r>
+      <w:r>
+        <w:rPr>
+          <w:rFonts w:ascii="Times New Roman" w:hAnsi="Times New Roman" w:cs="Times New Roman"/>
+          <w:sz w:val="24"/>
+          <w:szCs w:val="24"/>
+        </w:rPr>
+        <w:t>.</w:t>
+      </w:r>
+    </w:p>
+    <w:p>
+      <w:pPr>
+        <w:pStyle w:val="Prrafodelista"/>
+        <w:numPr>
+          <w:ilvl w:val="0"/>
+          <w:numId w:val="57"/>
+        </w:numPr>
+        <w:rPr>
+          <w:rFonts w:ascii="Times New Roman" w:hAnsi="Times New Roman" w:cs="Times New Roman"/>
+          <w:b/>
+          <w:bCs/>
+          <w:sz w:val="24"/>
+          <w:szCs w:val="24"/>
+        </w:rPr>
+      </w:pPr>
+      <w:r>
+        <w:rPr>
+          <w:rFonts w:ascii="Times New Roman" w:hAnsi="Times New Roman" w:cs="Times New Roman"/>
+          <w:b/>
+          <w:bCs/>
+          <w:sz w:val="24"/>
+          <w:szCs w:val="24"/>
+        </w:rPr>
+        <w:t xml:space="preserve">Adquisición de equipos: </w:t>
+      </w:r>
+      <w:r>
+        <w:rPr>
+          <w:rFonts w:ascii="Times New Roman" w:hAnsi="Times New Roman" w:cs="Times New Roman"/>
+          <w:sz w:val="24"/>
+          <w:szCs w:val="24"/>
+        </w:rPr>
+        <w:t>Herramientas especializadas, elevadores, compresores y software para diagnósticos.</w:t>
+      </w:r>
+    </w:p>
+    <w:p>
+      <w:pPr>
+        <w:pStyle w:val="Prrafodelista"/>
+        <w:numPr>
+          <w:ilvl w:val="0"/>
+          <w:numId w:val="57"/>
+        </w:numPr>
+        <w:rPr>
+          <w:rFonts w:ascii="Times New Roman" w:hAnsi="Times New Roman" w:cs="Times New Roman"/>
+          <w:b/>
+          <w:bCs/>
+          <w:sz w:val="24"/>
+          <w:szCs w:val="24"/>
+        </w:rPr>
+      </w:pPr>
+      <w:r>
+        <w:rPr>
+          <w:rFonts w:ascii="Times New Roman" w:hAnsi="Times New Roman" w:cs="Times New Roman"/>
+          <w:b/>
+          <w:bCs/>
+          <w:sz w:val="24"/>
+          <w:szCs w:val="24"/>
+        </w:rPr>
+        <w:t>Mano de obra:</w:t>
+      </w:r>
+      <w:r>
+        <w:rPr>
+          <w:rFonts w:ascii="Times New Roman" w:hAnsi="Times New Roman" w:cs="Times New Roman"/>
+          <w:sz w:val="24"/>
+          <w:szCs w:val="24"/>
+        </w:rPr>
+        <w:t xml:space="preserve"> Costos asociados al personal técnico y administrativo.</w:t>
+      </w:r>
+    </w:p>
+    <w:p>
+      <w:pPr>
+        <w:pStyle w:val="Prrafodelista"/>
+        <w:numPr>
+          <w:ilvl w:val="0"/>
+          <w:numId w:val="57"/>
+        </w:numPr>
+        <w:rPr>
+          <w:rFonts w:ascii="Times New Roman" w:hAnsi="Times New Roman" w:cs="Times New Roman"/>
+          <w:b/>
+          <w:bCs/>
+          <w:sz w:val="24"/>
+          <w:szCs w:val="24"/>
+        </w:rPr>
+      </w:pPr>
+      <w:r>
+        <w:rPr>
+          <w:rFonts w:ascii="Times New Roman" w:hAnsi="Times New Roman" w:cs="Times New Roman"/>
+          <w:b/>
+          <w:bCs/>
+          <w:sz w:val="24"/>
+          <w:szCs w:val="24"/>
+        </w:rPr>
+        <w:t>Otros recursos:</w:t>
+      </w:r>
+      <w:r>
+        <w:rPr>
+          <w:rFonts w:ascii="Times New Roman" w:hAnsi="Times New Roman" w:cs="Times New Roman"/>
+          <w:sz w:val="24"/>
+          <w:szCs w:val="24"/>
+        </w:rPr>
+        <w:t xml:space="preserve"> Materiales de oficina, servicios públicos y contingencias.</w:t>
+      </w:r>
+    </w:p>
+    <w:p>
+      <w:pPr>
+        <w:ind w:left="720"/>
+        <w:rPr>
+          <w:rFonts w:ascii="Times New Roman" w:hAnsi="Times New Roman" w:cs="Times New Roman"/>
+          <w:b/>
+          <w:bCs/>
+          <w:sz w:val="24"/>
+          <w:szCs w:val="24"/>
+        </w:rPr>
+      </w:pPr>
+      <w:r>
+        <w:rPr>
+          <w:rFonts w:ascii="Times New Roman" w:hAnsi="Times New Roman" w:cs="Times New Roman"/>
+          <w:b/>
+          <w:bCs/>
+          <w:sz w:val="24"/>
+          <w:szCs w:val="24"/>
+        </w:rPr>
+        <w:t>Herramientas de estimación recomendadas:</w:t>
+      </w:r>
+    </w:p>
+    <w:p>
+      <w:pPr>
+        <w:pStyle w:val="Prrafodelista"/>
+        <w:numPr>
+          <w:ilvl w:val="0"/>
+          <w:numId w:val="58"/>
+        </w:numPr>
+        <w:rPr>
+          <w:rFonts w:ascii="Times New Roman" w:hAnsi="Times New Roman" w:cs="Times New Roman"/>
+          <w:b/>
+          <w:bCs/>
+          <w:sz w:val="24"/>
+          <w:szCs w:val="24"/>
+        </w:rPr>
+      </w:pPr>
+      <w:r>
+        <w:rPr>
+          <w:rFonts w:ascii="Times New Roman" w:hAnsi="Times New Roman" w:cs="Times New Roman"/>
+          <w:b/>
+          <w:bCs/>
+          <w:sz w:val="24"/>
+          <w:szCs w:val="24"/>
+        </w:rPr>
+        <w:t>Estimación análoga:</w:t>
+      </w:r>
+      <w:r>
+        <w:rPr>
+          <w:rFonts w:ascii="Times New Roman" w:hAnsi="Times New Roman" w:cs="Times New Roman"/>
+          <w:sz w:val="24"/>
+          <w:szCs w:val="24"/>
+        </w:rPr>
+        <w:t xml:space="preserve"> Basada en proyectos similares en la región.</w:t>
+      </w:r>
+    </w:p>
+    <w:p>
+      <w:pPr>
+        <w:pStyle w:val="Prrafodelista"/>
+        <w:numPr>
+          <w:ilvl w:val="0"/>
+          <w:numId w:val="58"/>
+        </w:numPr>
+        <w:rPr>
+          <w:rFonts w:ascii="Times New Roman" w:hAnsi="Times New Roman" w:cs="Times New Roman"/>
+          <w:b/>
+          <w:bCs/>
+          <w:sz w:val="24"/>
+          <w:szCs w:val="24"/>
+        </w:rPr>
+      </w:pPr>
+      <w:r>
+        <w:rPr>
+          <w:rFonts w:ascii="Times New Roman" w:hAnsi="Times New Roman" w:cs="Times New Roman"/>
+          <w:b/>
+          <w:bCs/>
+          <w:sz w:val="24"/>
+          <w:szCs w:val="24"/>
+        </w:rPr>
+        <w:t>Estimación paramétrica:</w:t>
+      </w:r>
+      <w:r>
+        <w:rPr>
+          <w:rFonts w:ascii="Times New Roman" w:hAnsi="Times New Roman" w:cs="Times New Roman"/>
+          <w:sz w:val="24"/>
+          <w:szCs w:val="24"/>
+        </w:rPr>
+        <w:t xml:space="preserve"> Utilizando costos unitarios por tipo de servicio o equipo.</w:t>
+      </w:r>
+    </w:p>
+    <w:p>
+      <w:pPr>
+        <w:pStyle w:val="Prrafodelista"/>
+        <w:numPr>
+          <w:ilvl w:val="0"/>
+          <w:numId w:val="58"/>
+        </w:numPr>
+        <w:rPr>
+          <w:rFonts w:ascii="Times New Roman" w:hAnsi="Times New Roman" w:cs="Times New Roman"/>
+          <w:b/>
+          <w:bCs/>
+          <w:sz w:val="24"/>
+          <w:szCs w:val="24"/>
+        </w:rPr>
+      </w:pPr>
+      <w:r>
+        <w:rPr>
+          <w:rFonts w:ascii="Times New Roman" w:hAnsi="Times New Roman" w:cs="Times New Roman"/>
+          <w:b/>
+          <w:bCs/>
+          <w:sz w:val="24"/>
+          <w:szCs w:val="24"/>
+        </w:rPr>
+        <w:t>Juicio de expertos:</w:t>
+      </w:r>
+      <w:r>
+        <w:rPr>
+          <w:rFonts w:ascii="Times New Roman" w:hAnsi="Times New Roman" w:cs="Times New Roman"/>
+          <w:sz w:val="24"/>
+          <w:szCs w:val="24"/>
+        </w:rPr>
+        <w:t xml:space="preserve"> Opiniones de especialistas locales en mecánica automotriz.</w:t>
+      </w:r>
+    </w:p>
+    <w:p>
+      <w:pPr>
+        <w:rPr>
+          <w:rFonts w:ascii="Times New Roman" w:hAnsi="Times New Roman" w:cs="Times New Roman"/>
+          <w:sz w:val="24"/>
+          <w:szCs w:val="24"/>
+        </w:rPr>
+      </w:pPr>
+    </w:p>
+    <w:p>
+      <w:pPr>
+        <w:pStyle w:val="Prrafodelista"/>
+        <w:numPr>
+          <w:ilvl w:val="0"/>
+          <w:numId w:val="56"/>
+        </w:numPr>
+        <w:rPr>
+          <w:rFonts w:ascii="Times New Roman" w:hAnsi="Times New Roman" w:cs="Times New Roman"/>
+          <w:b/>
+          <w:bCs/>
+          <w:sz w:val="24"/>
+          <w:szCs w:val="24"/>
+        </w:rPr>
+      </w:pPr>
+      <w:r>
+        <w:rPr>
+          <w:rFonts w:ascii="Times New Roman" w:hAnsi="Times New Roman" w:cs="Times New Roman"/>
+          <w:b/>
+          <w:bCs/>
+          <w:sz w:val="24"/>
+          <w:szCs w:val="24"/>
+        </w:rPr>
+        <w:t>Determinación del Presupuesto</w:t>
+      </w:r>
+      <w:r>
+        <w:rPr>
+          <w:rFonts w:ascii="Times New Roman" w:hAnsi="Times New Roman" w:cs="Times New Roman"/>
+          <w:b/>
+          <w:bCs/>
+          <w:sz w:val="24"/>
+          <w:szCs w:val="24"/>
+        </w:rPr>
+        <w:t xml:space="preserve">: </w:t>
+      </w:r>
+      <w:r>
+        <w:rPr>
+          <w:rFonts w:ascii="Times New Roman" w:hAnsi="Times New Roman" w:cs="Times New Roman"/>
+          <w:sz w:val="24"/>
+          <w:szCs w:val="24"/>
+        </w:rPr>
+        <w:t>En esta etapa se consolidan las estimaciones para establecer la línea base de costos autorizada. Esta línea incluye:</w:t>
+      </w:r>
+    </w:p>
+    <w:p>
+      <w:pPr>
+        <w:pStyle w:val="Prrafodelista"/>
+        <w:numPr>
+          <w:ilvl w:val="0"/>
+          <w:numId w:val="60"/>
+        </w:numPr>
+        <w:rPr>
+          <w:rFonts w:ascii="Times New Roman" w:hAnsi="Times New Roman" w:cs="Times New Roman"/>
+          <w:sz w:val="24"/>
+          <w:szCs w:val="24"/>
+        </w:rPr>
+      </w:pPr>
+      <w:r>
+        <w:rPr>
+          <w:rFonts w:ascii="Times New Roman" w:hAnsi="Times New Roman" w:cs="Times New Roman"/>
+          <w:b/>
+          <w:bCs/>
+          <w:sz w:val="24"/>
+          <w:szCs w:val="24"/>
+        </w:rPr>
+        <w:t>Costos directos:</w:t>
+      </w:r>
+      <w:r>
+        <w:rPr>
+          <w:rFonts w:ascii="Times New Roman" w:hAnsi="Times New Roman" w:cs="Times New Roman"/>
+          <w:sz w:val="24"/>
+          <w:szCs w:val="24"/>
+        </w:rPr>
+        <w:t xml:space="preserve"> Materiales, salarios y alquiler.</w:t>
+      </w:r>
+    </w:p>
+    <w:p>
+      <w:pPr>
+        <w:pStyle w:val="Prrafodelista"/>
+        <w:numPr>
+          <w:ilvl w:val="0"/>
+          <w:numId w:val="60"/>
+        </w:numPr>
+        <w:rPr>
+          <w:rFonts w:ascii="Times New Roman" w:hAnsi="Times New Roman" w:cs="Times New Roman"/>
+          <w:sz w:val="24"/>
+          <w:szCs w:val="24"/>
+        </w:rPr>
+      </w:pPr>
+      <w:r>
+        <w:rPr>
+          <w:rFonts w:ascii="Times New Roman" w:hAnsi="Times New Roman" w:cs="Times New Roman"/>
+          <w:b/>
+          <w:bCs/>
+          <w:sz w:val="24"/>
+          <w:szCs w:val="24"/>
+        </w:rPr>
+        <w:t>Costos indirectos:</w:t>
+      </w:r>
+      <w:r>
+        <w:rPr>
+          <w:rFonts w:ascii="Times New Roman" w:hAnsi="Times New Roman" w:cs="Times New Roman"/>
+          <w:sz w:val="24"/>
+          <w:szCs w:val="24"/>
+        </w:rPr>
+        <w:t xml:space="preserve"> Marketing inicial, permisos legales, seguros y mantenimiento de equipos.</w:t>
+      </w:r>
+    </w:p>
+    <w:p>
+      <w:pPr>
+        <w:pStyle w:val="Prrafodelista"/>
+        <w:numPr>
+          <w:ilvl w:val="0"/>
+          <w:numId w:val="60"/>
+        </w:numPr>
+        <w:rPr>
+          <w:rFonts w:ascii="Times New Roman" w:hAnsi="Times New Roman" w:cs="Times New Roman"/>
+          <w:sz w:val="24"/>
+          <w:szCs w:val="24"/>
+        </w:rPr>
+      </w:pPr>
+      <w:r>
+        <w:rPr>
+          <w:rFonts w:ascii="Times New Roman" w:hAnsi="Times New Roman" w:cs="Times New Roman"/>
+          <w:b/>
+          <w:bCs/>
+          <w:sz w:val="24"/>
+          <w:szCs w:val="24"/>
+        </w:rPr>
+        <w:t xml:space="preserve">Reservas para contingencias: </w:t>
+      </w:r>
+      <w:r>
+        <w:rPr>
+          <w:rFonts w:ascii="Times New Roman" w:hAnsi="Times New Roman" w:cs="Times New Roman"/>
+          <w:sz w:val="24"/>
+          <w:szCs w:val="24"/>
+        </w:rPr>
+        <w:t>Para cubrir imprevistos en el proceso de implementación.</w:t>
+      </w:r>
+    </w:p>
+    <w:p>
+      <w:pPr>
+        <w:ind w:left="720"/>
+        <w:rPr>
+          <w:rFonts w:ascii="Times New Roman" w:hAnsi="Times New Roman" w:cs="Times New Roman"/>
+          <w:b/>
+          <w:bCs/>
+          <w:sz w:val="24"/>
+          <w:szCs w:val="24"/>
+        </w:rPr>
+      </w:pPr>
+      <w:r>
+        <w:rPr>
+          <w:rFonts w:ascii="Times New Roman" w:hAnsi="Times New Roman" w:cs="Times New Roman"/>
+          <w:b/>
+          <w:bCs/>
+          <w:sz w:val="24"/>
+          <w:szCs w:val="24"/>
+        </w:rPr>
+        <w:t>Técnicas recomendadas:</w:t>
+      </w:r>
+    </w:p>
+    <w:p>
+      <w:pPr>
+        <w:pStyle w:val="Prrafodelista"/>
+        <w:numPr>
+          <w:ilvl w:val="0"/>
+          <w:numId w:val="59"/>
+        </w:numPr>
+        <w:rPr>
+          <w:rFonts w:ascii="Times New Roman" w:hAnsi="Times New Roman" w:cs="Times New Roman"/>
+          <w:b/>
+          <w:bCs/>
+          <w:sz w:val="24"/>
+          <w:szCs w:val="24"/>
+        </w:rPr>
+      </w:pPr>
+      <w:r>
+        <w:rPr>
+          <w:rFonts w:ascii="Times New Roman" w:hAnsi="Times New Roman" w:cs="Times New Roman"/>
+          <w:b/>
+          <w:bCs/>
+          <w:sz w:val="24"/>
+          <w:szCs w:val="24"/>
+        </w:rPr>
+        <w:t>Suma de costos por paquete de trabajo:</w:t>
+      </w:r>
+      <w:r>
+        <w:rPr>
+          <w:rFonts w:ascii="Times New Roman" w:hAnsi="Times New Roman" w:cs="Times New Roman"/>
+          <w:sz w:val="24"/>
+          <w:szCs w:val="24"/>
+        </w:rPr>
+        <w:t xml:space="preserve"> A partir de la EDT del proyecto.</w:t>
+      </w:r>
+    </w:p>
+    <w:p>
+      <w:pPr>
+        <w:pStyle w:val="Prrafodelista"/>
+        <w:numPr>
+          <w:ilvl w:val="0"/>
+          <w:numId w:val="59"/>
+        </w:numPr>
+        <w:rPr>
+          <w:rFonts w:ascii="Times New Roman" w:hAnsi="Times New Roman" w:cs="Times New Roman"/>
+          <w:b/>
+          <w:bCs/>
+          <w:sz w:val="24"/>
+          <w:szCs w:val="24"/>
+        </w:rPr>
+      </w:pPr>
+      <w:r>
+        <w:rPr>
+          <w:rFonts w:ascii="Times New Roman" w:hAnsi="Times New Roman" w:cs="Times New Roman"/>
+          <w:b/>
+          <w:bCs/>
+          <w:sz w:val="24"/>
+          <w:szCs w:val="24"/>
+        </w:rPr>
+        <w:t>Análisis de reserva:</w:t>
+      </w:r>
+      <w:r>
+        <w:rPr>
+          <w:rFonts w:ascii="Times New Roman" w:hAnsi="Times New Roman" w:cs="Times New Roman"/>
+          <w:sz w:val="24"/>
+          <w:szCs w:val="24"/>
+        </w:rPr>
+        <w:t xml:space="preserve"> Consideración de márgenes para eventos imprevistos.</w:t>
+      </w:r>
+    </w:p>
+    <w:p>
+      <w:pPr>
+        <w:rPr>
+          <w:rFonts w:ascii="Times New Roman" w:hAnsi="Times New Roman" w:cs="Times New Roman"/>
+          <w:sz w:val="24"/>
+          <w:szCs w:val="24"/>
+        </w:rPr>
+      </w:pPr>
+    </w:p>
+    <w:p>
+      <w:pPr>
+        <w:pStyle w:val="Prrafodelista"/>
+        <w:numPr>
+          <w:ilvl w:val="0"/>
+          <w:numId w:val="56"/>
+        </w:numPr>
+        <w:rPr>
+          <w:rFonts w:ascii="Times New Roman" w:hAnsi="Times New Roman" w:cs="Times New Roman"/>
+          <w:b/>
+          <w:bCs/>
+          <w:sz w:val="24"/>
+          <w:szCs w:val="24"/>
+        </w:rPr>
+      </w:pPr>
+      <w:r>
+        <w:rPr>
+          <w:rFonts w:ascii="Times New Roman" w:hAnsi="Times New Roman" w:cs="Times New Roman"/>
+          <w:b/>
+          <w:bCs/>
+          <w:sz w:val="24"/>
+          <w:szCs w:val="24"/>
+        </w:rPr>
+        <w:t>Control de Costos</w:t>
+      </w:r>
+      <w:r>
+        <w:rPr>
+          <w:rFonts w:ascii="Times New Roman" w:hAnsi="Times New Roman" w:cs="Times New Roman"/>
+          <w:b/>
+          <w:bCs/>
+          <w:sz w:val="24"/>
+          <w:szCs w:val="24"/>
+        </w:rPr>
+        <w:t xml:space="preserve">: </w:t>
+      </w:r>
+      <w:r>
+        <w:rPr>
+          <w:rFonts w:ascii="Times New Roman" w:hAnsi="Times New Roman" w:cs="Times New Roman"/>
+          <w:sz w:val="24"/>
+          <w:szCs w:val="24"/>
+        </w:rPr>
+        <w:t>La vigilancia y ajuste continuo del presupuesto son esenciales. Esto incluye:</w:t>
+      </w:r>
+    </w:p>
+    <w:p>
+      <w:pPr>
+        <w:pStyle w:val="Prrafodelista"/>
+        <w:numPr>
+          <w:ilvl w:val="0"/>
+          <w:numId w:val="61"/>
+        </w:numPr>
+        <w:rPr>
+          <w:rFonts w:ascii="Times New Roman" w:hAnsi="Times New Roman" w:cs="Times New Roman"/>
+          <w:b/>
+          <w:bCs/>
+          <w:sz w:val="24"/>
+          <w:szCs w:val="24"/>
+        </w:rPr>
+      </w:pPr>
+      <w:r>
+        <w:rPr>
+          <w:rFonts w:ascii="Times New Roman" w:hAnsi="Times New Roman" w:cs="Times New Roman"/>
+          <w:sz w:val="24"/>
+          <w:szCs w:val="24"/>
+        </w:rPr>
+        <w:t>Monitoreo del avance frente al presupuesto aprobado</w:t>
+      </w:r>
+      <w:r>
+        <w:rPr>
+          <w:rFonts w:ascii="Times New Roman" w:hAnsi="Times New Roman" w:cs="Times New Roman"/>
+          <w:sz w:val="24"/>
+          <w:szCs w:val="24"/>
+        </w:rPr>
+        <w:t>.</w:t>
+      </w:r>
+    </w:p>
+    <w:p>
+      <w:pPr>
+        <w:pStyle w:val="Prrafodelista"/>
+        <w:numPr>
+          <w:ilvl w:val="0"/>
+          <w:numId w:val="61"/>
+        </w:numPr>
+        <w:rPr>
+          <w:rFonts w:ascii="Times New Roman" w:hAnsi="Times New Roman" w:cs="Times New Roman"/>
+          <w:b/>
+          <w:bCs/>
+          <w:sz w:val="24"/>
+          <w:szCs w:val="24"/>
+        </w:rPr>
+      </w:pPr>
+      <w:r>
+        <w:rPr>
+          <w:rFonts w:ascii="Times New Roman" w:hAnsi="Times New Roman" w:cs="Times New Roman"/>
+          <w:sz w:val="24"/>
+          <w:szCs w:val="24"/>
+        </w:rPr>
+        <w:t>Implementación de indicadores como el Índice de Desempeño del Costo (CPI) y el Índice de Desempeño del Cronograma (SPI).</w:t>
+      </w:r>
+    </w:p>
+    <w:p>
+      <w:pPr>
+        <w:pStyle w:val="Prrafodelista"/>
+        <w:numPr>
+          <w:ilvl w:val="0"/>
+          <w:numId w:val="61"/>
+        </w:numPr>
+        <w:rPr>
+          <w:rFonts w:ascii="Times New Roman" w:hAnsi="Times New Roman" w:cs="Times New Roman"/>
+          <w:b/>
+          <w:bCs/>
+          <w:sz w:val="24"/>
+          <w:szCs w:val="24"/>
+        </w:rPr>
+      </w:pPr>
+      <w:r>
+        <w:rPr>
+          <w:rFonts w:ascii="Times New Roman" w:hAnsi="Times New Roman" w:cs="Times New Roman"/>
+          <w:sz w:val="24"/>
+          <w:szCs w:val="24"/>
+        </w:rPr>
+        <w:t>Identificación y gestión de variaciones en tiempo real.</w:t>
+      </w:r>
+    </w:p>
+    <w:p>
+      <w:pPr>
+        <w:rPr>
+          <w:rFonts w:ascii="Times New Roman" w:hAnsi="Times New Roman" w:cs="Times New Roman"/>
+          <w:sz w:val="24"/>
+          <w:szCs w:val="24"/>
+        </w:rPr>
+      </w:pPr>
+    </w:p>
+    <w:p>
+      <w:pPr>
+        <w:rPr>
+          <w:rFonts w:ascii="Times New Roman" w:hAnsi="Times New Roman" w:cs="Times New Roman"/>
+          <w:b/>
+          <w:bCs/>
+          <w:sz w:val="24"/>
+          <w:szCs w:val="24"/>
+        </w:rPr>
+      </w:pPr>
+      <w:r>
+        <w:rPr>
+          <w:rFonts w:ascii="Times New Roman" w:hAnsi="Times New Roman" w:cs="Times New Roman"/>
+          <w:b/>
+          <w:bCs/>
+          <w:sz w:val="24"/>
+          <w:szCs w:val="24"/>
+        </w:rPr>
+        <w:lastRenderedPageBreak/>
+        <w:t>Factores Considerados</w:t>
+      </w:r>
+    </w:p>
+    <w:tbl>
+      <w:tblPr>
+        <w:tblStyle w:val="Tablaconcuadrcula"/>
+        <w:tblW w:w="0" w:type="auto"/>
+        <w:tblLook w:val="04A0" w:firstRow="1" w:lastRow="0" w:firstColumn="1" w:lastColumn="0" w:noHBand="0" w:noVBand="1"/>
+      </w:tblPr>
+      <w:tblGrid>
+        <w:gridCol w:w="2830"/>
+        <w:gridCol w:w="6522"/>
+      </w:tblGrid>
+      <w:tr>
+        <w:trPr>
+          <w:trHeight w:val="805"/>
+        </w:trPr>
+        <w:tc>
+          <w:tcPr>
+            <w:tcW w:w="2830" w:type="dxa"/>
+            <w:shd w:val="clear" w:color="auto" w:fill="FBE4D5" w:themeFill="accent2" w:themeFillTint="33"/>
+            <w:vAlign w:val="center"/>
+          </w:tcPr>
+          <w:p>
+            <w:pPr>
+              <w:jc w:val="center"/>
+              <w:rPr>
+                <w:rFonts w:ascii="Times New Roman" w:hAnsi="Times New Roman" w:cs="Times New Roman"/>
+                <w:b/>
+                <w:bCs/>
+                <w:sz w:val="24"/>
+                <w:szCs w:val="24"/>
+              </w:rPr>
+            </w:pPr>
+            <w:r>
+              <w:rPr>
+                <w:rFonts w:ascii="Times New Roman" w:hAnsi="Times New Roman" w:cs="Times New Roman"/>
+                <w:b/>
+                <w:bCs/>
+                <w:sz w:val="24"/>
+                <w:szCs w:val="24"/>
+              </w:rPr>
+              <w:t>Entorno del proyecto</w:t>
+            </w:r>
+          </w:p>
+        </w:tc>
+        <w:tc>
+          <w:tcPr>
+            <w:tcW w:w="6522" w:type="dxa"/>
+            <w:vAlign w:val="center"/>
+          </w:tcPr>
+          <w:p>
+            <w:pPr>
+              <w:rPr>
+                <w:rFonts w:ascii="Times New Roman" w:hAnsi="Times New Roman" w:cs="Times New Roman"/>
+                <w:sz w:val="24"/>
+                <w:szCs w:val="24"/>
+              </w:rPr>
+            </w:pPr>
+            <w:r>
+              <w:rPr>
+                <w:rFonts w:ascii="Times New Roman" w:hAnsi="Times New Roman" w:cs="Times New Roman"/>
+                <w:sz w:val="24"/>
+                <w:szCs w:val="24"/>
+              </w:rPr>
+              <w:t>Factores ambientales y del mercado en Salinas, como la competencia y la demanda de servicios automotrices.</w:t>
+            </w:r>
+          </w:p>
+        </w:tc>
+      </w:tr>
+      <w:tr>
+        <w:trPr>
+          <w:trHeight w:val="561"/>
+        </w:trPr>
+        <w:tc>
+          <w:tcPr>
+            <w:tcW w:w="2830" w:type="dxa"/>
+            <w:shd w:val="clear" w:color="auto" w:fill="FBE4D5" w:themeFill="accent2" w:themeFillTint="33"/>
+            <w:vAlign w:val="center"/>
+          </w:tcPr>
+          <w:p>
+            <w:pPr>
+              <w:jc w:val="center"/>
+              <w:rPr>
+                <w:rFonts w:ascii="Times New Roman" w:hAnsi="Times New Roman" w:cs="Times New Roman"/>
+                <w:b/>
+                <w:bCs/>
+                <w:sz w:val="24"/>
+                <w:szCs w:val="24"/>
+              </w:rPr>
+            </w:pPr>
+            <w:r>
+              <w:rPr>
+                <w:rFonts w:ascii="Times New Roman" w:hAnsi="Times New Roman" w:cs="Times New Roman"/>
+                <w:b/>
+                <w:bCs/>
+                <w:sz w:val="24"/>
+                <w:szCs w:val="24"/>
+              </w:rPr>
+              <w:t>Inflación y riesgos</w:t>
+            </w:r>
+          </w:p>
+        </w:tc>
+        <w:tc>
+          <w:tcPr>
+            <w:tcW w:w="6522" w:type="dxa"/>
+            <w:vAlign w:val="center"/>
+          </w:tcPr>
+          <w:p>
+            <w:pPr>
+              <w:rPr>
+                <w:rFonts w:ascii="Times New Roman" w:hAnsi="Times New Roman" w:cs="Times New Roman"/>
+                <w:sz w:val="24"/>
+                <w:szCs w:val="24"/>
+              </w:rPr>
+            </w:pPr>
+            <w:r>
+              <w:rPr>
+                <w:rFonts w:ascii="Times New Roman" w:hAnsi="Times New Roman" w:cs="Times New Roman"/>
+                <w:sz w:val="24"/>
+                <w:szCs w:val="24"/>
+              </w:rPr>
+              <w:t>Previsión de fluctuaciones económicas en la región.</w:t>
+            </w:r>
+          </w:p>
+        </w:tc>
+      </w:tr>
+      <w:tr>
+        <w:trPr>
+          <w:trHeight w:val="838"/>
+        </w:trPr>
+        <w:tc>
+          <w:tcPr>
+            <w:tcW w:w="2830" w:type="dxa"/>
+            <w:shd w:val="clear" w:color="auto" w:fill="FBE4D5" w:themeFill="accent2" w:themeFillTint="33"/>
+            <w:vAlign w:val="center"/>
+          </w:tcPr>
+          <w:p>
+            <w:pPr>
+              <w:jc w:val="center"/>
+              <w:rPr>
+                <w:rFonts w:ascii="Times New Roman" w:hAnsi="Times New Roman" w:cs="Times New Roman"/>
+                <w:b/>
+                <w:bCs/>
+                <w:sz w:val="24"/>
+                <w:szCs w:val="24"/>
+              </w:rPr>
+            </w:pPr>
+            <w:r>
+              <w:rPr>
+                <w:rFonts w:ascii="Times New Roman" w:hAnsi="Times New Roman" w:cs="Times New Roman"/>
+                <w:b/>
+                <w:bCs/>
+                <w:sz w:val="24"/>
+                <w:szCs w:val="24"/>
+              </w:rPr>
+              <w:t>Legislación local</w:t>
+            </w:r>
+          </w:p>
+        </w:tc>
+        <w:tc>
+          <w:tcPr>
+            <w:tcW w:w="6522" w:type="dxa"/>
+            <w:vAlign w:val="center"/>
+          </w:tcPr>
+          <w:p>
+            <w:pPr>
+              <w:rPr>
+                <w:rFonts w:ascii="Times New Roman" w:hAnsi="Times New Roman" w:cs="Times New Roman"/>
+                <w:sz w:val="24"/>
+                <w:szCs w:val="24"/>
+              </w:rPr>
+            </w:pPr>
+            <w:r>
+              <w:rPr>
+                <w:rFonts w:ascii="Times New Roman" w:hAnsi="Times New Roman" w:cs="Times New Roman"/>
+                <w:sz w:val="24"/>
+                <w:szCs w:val="24"/>
+              </w:rPr>
+              <w:t>Permisos municipales y regulaciones técnicas para operaciones mecánicas.</w:t>
+            </w:r>
+          </w:p>
+        </w:tc>
+      </w:tr>
+    </w:tbl>
+    <w:p>
+      <w:pPr>
+        <w:rPr>
+          <w:rFonts w:ascii="Times New Roman" w:hAnsi="Times New Roman" w:cs="Times New Roman"/>
+          <w:sz w:val="24"/>
+          <w:szCs w:val="24"/>
+        </w:rPr>
+      </w:pPr>
+    </w:p>
+    <w:p>
+      <w:pPr>
+        <w:rPr>
+          <w:rFonts w:ascii="Times New Roman" w:hAnsi="Times New Roman" w:cs="Times New Roman"/>
+          <w:b/>
+          <w:bCs/>
+          <w:sz w:val="24"/>
+          <w:szCs w:val="24"/>
+        </w:rPr>
+      </w:pPr>
+      <w:r>
+        <w:rPr>
+          <w:rFonts w:ascii="Times New Roman" w:hAnsi="Times New Roman" w:cs="Times New Roman"/>
+          <w:b/>
+          <w:bCs/>
+          <w:sz w:val="24"/>
+          <w:szCs w:val="24"/>
+        </w:rPr>
+        <w:t>Recomendaciones</w:t>
+      </w:r>
+    </w:p>
+    <w:p>
+      <w:pPr>
+        <w:pStyle w:val="Prrafodelista"/>
+        <w:numPr>
+          <w:ilvl w:val="0"/>
+          <w:numId w:val="62"/>
+        </w:numPr>
+        <w:rPr>
+          <w:rFonts w:ascii="Times New Roman" w:hAnsi="Times New Roman" w:cs="Times New Roman"/>
+          <w:sz w:val="24"/>
+          <w:szCs w:val="24"/>
+        </w:rPr>
+      </w:pPr>
+      <w:r>
+        <w:rPr>
+          <w:rFonts w:ascii="Times New Roman" w:hAnsi="Times New Roman" w:cs="Times New Roman"/>
+          <w:sz w:val="24"/>
+          <w:szCs w:val="24"/>
+        </w:rPr>
+        <w:t>Iniciar con un estudio de factibilidad que evalúe la demanda local y los costos asociados.</w:t>
+      </w:r>
+    </w:p>
+    <w:p>
+      <w:pPr>
+        <w:pStyle w:val="Prrafodelista"/>
+        <w:numPr>
+          <w:ilvl w:val="0"/>
+          <w:numId w:val="62"/>
+        </w:numPr>
+        <w:rPr>
+          <w:rFonts w:ascii="Times New Roman" w:hAnsi="Times New Roman" w:cs="Times New Roman"/>
+          <w:sz w:val="24"/>
+          <w:szCs w:val="24"/>
+        </w:rPr>
+      </w:pPr>
+      <w:r>
+        <w:rPr>
+          <w:rFonts w:ascii="Times New Roman" w:hAnsi="Times New Roman" w:cs="Times New Roman"/>
+          <w:sz w:val="24"/>
+          <w:szCs w:val="24"/>
+        </w:rPr>
+        <w:t>Definir un plan detallado de gestión de costos, integrando todas las reservas necesarias para minimizar riesgos financieros.</w:t>
+      </w:r>
+    </w:p>
+    <w:p>
+      <w:pPr>
+        <w:pStyle w:val="Prrafodelista"/>
+        <w:numPr>
+          <w:ilvl w:val="0"/>
+          <w:numId w:val="62"/>
+        </w:numPr>
+        <w:rPr>
+          <w:rFonts w:ascii="Times New Roman" w:hAnsi="Times New Roman" w:cs="Times New Roman"/>
+          <w:sz w:val="24"/>
+          <w:szCs w:val="24"/>
+        </w:rPr>
+      </w:pPr>
+      <w:r>
+        <w:rPr>
+          <w:rFonts w:ascii="Times New Roman" w:hAnsi="Times New Roman" w:cs="Times New Roman"/>
+          <w:sz w:val="24"/>
+          <w:szCs w:val="24"/>
+        </w:rPr>
+        <w:t>Utilizar herramientas de software para el seguimiento del presupuesto y los costos en tiempo real.</w:t>
+      </w:r>
+    </w:p>
+    <w:p>
+      <w:pPr>
+        <w:pStyle w:val="Prrafodelista"/>
+        <w:numPr>
+          <w:ilvl w:val="0"/>
+          <w:numId w:val="62"/>
+        </w:numPr>
+        <w:rPr>
+          <w:rFonts w:ascii="Times New Roman" w:hAnsi="Times New Roman" w:cs="Times New Roman"/>
+          <w:sz w:val="24"/>
+          <w:szCs w:val="24"/>
+        </w:rPr>
+      </w:pPr>
+      <w:r>
+        <w:rPr>
+          <w:rFonts w:ascii="Times New Roman" w:hAnsi="Times New Roman" w:cs="Times New Roman"/>
+          <w:sz w:val="24"/>
+          <w:szCs w:val="24"/>
+        </w:rPr>
+        <w:t>Monitorear continuamente el desempeño del proyecto, con informes periódicos para los interesados clave.</w:t>
+      </w:r>
+    </w:p>
+    <w:p>
+      <w:pPr>
+        <w:rPr>
+          <w:rFonts w:ascii="Times New Roman" w:hAnsi="Times New Roman" w:cs="Times New Roman"/>
+          <w:sz w:val="24"/>
+          <w:szCs w:val="24"/>
+        </w:rPr>
+      </w:pPr>
+    </w:p>
+    <w:p>
+      <w:pPr>
+        <w:rPr>
+          <w:rFonts w:ascii="Times New Roman" w:hAnsi="Times New Roman" w:cs="Times New Roman"/>
+          <w:b/>
+          <w:bCs/>
+          <w:sz w:val="24"/>
+          <w:szCs w:val="24"/>
+        </w:rPr>
+      </w:pPr>
+      <w:r>
+        <w:rPr>
+          <w:rFonts w:ascii="Times New Roman" w:hAnsi="Times New Roman" w:cs="Times New Roman"/>
+          <w:b/>
+          <w:bCs/>
+          <w:sz w:val="24"/>
+          <w:szCs w:val="24"/>
+        </w:rPr>
+        <w:t>Conclusión</w:t>
+      </w:r>
+    </w:p>
+    <w:p>
+      <w:pPr>
+        <w:rPr>
+          <w:rFonts w:ascii="Times New Roman" w:hAnsi="Times New Roman" w:cs="Times New Roman"/>
+          <w:sz w:val="24"/>
+          <w:szCs w:val="24"/>
+        </w:rPr>
+      </w:pPr>
+      <w:r>
+        <w:rPr>
+          <w:rFonts w:ascii="Times New Roman" w:hAnsi="Times New Roman" w:cs="Times New Roman"/>
+          <w:sz w:val="24"/>
+          <w:szCs w:val="24"/>
+        </w:rPr>
+        <w:t xml:space="preserve">La creación de una </w:t>
+      </w:r>
+      <w:r>
+        <w:rPr>
+          <w:rFonts w:ascii="Times New Roman" w:hAnsi="Times New Roman" w:cs="Times New Roman"/>
+          <w:sz w:val="24"/>
+          <w:szCs w:val="24"/>
+        </w:rPr>
+        <w:t>M</w:t>
+      </w:r>
+      <w:r>
+        <w:rPr>
+          <w:rFonts w:ascii="Times New Roman" w:hAnsi="Times New Roman" w:cs="Times New Roman"/>
+          <w:sz w:val="24"/>
+          <w:szCs w:val="24"/>
+        </w:rPr>
+        <w:t xml:space="preserve">ecánica </w:t>
+      </w:r>
+      <w:r>
+        <w:rPr>
+          <w:rFonts w:ascii="Times New Roman" w:hAnsi="Times New Roman" w:cs="Times New Roman"/>
+          <w:sz w:val="24"/>
+          <w:szCs w:val="24"/>
+        </w:rPr>
+        <w:t>A</w:t>
+      </w:r>
+      <w:r>
+        <w:rPr>
+          <w:rFonts w:ascii="Times New Roman" w:hAnsi="Times New Roman" w:cs="Times New Roman"/>
+          <w:sz w:val="24"/>
+          <w:szCs w:val="24"/>
+        </w:rPr>
+        <w:t>utomotriz en Salinas puede ser exitosa si se implementan las mejores prácticas en la gestión de costos descritas en el PMBOK. Esto garantizará un equilibrio entre recursos disponibles y resultados esperados, logrando un servicio competitivo y sostenible para la comunidad.</w:t>
+      </w:r>
+    </w:p>
+    <w:p>
+      <w:pPr>
+        <w:rPr>
+          <w:rFonts w:ascii="Times New Roman" w:hAnsi="Times New Roman" w:cs="Times New Roman"/>
+          <w:sz w:val="24"/>
+          <w:szCs w:val="24"/>
+        </w:rPr>
+      </w:pPr>
+    </w:p>
+    <w:p>
+      <w:pPr>
+        <w:rPr>
+          <w:rFonts w:ascii="Times New Roman" w:hAnsi="Times New Roman" w:cs="Times New Roman"/>
+          <w:sz w:val="24"/>
+          <w:szCs w:val="24"/>
+        </w:rPr>
+      </w:pPr>
+    </w:p>
     <w:p>
       <w:pPr>
         <w:rPr>
@@ -24179,7 +25284,7 @@
         <v:path o:extrusionok="f" gradientshapeok="t" o:connecttype="rect"/>
         <o:lock v:ext="edit" aspectratio="t"/>
       </v:shapetype>
-      <v:shape id="_x0000_i1045" type="#_x0000_t75" style="width:11.25pt;height:11.25pt" o:bullet="t">
+      <v:shape id="_x0000_i1143" type="#_x0000_t75" style="width:11.4pt;height:11.4pt" o:bullet="t">
         <v:imagedata r:id="rId1" o:title="mso3B47"/>
       </v:shape>
     </w:pict>
@@ -26465,6 +27570,232 @@
     </w:lvl>
   </w:abstractNum>
   <w:abstractNum w:abstractNumId="20" w15:restartNumberingAfterBreak="0">
+    <w:nsid w:val="17874FC3"/>
+    <w:multiLevelType w:val="hybridMultilevel"/>
+    <w:tmpl w:val="7A2EC3E4"/>
+    <w:lvl w:ilvl="0" w:tplc="300A0005">
+      <w:start w:val="1"/>
+      <w:numFmt w:val="bullet"/>
+      <w:lvlText w:val=""/>
+      <w:lvlJc w:val="left"/>
+      <w:pPr>
+        <w:ind w:left="1440" w:hanging="360"/>
+      </w:pPr>
+      <w:rPr>
+        <w:rFonts w:ascii="Wingdings" w:hAnsi="Wingdings" w:hint="default"/>
+      </w:rPr>
+    </w:lvl>
+    <w:lvl w:ilvl="1" w:tplc="300A0003" w:tentative="1">
+      <w:start w:val="1"/>
+      <w:numFmt w:val="bullet"/>
+      <w:lvlText w:val="o"/>
+      <w:lvlJc w:val="left"/>
+      <w:pPr>
+        <w:ind w:left="2160" w:hanging="360"/>
+      </w:pPr>
+      <w:rPr>
+        <w:rFonts w:ascii="Courier New" w:hAnsi="Courier New" w:cs="Courier New" w:hint="default"/>
+      </w:rPr>
+    </w:lvl>
+    <w:lvl w:ilvl="2" w:tplc="300A0005" w:tentative="1">
+      <w:start w:val="1"/>
+      <w:numFmt w:val="bullet"/>
+      <w:lvlText w:val=""/>
+      <w:lvlJc w:val="left"/>
+      <w:pPr>
+        <w:ind w:left="2880" w:hanging="360"/>
+      </w:pPr>
+      <w:rPr>
+        <w:rFonts w:ascii="Wingdings" w:hAnsi="Wingdings" w:hint="default"/>
+      </w:rPr>
+    </w:lvl>
+    <w:lvl w:ilvl="3" w:tplc="300A0001" w:tentative="1">
+      <w:start w:val="1"/>
+      <w:numFmt w:val="bullet"/>
+      <w:lvlText w:val=""/>
+      <w:lvlJc w:val="left"/>
+      <w:pPr>
+        <w:ind w:left="3600" w:hanging="360"/>
+      </w:pPr>
+      <w:rPr>
+        <w:rFonts w:ascii="Symbol" w:hAnsi="Symbol" w:hint="default"/>
+      </w:rPr>
+    </w:lvl>
+    <w:lvl w:ilvl="4" w:tplc="300A0003" w:tentative="1">
+      <w:start w:val="1"/>
+      <w:numFmt w:val="bullet"/>
+      <w:lvlText w:val="o"/>
+      <w:lvlJc w:val="left"/>
+      <w:pPr>
+        <w:ind w:left="4320" w:hanging="360"/>
+      </w:pPr>
+      <w:rPr>
+        <w:rFonts w:ascii="Courier New" w:hAnsi="Courier New" w:cs="Courier New" w:hint="default"/>
+      </w:rPr>
+    </w:lvl>
+    <w:lvl w:ilvl="5" w:tplc="300A0005" w:tentative="1">
+      <w:start w:val="1"/>
+      <w:numFmt w:val="bullet"/>
+      <w:lvlText w:val=""/>
+      <w:lvlJc w:val="left"/>
+      <w:pPr>
+        <w:ind w:left="5040" w:hanging="360"/>
+      </w:pPr>
+      <w:rPr>
+        <w:rFonts w:ascii="Wingdings" w:hAnsi="Wingdings" w:hint="default"/>
+      </w:rPr>
+    </w:lvl>
+    <w:lvl w:ilvl="6" w:tplc="300A0001" w:tentative="1">
+      <w:start w:val="1"/>
+      <w:numFmt w:val="bullet"/>
+      <w:lvlText w:val=""/>
+      <w:lvlJc w:val="left"/>
+      <w:pPr>
+        <w:ind w:left="5760" w:hanging="360"/>
+      </w:pPr>
+      <w:rPr>
+        <w:rFonts w:ascii="Symbol" w:hAnsi="Symbol" w:hint="default"/>
+      </w:rPr>
+    </w:lvl>
+    <w:lvl w:ilvl="7" w:tplc="300A0003" w:tentative="1">
+      <w:start w:val="1"/>
+      <w:numFmt w:val="bullet"/>
+      <w:lvlText w:val="o"/>
+      <w:lvlJc w:val="left"/>
+      <w:pPr>
+        <w:ind w:left="6480" w:hanging="360"/>
+      </w:pPr>
+      <w:rPr>
+        <w:rFonts w:ascii="Courier New" w:hAnsi="Courier New" w:cs="Courier New" w:hint="default"/>
+      </w:rPr>
+    </w:lvl>
+    <w:lvl w:ilvl="8" w:tplc="300A0005" w:tentative="1">
+      <w:start w:val="1"/>
+      <w:numFmt w:val="bullet"/>
+      <w:lvlText w:val=""/>
+      <w:lvlJc w:val="left"/>
+      <w:pPr>
+        <w:ind w:left="7200" w:hanging="360"/>
+      </w:pPr>
+      <w:rPr>
+        <w:rFonts w:ascii="Wingdings" w:hAnsi="Wingdings" w:hint="default"/>
+      </w:rPr>
+    </w:lvl>
+  </w:abstractNum>
+  <w:abstractNum w:abstractNumId="21" w15:restartNumberingAfterBreak="0">
+    <w:nsid w:val="17F00438"/>
+    <w:multiLevelType w:val="hybridMultilevel"/>
+    <w:tmpl w:val="C8A02138"/>
+    <w:lvl w:ilvl="0" w:tplc="300A000B">
+      <w:start w:val="1"/>
+      <w:numFmt w:val="bullet"/>
+      <w:lvlText w:val=""/>
+      <w:lvlJc w:val="left"/>
+      <w:pPr>
+        <w:ind w:left="720" w:hanging="360"/>
+      </w:pPr>
+      <w:rPr>
+        <w:rFonts w:ascii="Wingdings" w:hAnsi="Wingdings" w:hint="default"/>
+      </w:rPr>
+    </w:lvl>
+    <w:lvl w:ilvl="1" w:tplc="300A0003" w:tentative="1">
+      <w:start w:val="1"/>
+      <w:numFmt w:val="bullet"/>
+      <w:lvlText w:val="o"/>
+      <w:lvlJc w:val="left"/>
+      <w:pPr>
+        <w:ind w:left="1440" w:hanging="360"/>
+      </w:pPr>
+      <w:rPr>
+        <w:rFonts w:ascii="Courier New" w:hAnsi="Courier New" w:cs="Courier New" w:hint="default"/>
+      </w:rPr>
+    </w:lvl>
+    <w:lvl w:ilvl="2" w:tplc="300A0005" w:tentative="1">
+      <w:start w:val="1"/>
+      <w:numFmt w:val="bullet"/>
+      <w:lvlText w:val=""/>
+      <w:lvlJc w:val="left"/>
+      <w:pPr>
+        <w:ind w:left="2160" w:hanging="360"/>
+      </w:pPr>
+      <w:rPr>
+        <w:rFonts w:ascii="Wingdings" w:hAnsi="Wingdings" w:hint="default"/>
+      </w:rPr>
+    </w:lvl>
+    <w:lvl w:ilvl="3" w:tplc="300A0001" w:tentative="1">
+      <w:start w:val="1"/>
+      <w:numFmt w:val="bullet"/>
+      <w:lvlText w:val=""/>
+      <w:lvlJc w:val="left"/>
+      <w:pPr>
+        <w:ind w:left="2880" w:hanging="360"/>
+      </w:pPr>
+      <w:rPr>
+        <w:rFonts w:ascii="Symbol" w:hAnsi="Symbol" w:hint="default"/>
+      </w:rPr>
+    </w:lvl>
+    <w:lvl w:ilvl="4" w:tplc="300A0003" w:tentative="1">
+      <w:start w:val="1"/>
+      <w:numFmt w:val="bullet"/>
+      <w:lvlText w:val="o"/>
+      <w:lvlJc w:val="left"/>
+      <w:pPr>
+        <w:ind w:left="3600" w:hanging="360"/>
+      </w:pPr>
+      <w:rPr>
+        <w:rFonts w:ascii="Courier New" w:hAnsi="Courier New" w:cs="Courier New" w:hint="default"/>
+      </w:rPr>
+    </w:lvl>
+    <w:lvl w:ilvl="5" w:tplc="300A0005" w:tentative="1">
+      <w:start w:val="1"/>
+      <w:numFmt w:val="bullet"/>
+      <w:lvlText w:val=""/>
+      <w:lvlJc w:val="left"/>
+      <w:pPr>
+        <w:ind w:left="4320" w:hanging="360"/>
+      </w:pPr>
+      <w:rPr>
+        <w:rFonts w:ascii="Wingdings" w:hAnsi="Wingdings" w:hint="default"/>
+      </w:rPr>
+    </w:lvl>
+    <w:lvl w:ilvl="6" w:tplc="300A0001" w:tentative="1">
+      <w:start w:val="1"/>
+      <w:numFmt w:val="bullet"/>
+      <w:lvlText w:val=""/>
+      <w:lvlJc w:val="left"/>
+      <w:pPr>
+        <w:ind w:left="5040" w:hanging="360"/>
+      </w:pPr>
+      <w:rPr>
+        <w:rFonts w:ascii="Symbol" w:hAnsi="Symbol" w:hint="default"/>
+      </w:rPr>
+    </w:lvl>
+    <w:lvl w:ilvl="7" w:tplc="300A0003" w:tentative="1">
+      <w:start w:val="1"/>
+      <w:numFmt w:val="bullet"/>
+      <w:lvlText w:val="o"/>
+      <w:lvlJc w:val="left"/>
+      <w:pPr>
+        <w:ind w:left="5760" w:hanging="360"/>
+      </w:pPr>
+      <w:rPr>
+        <w:rFonts w:ascii="Courier New" w:hAnsi="Courier New" w:cs="Courier New" w:hint="default"/>
+      </w:rPr>
+    </w:lvl>
+    <w:lvl w:ilvl="8" w:tplc="300A0005" w:tentative="1">
+      <w:start w:val="1"/>
+      <w:numFmt w:val="bullet"/>
+      <w:lvlText w:val=""/>
+      <w:lvlJc w:val="left"/>
+      <w:pPr>
+        <w:ind w:left="6480" w:hanging="360"/>
+      </w:pPr>
+      <w:rPr>
+        <w:rFonts w:ascii="Wingdings" w:hAnsi="Wingdings" w:hint="default"/>
+      </w:rPr>
+    </w:lvl>
+  </w:abstractNum>
+  <w:abstractNum w:abstractNumId="22" w15:restartNumberingAfterBreak="0">
     <w:nsid w:val="19ED53CC"/>
     <w:multiLevelType w:val="hybridMultilevel"/>
     <w:tmpl w:val="DBAA8742"/>
@@ -26577,7 +27908,7 @@
       </w:rPr>
     </w:lvl>
   </w:abstractNum>
-  <w:abstractNum w:abstractNumId="21" w15:restartNumberingAfterBreak="0">
+  <w:abstractNum w:abstractNumId="23" w15:restartNumberingAfterBreak="0">
     <w:nsid w:val="1ECF1FE0"/>
     <w:multiLevelType w:val="hybridMultilevel"/>
     <w:tmpl w:val="3A74024E"/>
@@ -26690,7 +28021,7 @@
       </w:rPr>
     </w:lvl>
   </w:abstractNum>
-  <w:abstractNum w:abstractNumId="22" w15:restartNumberingAfterBreak="0">
+  <w:abstractNum w:abstractNumId="24" w15:restartNumberingAfterBreak="0">
     <w:nsid w:val="1FD306F3"/>
     <w:multiLevelType w:val="hybridMultilevel"/>
     <w:tmpl w:val="88F0EFE0"/>
@@ -26803,7 +28134,7 @@
       </w:rPr>
     </w:lvl>
   </w:abstractNum>
-  <w:abstractNum w:abstractNumId="23" w15:restartNumberingAfterBreak="0">
+  <w:abstractNum w:abstractNumId="25" w15:restartNumberingAfterBreak="0">
     <w:nsid w:val="218E704E"/>
     <w:multiLevelType w:val="multilevel"/>
     <w:tmpl w:val="66D43A9A"/>
@@ -26928,7 +28259,7 @@
       </w:pPr>
     </w:lvl>
   </w:abstractNum>
-  <w:abstractNum w:abstractNumId="24" w15:restartNumberingAfterBreak="0">
+  <w:abstractNum w:abstractNumId="26" w15:restartNumberingAfterBreak="0">
     <w:nsid w:val="24463BD5"/>
     <w:multiLevelType w:val="hybridMultilevel"/>
     <w:tmpl w:val="559E1E9C"/>
@@ -27041,7 +28372,120 @@
       </w:rPr>
     </w:lvl>
   </w:abstractNum>
-  <w:abstractNum w:abstractNumId="25" w15:restartNumberingAfterBreak="0">
+  <w:abstractNum w:abstractNumId="27" w15:restartNumberingAfterBreak="0">
+    <w:nsid w:val="25530C92"/>
+    <w:multiLevelType w:val="hybridMultilevel"/>
+    <w:tmpl w:val="F16ECCF2"/>
+    <w:lvl w:ilvl="0" w:tplc="300A000D">
+      <w:start w:val="1"/>
+      <w:numFmt w:val="bullet"/>
+      <w:lvlText w:val=""/>
+      <w:lvlJc w:val="left"/>
+      <w:pPr>
+        <w:ind w:left="720" w:hanging="360"/>
+      </w:pPr>
+      <w:rPr>
+        <w:rFonts w:ascii="Wingdings" w:hAnsi="Wingdings" w:hint="default"/>
+      </w:rPr>
+    </w:lvl>
+    <w:lvl w:ilvl="1" w:tplc="300A0003" w:tentative="1">
+      <w:start w:val="1"/>
+      <w:numFmt w:val="bullet"/>
+      <w:lvlText w:val="o"/>
+      <w:lvlJc w:val="left"/>
+      <w:pPr>
+        <w:ind w:left="1440" w:hanging="360"/>
+      </w:pPr>
+      <w:rPr>
+        <w:rFonts w:ascii="Courier New" w:hAnsi="Courier New" w:cs="Courier New" w:hint="default"/>
+      </w:rPr>
+    </w:lvl>
+    <w:lvl w:ilvl="2" w:tplc="300A0005" w:tentative="1">
+      <w:start w:val="1"/>
+      <w:numFmt w:val="bullet"/>
+      <w:lvlText w:val=""/>
+      <w:lvlJc w:val="left"/>
+      <w:pPr>
+        <w:ind w:left="2160" w:hanging="360"/>
+      </w:pPr>
+      <w:rPr>
+        <w:rFonts w:ascii="Wingdings" w:hAnsi="Wingdings" w:hint="default"/>
+      </w:rPr>
+    </w:lvl>
+    <w:lvl w:ilvl="3" w:tplc="300A0001" w:tentative="1">
+      <w:start w:val="1"/>
+      <w:numFmt w:val="bullet"/>
+      <w:lvlText w:val=""/>
+      <w:lvlJc w:val="left"/>
+      <w:pPr>
+        <w:ind w:left="2880" w:hanging="360"/>
+      </w:pPr>
+      <w:rPr>
+        <w:rFonts w:ascii="Symbol" w:hAnsi="Symbol" w:hint="default"/>
+      </w:rPr>
+    </w:lvl>
+    <w:lvl w:ilvl="4" w:tplc="300A0003" w:tentative="1">
+      <w:start w:val="1"/>
+      <w:numFmt w:val="bullet"/>
+      <w:lvlText w:val="o"/>
+      <w:lvlJc w:val="left"/>
+      <w:pPr>
+        <w:ind w:left="3600" w:hanging="360"/>
+      </w:pPr>
+      <w:rPr>
+        <w:rFonts w:ascii="Courier New" w:hAnsi="Courier New" w:cs="Courier New" w:hint="default"/>
+      </w:rPr>
+    </w:lvl>
+    <w:lvl w:ilvl="5" w:tplc="300A0005" w:tentative="1">
+      <w:start w:val="1"/>
+      <w:numFmt w:val="bullet"/>
+      <w:lvlText w:val=""/>
+      <w:lvlJc w:val="left"/>
+      <w:pPr>
+        <w:ind w:left="4320" w:hanging="360"/>
+      </w:pPr>
+      <w:rPr>
+        <w:rFonts w:ascii="Wingdings" w:hAnsi="Wingdings" w:hint="default"/>
+      </w:rPr>
+    </w:lvl>
+    <w:lvl w:ilvl="6" w:tplc="300A0001" w:tentative="1">
+      <w:start w:val="1"/>
+      <w:numFmt w:val="bullet"/>
+      <w:lvlText w:val=""/>
+      <w:lvlJc w:val="left"/>
+      <w:pPr>
+        <w:ind w:left="5040" w:hanging="360"/>
+      </w:pPr>
+      <w:rPr>
+        <w:rFonts w:ascii="Symbol" w:hAnsi="Symbol" w:hint="default"/>
+      </w:rPr>
+    </w:lvl>
+    <w:lvl w:ilvl="7" w:tplc="300A0003" w:tentative="1">
+      <w:start w:val="1"/>
+      <w:numFmt w:val="bullet"/>
+      <w:lvlText w:val="o"/>
+      <w:lvlJc w:val="left"/>
+      <w:pPr>
+        <w:ind w:left="5760" w:hanging="360"/>
+      </w:pPr>
+      <w:rPr>
+        <w:rFonts w:ascii="Courier New" w:hAnsi="Courier New" w:cs="Courier New" w:hint="default"/>
+      </w:rPr>
+    </w:lvl>
+    <w:lvl w:ilvl="8" w:tplc="300A0005" w:tentative="1">
+      <w:start w:val="1"/>
+      <w:numFmt w:val="bullet"/>
+      <w:lvlText w:val=""/>
+      <w:lvlJc w:val="left"/>
+      <w:pPr>
+        <w:ind w:left="6480" w:hanging="360"/>
+      </w:pPr>
+      <w:rPr>
+        <w:rFonts w:ascii="Wingdings" w:hAnsi="Wingdings" w:hint="default"/>
+      </w:rPr>
+    </w:lvl>
+  </w:abstractNum>
+  <w:abstractNum w:abstractNumId="28" w15:restartNumberingAfterBreak="0">
     <w:nsid w:val="27EE061A"/>
     <w:multiLevelType w:val="hybridMultilevel"/>
     <w:tmpl w:val="B1B87F8A"/>
@@ -27154,7 +28598,7 @@
       </w:rPr>
     </w:lvl>
   </w:abstractNum>
-  <w:abstractNum w:abstractNumId="26" w15:restartNumberingAfterBreak="0">
+  <w:abstractNum w:abstractNumId="29" w15:restartNumberingAfterBreak="0">
     <w:nsid w:val="28B85A02"/>
     <w:multiLevelType w:val="hybridMultilevel"/>
     <w:tmpl w:val="2D1CD590"/>
@@ -27267,7 +28711,7 @@
       </w:rPr>
     </w:lvl>
   </w:abstractNum>
-  <w:abstractNum w:abstractNumId="27" w15:restartNumberingAfterBreak="0">
+  <w:abstractNum w:abstractNumId="30" w15:restartNumberingAfterBreak="0">
     <w:nsid w:val="28CF4922"/>
     <w:multiLevelType w:val="hybridMultilevel"/>
     <w:tmpl w:val="6F9E6A80"/>
@@ -27380,7 +28824,7 @@
       </w:rPr>
     </w:lvl>
   </w:abstractNum>
-  <w:abstractNum w:abstractNumId="28" w15:restartNumberingAfterBreak="0">
+  <w:abstractNum w:abstractNumId="31" w15:restartNumberingAfterBreak="0">
     <w:nsid w:val="28FF0140"/>
     <w:multiLevelType w:val="hybridMultilevel"/>
     <w:tmpl w:val="F6581FB6"/>
@@ -27494,7 +28938,7 @@
       </w:rPr>
     </w:lvl>
   </w:abstractNum>
-  <w:abstractNum w:abstractNumId="29" w15:restartNumberingAfterBreak="0">
+  <w:abstractNum w:abstractNumId="32" w15:restartNumberingAfterBreak="0">
     <w:nsid w:val="2A7C1757"/>
     <w:multiLevelType w:val="multilevel"/>
     <w:tmpl w:val="2850EF08"/>
@@ -27611,7 +29055,120 @@
       </w:pPr>
     </w:lvl>
   </w:abstractNum>
-  <w:abstractNum w:abstractNumId="30" w15:restartNumberingAfterBreak="0">
+  <w:abstractNum w:abstractNumId="33" w15:restartNumberingAfterBreak="0">
+    <w:nsid w:val="2E3B40AB"/>
+    <w:multiLevelType w:val="hybridMultilevel"/>
+    <w:tmpl w:val="3B7C50D0"/>
+    <w:lvl w:ilvl="0" w:tplc="300A0005">
+      <w:start w:val="1"/>
+      <w:numFmt w:val="bullet"/>
+      <w:lvlText w:val=""/>
+      <w:lvlJc w:val="left"/>
+      <w:pPr>
+        <w:ind w:left="1440" w:hanging="360"/>
+      </w:pPr>
+      <w:rPr>
+        <w:rFonts w:ascii="Wingdings" w:hAnsi="Wingdings" w:hint="default"/>
+      </w:rPr>
+    </w:lvl>
+    <w:lvl w:ilvl="1" w:tplc="300A0003" w:tentative="1">
+      <w:start w:val="1"/>
+      <w:numFmt w:val="bullet"/>
+      <w:lvlText w:val="o"/>
+      <w:lvlJc w:val="left"/>
+      <w:pPr>
+        <w:ind w:left="2160" w:hanging="360"/>
+      </w:pPr>
+      <w:rPr>
+        <w:rFonts w:ascii="Courier New" w:hAnsi="Courier New" w:cs="Courier New" w:hint="default"/>
+      </w:rPr>
+    </w:lvl>
+    <w:lvl w:ilvl="2" w:tplc="300A0005" w:tentative="1">
+      <w:start w:val="1"/>
+      <w:numFmt w:val="bullet"/>
+      <w:lvlText w:val=""/>
+      <w:lvlJc w:val="left"/>
+      <w:pPr>
+        <w:ind w:left="2880" w:hanging="360"/>
+      </w:pPr>
+      <w:rPr>
+        <w:rFonts w:ascii="Wingdings" w:hAnsi="Wingdings" w:hint="default"/>
+      </w:rPr>
+    </w:lvl>
+    <w:lvl w:ilvl="3" w:tplc="300A0001" w:tentative="1">
+      <w:start w:val="1"/>
+      <w:numFmt w:val="bullet"/>
+      <w:lvlText w:val=""/>
+      <w:lvlJc w:val="left"/>
+      <w:pPr>
+        <w:ind w:left="3600" w:hanging="360"/>
+      </w:pPr>
+      <w:rPr>
+        <w:rFonts w:ascii="Symbol" w:hAnsi="Symbol" w:hint="default"/>
+      </w:rPr>
+    </w:lvl>
+    <w:lvl w:ilvl="4" w:tplc="300A0003" w:tentative="1">
+      <w:start w:val="1"/>
+      <w:numFmt w:val="bullet"/>
+      <w:lvlText w:val="o"/>
+      <w:lvlJc w:val="left"/>
+      <w:pPr>
+        <w:ind w:left="4320" w:hanging="360"/>
+      </w:pPr>
+      <w:rPr>
+        <w:rFonts w:ascii="Courier New" w:hAnsi="Courier New" w:cs="Courier New" w:hint="default"/>
+      </w:rPr>
+    </w:lvl>
+    <w:lvl w:ilvl="5" w:tplc="300A0005" w:tentative="1">
+      <w:start w:val="1"/>
+      <w:numFmt w:val="bullet"/>
+      <w:lvlText w:val=""/>
+      <w:lvlJc w:val="left"/>
+      <w:pPr>
+        <w:ind w:left="5040" w:hanging="360"/>
+      </w:pPr>
+      <w:rPr>
+        <w:rFonts w:ascii="Wingdings" w:hAnsi="Wingdings" w:hint="default"/>
+      </w:rPr>
+    </w:lvl>
+    <w:lvl w:ilvl="6" w:tplc="300A0001" w:tentative="1">
+      <w:start w:val="1"/>
+      <w:numFmt w:val="bullet"/>
+      <w:lvlText w:val=""/>
+      <w:lvlJc w:val="left"/>
+      <w:pPr>
+        <w:ind w:left="5760" w:hanging="360"/>
+      </w:pPr>
+      <w:rPr>
+        <w:rFonts w:ascii="Symbol" w:hAnsi="Symbol" w:hint="default"/>
+      </w:rPr>
+    </w:lvl>
+    <w:lvl w:ilvl="7" w:tplc="300A0003" w:tentative="1">
+      <w:start w:val="1"/>
+      <w:numFmt w:val="bullet"/>
+      <w:lvlText w:val="o"/>
+      <w:lvlJc w:val="left"/>
+      <w:pPr>
+        <w:ind w:left="6480" w:hanging="360"/>
+      </w:pPr>
+      <w:rPr>
+        <w:rFonts w:ascii="Courier New" w:hAnsi="Courier New" w:cs="Courier New" w:hint="default"/>
+      </w:rPr>
+    </w:lvl>
+    <w:lvl w:ilvl="8" w:tplc="300A0005" w:tentative="1">
+      <w:start w:val="1"/>
+      <w:numFmt w:val="bullet"/>
+      <w:lvlText w:val=""/>
+      <w:lvlJc w:val="left"/>
+      <w:pPr>
+        <w:ind w:left="7200" w:hanging="360"/>
+      </w:pPr>
+      <w:rPr>
+        <w:rFonts w:ascii="Wingdings" w:hAnsi="Wingdings" w:hint="default"/>
+      </w:rPr>
+    </w:lvl>
+  </w:abstractNum>
+  <w:abstractNum w:abstractNumId="34" w15:restartNumberingAfterBreak="0">
     <w:nsid w:val="2EE417CC"/>
     <w:multiLevelType w:val="hybridMultilevel"/>
     <w:tmpl w:val="58BCB42C"/>
@@ -27724,7 +29281,7 @@
       </w:rPr>
     </w:lvl>
   </w:abstractNum>
-  <w:abstractNum w:abstractNumId="31" w15:restartNumberingAfterBreak="0">
+  <w:abstractNum w:abstractNumId="35" w15:restartNumberingAfterBreak="0">
     <w:nsid w:val="2F435537"/>
     <w:multiLevelType w:val="hybridMultilevel"/>
     <w:tmpl w:val="B0D0C4DE"/>
@@ -27837,7 +29394,7 @@
       </w:rPr>
     </w:lvl>
   </w:abstractNum>
-  <w:abstractNum w:abstractNumId="32" w15:restartNumberingAfterBreak="0">
+  <w:abstractNum w:abstractNumId="36" w15:restartNumberingAfterBreak="0">
     <w:nsid w:val="39C33440"/>
     <w:multiLevelType w:val="multilevel"/>
     <w:tmpl w:val="978E8B3A"/>
@@ -27986,7 +29543,7 @@
       </w:rPr>
     </w:lvl>
   </w:abstractNum>
-  <w:abstractNum w:abstractNumId="33" w15:restartNumberingAfterBreak="0">
+  <w:abstractNum w:abstractNumId="37" w15:restartNumberingAfterBreak="0">
     <w:nsid w:val="3A9E7680"/>
     <w:multiLevelType w:val="hybridMultilevel"/>
     <w:tmpl w:val="DDE8B898"/>
@@ -28099,7 +29656,120 @@
       </w:rPr>
     </w:lvl>
   </w:abstractNum>
-  <w:abstractNum w:abstractNumId="34" w15:restartNumberingAfterBreak="0">
+  <w:abstractNum w:abstractNumId="38" w15:restartNumberingAfterBreak="0">
+    <w:nsid w:val="4298035D"/>
+    <w:multiLevelType w:val="hybridMultilevel"/>
+    <w:tmpl w:val="4EAECDA6"/>
+    <w:lvl w:ilvl="0" w:tplc="300A0005">
+      <w:start w:val="1"/>
+      <w:numFmt w:val="bullet"/>
+      <w:lvlText w:val=""/>
+      <w:lvlJc w:val="left"/>
+      <w:pPr>
+        <w:ind w:left="1440" w:hanging="360"/>
+      </w:pPr>
+      <w:rPr>
+        <w:rFonts w:ascii="Wingdings" w:hAnsi="Wingdings" w:hint="default"/>
+      </w:rPr>
+    </w:lvl>
+    <w:lvl w:ilvl="1" w:tplc="300A0003" w:tentative="1">
+      <w:start w:val="1"/>
+      <w:numFmt w:val="bullet"/>
+      <w:lvlText w:val="o"/>
+      <w:lvlJc w:val="left"/>
+      <w:pPr>
+        <w:ind w:left="2160" w:hanging="360"/>
+      </w:pPr>
+      <w:rPr>
+        <w:rFonts w:ascii="Courier New" w:hAnsi="Courier New" w:cs="Courier New" w:hint="default"/>
+      </w:rPr>
+    </w:lvl>
+    <w:lvl w:ilvl="2" w:tplc="300A0005" w:tentative="1">
+      <w:start w:val="1"/>
+      <w:numFmt w:val="bullet"/>
+      <w:lvlText w:val=""/>
+      <w:lvlJc w:val="left"/>
+      <w:pPr>
+        <w:ind w:left="2880" w:hanging="360"/>
+      </w:pPr>
+      <w:rPr>
+        <w:rFonts w:ascii="Wingdings" w:hAnsi="Wingdings" w:hint="default"/>
+      </w:rPr>
+    </w:lvl>
+    <w:lvl w:ilvl="3" w:tplc="300A0001" w:tentative="1">
+      <w:start w:val="1"/>
+      <w:numFmt w:val="bullet"/>
+      <w:lvlText w:val=""/>
+      <w:lvlJc w:val="left"/>
+      <w:pPr>
+        <w:ind w:left="3600" w:hanging="360"/>
+      </w:pPr>
+      <w:rPr>
+        <w:rFonts w:ascii="Symbol" w:hAnsi="Symbol" w:hint="default"/>
+      </w:rPr>
+    </w:lvl>
+    <w:lvl w:ilvl="4" w:tplc="300A0003" w:tentative="1">
+      <w:start w:val="1"/>
+      <w:numFmt w:val="bullet"/>
+      <w:lvlText w:val="o"/>
+      <w:lvlJc w:val="left"/>
+      <w:pPr>
+        <w:ind w:left="4320" w:hanging="360"/>
+      </w:pPr>
+      <w:rPr>
+        <w:rFonts w:ascii="Courier New" w:hAnsi="Courier New" w:cs="Courier New" w:hint="default"/>
+      </w:rPr>
+    </w:lvl>
+    <w:lvl w:ilvl="5" w:tplc="300A0005" w:tentative="1">
+      <w:start w:val="1"/>
+      <w:numFmt w:val="bullet"/>
+      <w:lvlText w:val=""/>
+      <w:lvlJc w:val="left"/>
+      <w:pPr>
+        <w:ind w:left="5040" w:hanging="360"/>
+      </w:pPr>
+      <w:rPr>
+        <w:rFonts w:ascii="Wingdings" w:hAnsi="Wingdings" w:hint="default"/>
+      </w:rPr>
+    </w:lvl>
+    <w:lvl w:ilvl="6" w:tplc="300A0001" w:tentative="1">
+      <w:start w:val="1"/>
+      <w:numFmt w:val="bullet"/>
+      <w:lvlText w:val=""/>
+      <w:lvlJc w:val="left"/>
+      <w:pPr>
+        <w:ind w:left="5760" w:hanging="360"/>
+      </w:pPr>
+      <w:rPr>
+        <w:rFonts w:ascii="Symbol" w:hAnsi="Symbol" w:hint="default"/>
+      </w:rPr>
+    </w:lvl>
+    <w:lvl w:ilvl="7" w:tplc="300A0003" w:tentative="1">
+      <w:start w:val="1"/>
+      <w:numFmt w:val="bullet"/>
+      <w:lvlText w:val="o"/>
+      <w:lvlJc w:val="left"/>
+      <w:pPr>
+        <w:ind w:left="6480" w:hanging="360"/>
+      </w:pPr>
+      <w:rPr>
+        <w:rFonts w:ascii="Courier New" w:hAnsi="Courier New" w:cs="Courier New" w:hint="default"/>
+      </w:rPr>
+    </w:lvl>
+    <w:lvl w:ilvl="8" w:tplc="300A0005" w:tentative="1">
+      <w:start w:val="1"/>
+      <w:numFmt w:val="bullet"/>
+      <w:lvlText w:val=""/>
+      <w:lvlJc w:val="left"/>
+      <w:pPr>
+        <w:ind w:left="7200" w:hanging="360"/>
+      </w:pPr>
+      <w:rPr>
+        <w:rFonts w:ascii="Wingdings" w:hAnsi="Wingdings" w:hint="default"/>
+      </w:rPr>
+    </w:lvl>
+  </w:abstractNum>
+  <w:abstractNum w:abstractNumId="39" w15:restartNumberingAfterBreak="0">
     <w:nsid w:val="47595F28"/>
     <w:multiLevelType w:val="hybridMultilevel"/>
     <w:tmpl w:val="5164BB52"/>
@@ -28212,7 +29882,7 @@
       </w:rPr>
     </w:lvl>
   </w:abstractNum>
-  <w:abstractNum w:abstractNumId="35" w15:restartNumberingAfterBreak="0">
+  <w:abstractNum w:abstractNumId="40" w15:restartNumberingAfterBreak="0">
     <w:nsid w:val="50546F05"/>
     <w:multiLevelType w:val="multilevel"/>
     <w:tmpl w:val="C3CAC2E8"/>
@@ -28329,7 +29999,120 @@
       </w:pPr>
     </w:lvl>
   </w:abstractNum>
-  <w:abstractNum w:abstractNumId="36" w15:restartNumberingAfterBreak="0">
+  <w:abstractNum w:abstractNumId="41" w15:restartNumberingAfterBreak="0">
+    <w:nsid w:val="50730A57"/>
+    <w:multiLevelType w:val="hybridMultilevel"/>
+    <w:tmpl w:val="A15CAD80"/>
+    <w:lvl w:ilvl="0" w:tplc="300A0005">
+      <w:start w:val="1"/>
+      <w:numFmt w:val="bullet"/>
+      <w:lvlText w:val=""/>
+      <w:lvlJc w:val="left"/>
+      <w:pPr>
+        <w:ind w:left="1440" w:hanging="360"/>
+      </w:pPr>
+      <w:rPr>
+        <w:rFonts w:ascii="Wingdings" w:hAnsi="Wingdings" w:hint="default"/>
+      </w:rPr>
+    </w:lvl>
+    <w:lvl w:ilvl="1" w:tplc="300A0003" w:tentative="1">
+      <w:start w:val="1"/>
+      <w:numFmt w:val="bullet"/>
+      <w:lvlText w:val="o"/>
+      <w:lvlJc w:val="left"/>
+      <w:pPr>
+        <w:ind w:left="2160" w:hanging="360"/>
+      </w:pPr>
+      <w:rPr>
+        <w:rFonts w:ascii="Courier New" w:hAnsi="Courier New" w:cs="Courier New" w:hint="default"/>
+      </w:rPr>
+    </w:lvl>
+    <w:lvl w:ilvl="2" w:tplc="300A0005" w:tentative="1">
+      <w:start w:val="1"/>
+      <w:numFmt w:val="bullet"/>
+      <w:lvlText w:val=""/>
+      <w:lvlJc w:val="left"/>
+      <w:pPr>
+        <w:ind w:left="2880" w:hanging="360"/>
+      </w:pPr>
+      <w:rPr>
+        <w:rFonts w:ascii="Wingdings" w:hAnsi="Wingdings" w:hint="default"/>
+      </w:rPr>
+    </w:lvl>
+    <w:lvl w:ilvl="3" w:tplc="300A0001" w:tentative="1">
+      <w:start w:val="1"/>
+      <w:numFmt w:val="bullet"/>
+      <w:lvlText w:val=""/>
+      <w:lvlJc w:val="left"/>
+      <w:pPr>
+        <w:ind w:left="3600" w:hanging="360"/>
+      </w:pPr>
+      <w:rPr>
+        <w:rFonts w:ascii="Symbol" w:hAnsi="Symbol" w:hint="default"/>
+      </w:rPr>
+    </w:lvl>
+    <w:lvl w:ilvl="4" w:tplc="300A0003" w:tentative="1">
+      <w:start w:val="1"/>
+      <w:numFmt w:val="bullet"/>
+      <w:lvlText w:val="o"/>
+      <w:lvlJc w:val="left"/>
+      <w:pPr>
+        <w:ind w:left="4320" w:hanging="360"/>
+      </w:pPr>
+      <w:rPr>
+        <w:rFonts w:ascii="Courier New" w:hAnsi="Courier New" w:cs="Courier New" w:hint="default"/>
+      </w:rPr>
+    </w:lvl>
+    <w:lvl w:ilvl="5" w:tplc="300A0005" w:tentative="1">
+      <w:start w:val="1"/>
+      <w:numFmt w:val="bullet"/>
+      <w:lvlText w:val=""/>
+      <w:lvlJc w:val="left"/>
+      <w:pPr>
+        <w:ind w:left="5040" w:hanging="360"/>
+      </w:pPr>
+      <w:rPr>
+        <w:rFonts w:ascii="Wingdings" w:hAnsi="Wingdings" w:hint="default"/>
+      </w:rPr>
+    </w:lvl>
+    <w:lvl w:ilvl="6" w:tplc="300A0001" w:tentative="1">
+      <w:start w:val="1"/>
+      <w:numFmt w:val="bullet"/>
+      <w:lvlText w:val=""/>
+      <w:lvlJc w:val="left"/>
+      <w:pPr>
+        <w:ind w:left="5760" w:hanging="360"/>
+      </w:pPr>
+      <w:rPr>
+        <w:rFonts w:ascii="Symbol" w:hAnsi="Symbol" w:hint="default"/>
+      </w:rPr>
+    </w:lvl>
+    <w:lvl w:ilvl="7" w:tplc="300A0003" w:tentative="1">
+      <w:start w:val="1"/>
+      <w:numFmt w:val="bullet"/>
+      <w:lvlText w:val="o"/>
+      <w:lvlJc w:val="left"/>
+      <w:pPr>
+        <w:ind w:left="6480" w:hanging="360"/>
+      </w:pPr>
+      <w:rPr>
+        <w:rFonts w:ascii="Courier New" w:hAnsi="Courier New" w:cs="Courier New" w:hint="default"/>
+      </w:rPr>
+    </w:lvl>
+    <w:lvl w:ilvl="8" w:tplc="300A0005" w:tentative="1">
+      <w:start w:val="1"/>
+      <w:numFmt w:val="bullet"/>
+      <w:lvlText w:val=""/>
+      <w:lvlJc w:val="left"/>
+      <w:pPr>
+        <w:ind w:left="7200" w:hanging="360"/>
+      </w:pPr>
+      <w:rPr>
+        <w:rFonts w:ascii="Wingdings" w:hAnsi="Wingdings" w:hint="default"/>
+      </w:rPr>
+    </w:lvl>
+  </w:abstractNum>
+  <w:abstractNum w:abstractNumId="42" w15:restartNumberingAfterBreak="0">
     <w:nsid w:val="507C6AAD"/>
     <w:multiLevelType w:val="multilevel"/>
     <w:tmpl w:val="581A54EE"/>
@@ -28478,7 +30261,7 @@
       </w:rPr>
     </w:lvl>
   </w:abstractNum>
-  <w:abstractNum w:abstractNumId="37" w15:restartNumberingAfterBreak="0">
+  <w:abstractNum w:abstractNumId="43" w15:restartNumberingAfterBreak="0">
     <w:nsid w:val="53413392"/>
     <w:multiLevelType w:val="hybridMultilevel"/>
     <w:tmpl w:val="2B362690"/>
@@ -28591,7 +30374,7 @@
       </w:rPr>
     </w:lvl>
   </w:abstractNum>
-  <w:abstractNum w:abstractNumId="38" w15:restartNumberingAfterBreak="0">
+  <w:abstractNum w:abstractNumId="44" w15:restartNumberingAfterBreak="0">
     <w:nsid w:val="544802C9"/>
     <w:multiLevelType w:val="hybridMultilevel"/>
     <w:tmpl w:val="1896B1E8"/>
@@ -28704,7 +30487,7 @@
       </w:rPr>
     </w:lvl>
   </w:abstractNum>
-  <w:abstractNum w:abstractNumId="39" w15:restartNumberingAfterBreak="0">
+  <w:abstractNum w:abstractNumId="45" w15:restartNumberingAfterBreak="0">
     <w:nsid w:val="545B6813"/>
     <w:multiLevelType w:val="hybridMultilevel"/>
     <w:tmpl w:val="ED520424"/>
@@ -28817,7 +30600,7 @@
       </w:rPr>
     </w:lvl>
   </w:abstractNum>
-  <w:abstractNum w:abstractNumId="40" w15:restartNumberingAfterBreak="0">
+  <w:abstractNum w:abstractNumId="46" w15:restartNumberingAfterBreak="0">
     <w:nsid w:val="58BC6AE3"/>
     <w:multiLevelType w:val="hybridMultilevel"/>
     <w:tmpl w:val="18B6633A"/>
@@ -28906,7 +30689,7 @@
       </w:pPr>
     </w:lvl>
   </w:abstractNum>
-  <w:abstractNum w:abstractNumId="41" w15:restartNumberingAfterBreak="0">
+  <w:abstractNum w:abstractNumId="47" w15:restartNumberingAfterBreak="0">
     <w:nsid w:val="591721A2"/>
     <w:multiLevelType w:val="hybridMultilevel"/>
     <w:tmpl w:val="E7764066"/>
@@ -29019,7 +30802,7 @@
       </w:rPr>
     </w:lvl>
   </w:abstractNum>
-  <w:abstractNum w:abstractNumId="42" w15:restartNumberingAfterBreak="0">
+  <w:abstractNum w:abstractNumId="48" w15:restartNumberingAfterBreak="0">
     <w:nsid w:val="59BB161A"/>
     <w:multiLevelType w:val="hybridMultilevel"/>
     <w:tmpl w:val="2B76D534"/>
@@ -29132,7 +30915,7 @@
       </w:rPr>
     </w:lvl>
   </w:abstractNum>
-  <w:abstractNum w:abstractNumId="43" w15:restartNumberingAfterBreak="0">
+  <w:abstractNum w:abstractNumId="49" w15:restartNumberingAfterBreak="0">
     <w:nsid w:val="5D165672"/>
     <w:multiLevelType w:val="hybridMultilevel"/>
     <w:tmpl w:val="54B4DC6A"/>
@@ -29245,7 +31028,120 @@
       </w:rPr>
     </w:lvl>
   </w:abstractNum>
-  <w:abstractNum w:abstractNumId="44" w15:restartNumberingAfterBreak="0">
+  <w:abstractNum w:abstractNumId="50" w15:restartNumberingAfterBreak="0">
+    <w:nsid w:val="5DE262F5"/>
+    <w:multiLevelType w:val="hybridMultilevel"/>
+    <w:tmpl w:val="1EB09826"/>
+    <w:lvl w:ilvl="0" w:tplc="300A0005">
+      <w:start w:val="1"/>
+      <w:numFmt w:val="bullet"/>
+      <w:lvlText w:val=""/>
+      <w:lvlJc w:val="left"/>
+      <w:pPr>
+        <w:ind w:left="1440" w:hanging="360"/>
+      </w:pPr>
+      <w:rPr>
+        <w:rFonts w:ascii="Wingdings" w:hAnsi="Wingdings" w:hint="default"/>
+      </w:rPr>
+    </w:lvl>
+    <w:lvl w:ilvl="1" w:tplc="300A0003" w:tentative="1">
+      <w:start w:val="1"/>
+      <w:numFmt w:val="bullet"/>
+      <w:lvlText w:val="o"/>
+      <w:lvlJc w:val="left"/>
+      <w:pPr>
+        <w:ind w:left="2160" w:hanging="360"/>
+      </w:pPr>
+      <w:rPr>
+        <w:rFonts w:ascii="Courier New" w:hAnsi="Courier New" w:cs="Courier New" w:hint="default"/>
+      </w:rPr>
+    </w:lvl>
+    <w:lvl w:ilvl="2" w:tplc="300A0005" w:tentative="1">
+      <w:start w:val="1"/>
+      <w:numFmt w:val="bullet"/>
+      <w:lvlText w:val=""/>
+      <w:lvlJc w:val="left"/>
+      <w:pPr>
+        <w:ind w:left="2880" w:hanging="360"/>
+      </w:pPr>
+      <w:rPr>
+        <w:rFonts w:ascii="Wingdings" w:hAnsi="Wingdings" w:hint="default"/>
+      </w:rPr>
+    </w:lvl>
+    <w:lvl w:ilvl="3" w:tplc="300A0001" w:tentative="1">
+      <w:start w:val="1"/>
+      <w:numFmt w:val="bullet"/>
+      <w:lvlText w:val=""/>
+      <w:lvlJc w:val="left"/>
+      <w:pPr>
+        <w:ind w:left="3600" w:hanging="360"/>
+      </w:pPr>
+      <w:rPr>
+        <w:rFonts w:ascii="Symbol" w:hAnsi="Symbol" w:hint="default"/>
+      </w:rPr>
+    </w:lvl>
+    <w:lvl w:ilvl="4" w:tplc="300A0003" w:tentative="1">
+      <w:start w:val="1"/>
+      <w:numFmt w:val="bullet"/>
+      <w:lvlText w:val="o"/>
+      <w:lvlJc w:val="left"/>
+      <w:pPr>
+        <w:ind w:left="4320" w:hanging="360"/>
+      </w:pPr>
+      <w:rPr>
+        <w:rFonts w:ascii="Courier New" w:hAnsi="Courier New" w:cs="Courier New" w:hint="default"/>
+      </w:rPr>
+    </w:lvl>
+    <w:lvl w:ilvl="5" w:tplc="300A0005" w:tentative="1">
+      <w:start w:val="1"/>
+      <w:numFmt w:val="bullet"/>
+      <w:lvlText w:val=""/>
+      <w:lvlJc w:val="left"/>
+      <w:pPr>
+        <w:ind w:left="5040" w:hanging="360"/>
+      </w:pPr>
+      <w:rPr>
+        <w:rFonts w:ascii="Wingdings" w:hAnsi="Wingdings" w:hint="default"/>
+      </w:rPr>
+    </w:lvl>
+    <w:lvl w:ilvl="6" w:tplc="300A0001" w:tentative="1">
+      <w:start w:val="1"/>
+      <w:numFmt w:val="bullet"/>
+      <w:lvlText w:val=""/>
+      <w:lvlJc w:val="left"/>
+      <w:pPr>
+        <w:ind w:left="5760" w:hanging="360"/>
+      </w:pPr>
+      <w:rPr>
+        <w:rFonts w:ascii="Symbol" w:hAnsi="Symbol" w:hint="default"/>
+      </w:rPr>
+    </w:lvl>
+    <w:lvl w:ilvl="7" w:tplc="300A0003" w:tentative="1">
+      <w:start w:val="1"/>
+      <w:numFmt w:val="bullet"/>
+      <w:lvlText w:val="o"/>
+      <w:lvlJc w:val="left"/>
+      <w:pPr>
+        <w:ind w:left="6480" w:hanging="360"/>
+      </w:pPr>
+      <w:rPr>
+        <w:rFonts w:ascii="Courier New" w:hAnsi="Courier New" w:cs="Courier New" w:hint="default"/>
+      </w:rPr>
+    </w:lvl>
+    <w:lvl w:ilvl="8" w:tplc="300A0005" w:tentative="1">
+      <w:start w:val="1"/>
+      <w:numFmt w:val="bullet"/>
+      <w:lvlText w:val=""/>
+      <w:lvlJc w:val="left"/>
+      <w:pPr>
+        <w:ind w:left="7200" w:hanging="360"/>
+      </w:pPr>
+      <w:rPr>
+        <w:rFonts w:ascii="Wingdings" w:hAnsi="Wingdings" w:hint="default"/>
+      </w:rPr>
+    </w:lvl>
+  </w:abstractNum>
+  <w:abstractNum w:abstractNumId="51" w15:restartNumberingAfterBreak="0">
     <w:nsid w:val="6212110F"/>
     <w:multiLevelType w:val="hybridMultilevel"/>
     <w:tmpl w:val="CF6283E8"/>
@@ -29358,7 +31254,7 @@
       </w:rPr>
     </w:lvl>
   </w:abstractNum>
-  <w:abstractNum w:abstractNumId="45" w15:restartNumberingAfterBreak="0">
+  <w:abstractNum w:abstractNumId="52" w15:restartNumberingAfterBreak="0">
     <w:nsid w:val="63C70BF3"/>
     <w:multiLevelType w:val="multilevel"/>
     <w:tmpl w:val="2ABCDC60"/>
@@ -29475,7 +31371,7 @@
       </w:pPr>
     </w:lvl>
   </w:abstractNum>
-  <w:abstractNum w:abstractNumId="46" w15:restartNumberingAfterBreak="0">
+  <w:abstractNum w:abstractNumId="53" w15:restartNumberingAfterBreak="0">
     <w:nsid w:val="63DF414B"/>
     <w:multiLevelType w:val="hybridMultilevel"/>
     <w:tmpl w:val="1CB84394"/>
@@ -29589,7 +31485,7 @@
       </w:rPr>
     </w:lvl>
   </w:abstractNum>
-  <w:abstractNum w:abstractNumId="47" w15:restartNumberingAfterBreak="0">
+  <w:abstractNum w:abstractNumId="54" w15:restartNumberingAfterBreak="0">
     <w:nsid w:val="65B070A9"/>
     <w:multiLevelType w:val="multilevel"/>
     <w:tmpl w:val="A3C4414C"/>
@@ -29707,7 +31603,7 @@
       </w:rPr>
     </w:lvl>
   </w:abstractNum>
-  <w:abstractNum w:abstractNumId="48" w15:restartNumberingAfterBreak="0">
+  <w:abstractNum w:abstractNumId="55" w15:restartNumberingAfterBreak="0">
     <w:nsid w:val="696A5AAC"/>
     <w:multiLevelType w:val="multilevel"/>
     <w:tmpl w:val="6A62A524"/>
@@ -29824,7 +31720,7 @@
       </w:pPr>
     </w:lvl>
   </w:abstractNum>
-  <w:abstractNum w:abstractNumId="49" w15:restartNumberingAfterBreak="0">
+  <w:abstractNum w:abstractNumId="56" w15:restartNumberingAfterBreak="0">
     <w:nsid w:val="6A4A5705"/>
     <w:multiLevelType w:val="hybridMultilevel"/>
     <w:tmpl w:val="6590D05A"/>
@@ -29937,7 +31833,7 @@
       </w:rPr>
     </w:lvl>
   </w:abstractNum>
-  <w:abstractNum w:abstractNumId="50" w15:restartNumberingAfterBreak="0">
+  <w:abstractNum w:abstractNumId="57" w15:restartNumberingAfterBreak="0">
     <w:nsid w:val="6CE5494B"/>
     <w:multiLevelType w:val="multilevel"/>
     <w:tmpl w:val="E99CB17A"/>
@@ -30070,7 +31966,7 @@
       </w:pPr>
     </w:lvl>
   </w:abstractNum>
-  <w:abstractNum w:abstractNumId="51" w15:restartNumberingAfterBreak="0">
+  <w:abstractNum w:abstractNumId="58" w15:restartNumberingAfterBreak="0">
     <w:nsid w:val="76A85AAA"/>
     <w:multiLevelType w:val="hybridMultilevel"/>
     <w:tmpl w:val="D13C7E6A"/>
@@ -30183,7 +32079,7 @@
       </w:rPr>
     </w:lvl>
   </w:abstractNum>
-  <w:abstractNum w:abstractNumId="52" w15:restartNumberingAfterBreak="0">
+  <w:abstractNum w:abstractNumId="59" w15:restartNumberingAfterBreak="0">
     <w:nsid w:val="7A555AFC"/>
     <w:multiLevelType w:val="multilevel"/>
     <w:tmpl w:val="90EC346E"/>
@@ -30304,7 +32200,7 @@
       </w:pPr>
     </w:lvl>
   </w:abstractNum>
-  <w:abstractNum w:abstractNumId="53" w15:restartNumberingAfterBreak="0">
+  <w:abstractNum w:abstractNumId="60" w15:restartNumberingAfterBreak="0">
     <w:nsid w:val="7A8211F2"/>
     <w:multiLevelType w:val="hybridMultilevel"/>
     <w:tmpl w:val="2D74391E"/>
@@ -30417,7 +32313,7 @@
       </w:rPr>
     </w:lvl>
   </w:abstractNum>
-  <w:abstractNum w:abstractNumId="54" w15:restartNumberingAfterBreak="0">
+  <w:abstractNum w:abstractNumId="61" w15:restartNumberingAfterBreak="0">
     <w:nsid w:val="7B831940"/>
     <w:multiLevelType w:val="hybridMultilevel"/>
     <w:tmpl w:val="DEC861C4"/>
@@ -30531,10 +32427,10 @@
     </w:lvl>
   </w:abstractNum>
   <w:num w:numId="1" w16cid:durableId="520776370">
-    <w:abstractNumId w:val="49"/>
+    <w:abstractNumId w:val="56"/>
   </w:num>
   <w:num w:numId="2" w16cid:durableId="1523201394">
-    <w:abstractNumId w:val="39"/>
+    <w:abstractNumId w:val="45"/>
   </w:num>
   <w:num w:numId="3" w16cid:durableId="162403534">
     <w:abstractNumId w:val="10"/>
@@ -30546,7 +32442,7 @@
     <w:abstractNumId w:val="16"/>
   </w:num>
   <w:num w:numId="6" w16cid:durableId="1887452157">
-    <w:abstractNumId w:val="47"/>
+    <w:abstractNumId w:val="54"/>
   </w:num>
   <w:num w:numId="7" w16cid:durableId="1946958008">
     <w:abstractNumId w:val="6"/>
@@ -30555,31 +32451,31 @@
     <w:abstractNumId w:val="4"/>
   </w:num>
   <w:num w:numId="9" w16cid:durableId="1708482119">
-    <w:abstractNumId w:val="20"/>
+    <w:abstractNumId w:val="22"/>
   </w:num>
   <w:num w:numId="10" w16cid:durableId="620068783">
-    <w:abstractNumId w:val="51"/>
+    <w:abstractNumId w:val="58"/>
   </w:num>
   <w:num w:numId="11" w16cid:durableId="1106927771">
-    <w:abstractNumId w:val="42"/>
+    <w:abstractNumId w:val="48"/>
   </w:num>
   <w:num w:numId="12" w16cid:durableId="1203402701">
-    <w:abstractNumId w:val="38"/>
+    <w:abstractNumId w:val="44"/>
   </w:num>
   <w:num w:numId="13" w16cid:durableId="743916877">
     <w:abstractNumId w:val="17"/>
   </w:num>
   <w:num w:numId="14" w16cid:durableId="584994806">
-    <w:abstractNumId w:val="41"/>
+    <w:abstractNumId w:val="47"/>
   </w:num>
   <w:num w:numId="15" w16cid:durableId="195966535">
-    <w:abstractNumId w:val="52"/>
+    <w:abstractNumId w:val="59"/>
   </w:num>
   <w:num w:numId="16" w16cid:durableId="2106263727">
-    <w:abstractNumId w:val="50"/>
+    <w:abstractNumId w:val="57"/>
   </w:num>
   <w:num w:numId="17" w16cid:durableId="1084689369">
-    <w:abstractNumId w:val="23"/>
+    <w:abstractNumId w:val="25"/>
   </w:num>
   <w:num w:numId="18" w16cid:durableId="291911293">
     <w:abstractNumId w:val="5"/>
@@ -30588,43 +32484,43 @@
     <w:abstractNumId w:val="2"/>
   </w:num>
   <w:num w:numId="20" w16cid:durableId="2097706187">
-    <w:abstractNumId w:val="44"/>
+    <w:abstractNumId w:val="51"/>
   </w:num>
   <w:num w:numId="21" w16cid:durableId="1840845800">
     <w:abstractNumId w:val="18"/>
   </w:num>
   <w:num w:numId="22" w16cid:durableId="1816291300">
-    <w:abstractNumId w:val="36"/>
+    <w:abstractNumId w:val="42"/>
   </w:num>
   <w:num w:numId="23" w16cid:durableId="1199515003">
-    <w:abstractNumId w:val="22"/>
+    <w:abstractNumId w:val="24"/>
   </w:num>
   <w:num w:numId="24" w16cid:durableId="1095596108">
-    <w:abstractNumId w:val="40"/>
+    <w:abstractNumId w:val="46"/>
   </w:num>
   <w:num w:numId="25" w16cid:durableId="2022126273">
     <w:abstractNumId w:val="15"/>
   </w:num>
   <w:num w:numId="26" w16cid:durableId="1659579060">
-    <w:abstractNumId w:val="25"/>
+    <w:abstractNumId w:val="28"/>
   </w:num>
   <w:num w:numId="27" w16cid:durableId="1789813823">
     <w:abstractNumId w:val="7"/>
   </w:num>
   <w:num w:numId="28" w16cid:durableId="260839646">
-    <w:abstractNumId w:val="30"/>
+    <w:abstractNumId w:val="34"/>
   </w:num>
   <w:num w:numId="29" w16cid:durableId="1073773411">
-    <w:abstractNumId w:val="24"/>
+    <w:abstractNumId w:val="26"/>
   </w:num>
   <w:num w:numId="30" w16cid:durableId="1698307241">
     <w:abstractNumId w:val="13"/>
   </w:num>
   <w:num w:numId="31" w16cid:durableId="1262495763">
-    <w:abstractNumId w:val="43"/>
+    <w:abstractNumId w:val="49"/>
   </w:num>
   <w:num w:numId="32" w16cid:durableId="877933995">
-    <w:abstractNumId w:val="34"/>
+    <w:abstractNumId w:val="39"/>
   </w:num>
   <w:num w:numId="33" w16cid:durableId="622886604">
     <w:abstractNumId w:val="12"/>
@@ -30633,46 +32529,46 @@
     <w:abstractNumId w:val="0"/>
   </w:num>
   <w:num w:numId="35" w16cid:durableId="1340885282">
-    <w:abstractNumId w:val="37"/>
+    <w:abstractNumId w:val="43"/>
   </w:num>
   <w:num w:numId="36" w16cid:durableId="263736303">
-    <w:abstractNumId w:val="54"/>
+    <w:abstractNumId w:val="61"/>
   </w:num>
   <w:num w:numId="37" w16cid:durableId="1776051967">
     <w:abstractNumId w:val="14"/>
   </w:num>
   <w:num w:numId="38" w16cid:durableId="1663970906">
-    <w:abstractNumId w:val="26"/>
+    <w:abstractNumId w:val="29"/>
   </w:num>
   <w:num w:numId="39" w16cid:durableId="99840390">
-    <w:abstractNumId w:val="27"/>
+    <w:abstractNumId w:val="30"/>
   </w:num>
   <w:num w:numId="40" w16cid:durableId="1871333416">
     <w:abstractNumId w:val="3"/>
   </w:num>
   <w:num w:numId="41" w16cid:durableId="296032034">
-    <w:abstractNumId w:val="31"/>
+    <w:abstractNumId w:val="35"/>
   </w:num>
   <w:num w:numId="42" w16cid:durableId="1215123979">
-    <w:abstractNumId w:val="21"/>
+    <w:abstractNumId w:val="23"/>
   </w:num>
   <w:num w:numId="43" w16cid:durableId="615715805">
     <w:abstractNumId w:val="1"/>
   </w:num>
   <w:num w:numId="44" w16cid:durableId="1903830532">
-    <w:abstractNumId w:val="33"/>
+    <w:abstractNumId w:val="37"/>
   </w:num>
   <w:num w:numId="45" w16cid:durableId="1050110412">
-    <w:abstractNumId w:val="48"/>
+    <w:abstractNumId w:val="55"/>
   </w:num>
   <w:num w:numId="46" w16cid:durableId="1919362626">
-    <w:abstractNumId w:val="35"/>
+    <w:abstractNumId w:val="40"/>
   </w:num>
   <w:num w:numId="47" w16cid:durableId="1050806255">
-    <w:abstractNumId w:val="29"/>
+    <w:abstractNumId w:val="32"/>
   </w:num>
   <w:num w:numId="48" w16cid:durableId="427238097">
-    <w:abstractNumId w:val="45"/>
+    <w:abstractNumId w:val="52"/>
   </w:num>
   <w:num w:numId="49" w16cid:durableId="1574001353">
     <w:abstractNumId w:val="8"/>
@@ -30681,19 +32577,40 @@
     <w:abstractNumId w:val="9"/>
   </w:num>
   <w:num w:numId="51" w16cid:durableId="1130628218">
-    <w:abstractNumId w:val="32"/>
+    <w:abstractNumId w:val="36"/>
   </w:num>
   <w:num w:numId="52" w16cid:durableId="889224800">
-    <w:abstractNumId w:val="53"/>
+    <w:abstractNumId w:val="60"/>
   </w:num>
   <w:num w:numId="53" w16cid:durableId="882138848">
-    <w:abstractNumId w:val="28"/>
+    <w:abstractNumId w:val="31"/>
   </w:num>
   <w:num w:numId="54" w16cid:durableId="1436025508">
     <w:abstractNumId w:val="19"/>
   </w:num>
   <w:num w:numId="55" w16cid:durableId="35546714">
-    <w:abstractNumId w:val="46"/>
+    <w:abstractNumId w:val="53"/>
+  </w:num>
+  <w:num w:numId="56" w16cid:durableId="1296983113">
+    <w:abstractNumId w:val="21"/>
+  </w:num>
+  <w:num w:numId="57" w16cid:durableId="1688406297">
+    <w:abstractNumId w:val="38"/>
+  </w:num>
+  <w:num w:numId="58" w16cid:durableId="1337225293">
+    <w:abstractNumId w:val="20"/>
+  </w:num>
+  <w:num w:numId="59" w16cid:durableId="409087334">
+    <w:abstractNumId w:val="41"/>
+  </w:num>
+  <w:num w:numId="60" w16cid:durableId="1526941287">
+    <w:abstractNumId w:val="33"/>
+  </w:num>
+  <w:num w:numId="61" w16cid:durableId="914628388">
+    <w:abstractNumId w:val="50"/>
+  </w:num>
+  <w:num w:numId="62" w16cid:durableId="1157840196">
+    <w:abstractNumId w:val="27"/>
   </w:num>
   <w:numIdMacAtCleanup w:val="55"/>
 </w:numbering>

</xml_diff>